<commit_message>
TS 1.1 - 11.4 Kramam Tamil corr Pushed 06/08/2021
</commit_message>
<xml_diff>
--- a/TS-Kramam/TS-1.1/TS 1.1 Tamil Krama Paatam Corrections.docx
+++ b/TS-Kramam/TS-1.1/TS 1.1 Tamil Krama Paatam Corrections.docx
@@ -1,7 +1,505 @@
 
 <file path=word/document.xml><?xml version="1.0" encoding="utf-8"?>
-<w:document xmlns:wpc="http://schemas.microsoft.com/office/word/2010/wordprocessingCanvas" xmlns:cx="http://schemas.microsoft.com/office/drawing/2014/chartex" xmlns:cx1="http://schemas.microsoft.com/office/drawing/2015/9/8/chartex" xmlns:cx2="http://schemas.microsoft.com/office/drawing/2015/10/21/chartex" xmlns:cx3="http://schemas.microsoft.com/office/drawing/2016/5/9/chartex" xmlns:cx4="http://schemas.microsoft.com/office/drawing/2016/5/10/chartex" xmlns:cx5="http://schemas.microsoft.com/office/drawing/2016/5/11/chartex" xmlns:cx6="http://schemas.microsoft.com/office/drawing/2016/5/12/chartex" xmlns:cx7="http://schemas.microsoft.com/office/drawing/2016/5/13/chartex" xmlns:cx8="http://schemas.microsoft.com/office/drawing/2016/5/14/chartex" xmlns:mc="http://schemas.openxmlformats.org/markup-compatibility/2006" xmlns:aink="http://schemas.microsoft.com/office/drawing/2016/ink" xmlns:am3d="http://schemas.microsoft.com/office/drawing/2017/model3d" xmlns:o="urn:schemas-microsoft-com:office:office" xmlns:r="http://schemas.openxmlformats.org/officeDocument/2006/relationships" xmlns:m="http://schemas.openxmlformats.org/officeDocument/2006/math" xmlns:v="urn:schemas-microsoft-com:vml" xmlns:wp14="http://schemas.microsoft.com/office/word/2010/wordprocessingDrawing" xmlns:wp="http://schemas.openxmlformats.org/drawingml/2006/wordprocessingDrawing" xmlns:w10="urn:schemas-microsoft-com:office:word" xmlns:w="http://schemas.openxmlformats.org/wordprocessingml/2006/main" xmlns:w14="http://schemas.microsoft.com/office/word/2010/wordml" xmlns:w15="http://schemas.microsoft.com/office/word/2012/wordml" xmlns:w16cex="http://schemas.microsoft.com/office/word/2018/wordml/cex" xmlns:w16cid="http://schemas.microsoft.com/office/word/2016/wordml/cid" xmlns:w16="http://schemas.microsoft.com/office/word/2018/wordml" xmlns:w16se="http://schemas.microsoft.com/office/word/2015/wordml/symex" xmlns:wpg="http://schemas.microsoft.com/office/word/2010/wordprocessingGroup" xmlns:wpi="http://schemas.microsoft.com/office/word/2010/wordprocessingInk" xmlns:wne="http://schemas.microsoft.com/office/word/2006/wordml" xmlns:wps="http://schemas.microsoft.com/office/word/2010/wordprocessingShape" mc:Ignorable="w14 w15 w16se w16cid w16 w16cex wp14">
+<w:document xmlns:wpc="http://schemas.microsoft.com/office/word/2010/wordprocessingCanvas" xmlns:cx="http://schemas.microsoft.com/office/drawing/2014/chartex" xmlns:cx1="http://schemas.microsoft.com/office/drawing/2015/9/8/chartex" xmlns:cx2="http://schemas.microsoft.com/office/drawing/2015/10/21/chartex" xmlns:cx3="http://schemas.microsoft.com/office/drawing/2016/5/9/chartex" xmlns:cx4="http://schemas.microsoft.com/office/drawing/2016/5/10/chartex" xmlns:cx5="http://schemas.microsoft.com/office/drawing/2016/5/11/chartex" xmlns:cx6="http://schemas.microsoft.com/office/drawing/2016/5/12/chartex" xmlns:cx7="http://schemas.microsoft.com/office/drawing/2016/5/13/chartex" xmlns:cx8="http://schemas.microsoft.com/office/drawing/2016/5/14/chartex" xmlns:mc="http://schemas.openxmlformats.org/markup-compatibility/2006" xmlns:aink="http://schemas.microsoft.com/office/drawing/2016/ink" xmlns:am3d="http://schemas.microsoft.com/office/drawing/2017/model3d" xmlns:o="urn:schemas-microsoft-com:office:office" xmlns:r="http://schemas.openxmlformats.org/officeDocument/2006/relationships" xmlns:m="http://schemas.openxmlformats.org/officeDocument/2006/math" xmlns:v="urn:schemas-microsoft-com:vml" xmlns:wp14="http://schemas.microsoft.com/office/word/2010/wordprocessingDrawing" xmlns:wp="http://schemas.openxmlformats.org/drawingml/2006/wordprocessingDrawing" xmlns:w10="urn:schemas-microsoft-com:office:word" xmlns:w="http://schemas.openxmlformats.org/wordprocessingml/2006/main" xmlns:w14="http://schemas.microsoft.com/office/word/2010/wordml" xmlns:w15="http://schemas.microsoft.com/office/word/2012/wordml" xmlns:w16cex="http://schemas.microsoft.com/office/word/2018/wordml/cex" xmlns:w16cid="http://schemas.microsoft.com/office/word/2016/wordml/cid" xmlns:w16="http://schemas.microsoft.com/office/word/2018/wordml" xmlns:w16sdtdh="http://schemas.microsoft.com/office/word/2020/wordml/sdtdatahash" xmlns:w16se="http://schemas.microsoft.com/office/word/2015/wordml/symex" xmlns:wpg="http://schemas.microsoft.com/office/word/2010/wordprocessingGroup" xmlns:wpi="http://schemas.microsoft.com/office/word/2010/wordprocessingInk" xmlns:wne="http://schemas.microsoft.com/office/word/2006/wordml" xmlns:wps="http://schemas.microsoft.com/office/word/2010/wordprocessingShape" mc:Ignorable="w14 w15 w16se w16cid w16 w16cex w16sdtdh wp14">
   <w:body>
+    <w:p>
+      <w:pPr>
+        <w:spacing w:before="0" w:line="240" w:lineRule="auto"/>
+        <w:jc w:val="center"/>
+        <w:rPr>
+          <w:b/>
+          <w:bCs/>
+          <w:sz w:val="32"/>
+          <w:szCs w:val="32"/>
+          <w:u w:val="single"/>
+        </w:rPr>
+      </w:pPr>
+      <w:r>
+        <w:rPr>
+          <w:b/>
+          <w:bCs/>
+          <w:sz w:val="32"/>
+          <w:szCs w:val="32"/>
+          <w:u w:val="single"/>
+        </w:rPr>
+        <w:t xml:space="preserve">TS </w:t>
+      </w:r>
+      <w:r>
+        <w:rPr>
+          <w:b/>
+          <w:bCs/>
+          <w:sz w:val="32"/>
+          <w:szCs w:val="32"/>
+          <w:u w:val="single"/>
+        </w:rPr>
+        <w:t>Krama</w:t>
+      </w:r>
+      <w:r>
+        <w:rPr>
+          <w:b/>
+          <w:bCs/>
+          <w:sz w:val="32"/>
+          <w:szCs w:val="32"/>
+          <w:u w:val="single"/>
+        </w:rPr>
+        <w:t xml:space="preserve"> Paatam – TS 1.1 </w:t>
+      </w:r>
+      <w:r>
+        <w:rPr>
+          <w:b/>
+          <w:bCs/>
+          <w:sz w:val="32"/>
+          <w:szCs w:val="32"/>
+          <w:u w:val="single"/>
+        </w:rPr>
+        <w:t xml:space="preserve">Tamil </w:t>
+      </w:r>
+      <w:r>
+        <w:rPr>
+          <w:b/>
+          <w:bCs/>
+          <w:sz w:val="32"/>
+          <w:szCs w:val="32"/>
+          <w:u w:val="single"/>
+        </w:rPr>
+        <w:t xml:space="preserve">Corrections –Observed </w:t>
+      </w:r>
+      <w:proofErr w:type="gramStart"/>
+      <w:r>
+        <w:rPr>
+          <w:b/>
+          <w:bCs/>
+          <w:sz w:val="32"/>
+          <w:szCs w:val="32"/>
+          <w:u w:val="single"/>
+        </w:rPr>
+        <w:t xml:space="preserve">till </w:t>
+      </w:r>
+      <w:r>
+        <w:rPr>
+          <w:b/>
+          <w:bCs/>
+          <w:sz w:val="32"/>
+          <w:szCs w:val="32"/>
+          <w:highlight w:val="red"/>
+          <w:u w:val="single"/>
+        </w:rPr>
+        <w:t>??????</w:t>
+      </w:r>
+      <w:proofErr w:type="gramEnd"/>
+    </w:p>
+    <w:p>
+      <w:pPr>
+        <w:spacing w:before="0" w:line="240" w:lineRule="auto"/>
+        <w:jc w:val="center"/>
+        <w:rPr>
+          <w:bCs/>
+          <w:sz w:val="32"/>
+          <w:szCs w:val="32"/>
+        </w:rPr>
+      </w:pPr>
+      <w:r>
+        <w:rPr>
+          <w:bCs/>
+          <w:sz w:val="32"/>
+          <w:szCs w:val="32"/>
+        </w:rPr>
+        <w:t>(</w:t>
+      </w:r>
+      <w:proofErr w:type="gramStart"/>
+      <w:r>
+        <w:rPr>
+          <w:bCs/>
+          <w:sz w:val="32"/>
+          <w:szCs w:val="32"/>
+        </w:rPr>
+        <w:t>ignore</w:t>
+      </w:r>
+      <w:proofErr w:type="gramEnd"/>
+      <w:r>
+        <w:rPr>
+          <w:bCs/>
+          <w:sz w:val="32"/>
+          <w:szCs w:val="32"/>
+        </w:rPr>
+        <w:t xml:space="preserve"> those which are already incorporated in your book’s version and date)</w:t>
+      </w:r>
+    </w:p>
+    <w:tbl>
+      <w:tblPr>
+        <w:tblW w:w="13552" w:type="dxa"/>
+        <w:tblInd w:w="-792" w:type="dxa"/>
+        <w:tblBorders>
+          <w:top w:val="single" w:sz="4" w:space="0" w:color="000000"/>
+          <w:left w:val="single" w:sz="4" w:space="0" w:color="000000"/>
+          <w:bottom w:val="single" w:sz="4" w:space="0" w:color="000000"/>
+          <w:right w:val="single" w:sz="4" w:space="0" w:color="000000"/>
+          <w:insideH w:val="single" w:sz="4" w:space="0" w:color="000000"/>
+          <w:insideV w:val="single" w:sz="4" w:space="0" w:color="000000"/>
+        </w:tblBorders>
+        <w:tblLook w:val="04A0" w:firstRow="1" w:lastRow="0" w:firstColumn="1" w:lastColumn="0" w:noHBand="0" w:noVBand="1"/>
+      </w:tblPr>
+      <w:tblGrid>
+        <w:gridCol w:w="3594"/>
+        <w:gridCol w:w="4738"/>
+        <w:gridCol w:w="5220"/>
+      </w:tblGrid>
+      <w:tr>
+        <w:tc>
+          <w:tcPr>
+            <w:tcW w:w="3594" w:type="dxa"/>
+          </w:tcPr>
+          <w:p>
+            <w:pPr>
+              <w:spacing w:before="0" w:line="240" w:lineRule="auto"/>
+              <w:jc w:val="center"/>
+              <w:rPr>
+                <w:sz w:val="32"/>
+                <w:szCs w:val="32"/>
+              </w:rPr>
+            </w:pPr>
+            <w:r>
+              <w:rPr>
+                <w:sz w:val="32"/>
+                <w:szCs w:val="32"/>
+              </w:rPr>
+              <w:t>Section, Paragraph</w:t>
+            </w:r>
+          </w:p>
+          <w:p>
+            <w:pPr>
+              <w:spacing w:before="0" w:line="240" w:lineRule="auto"/>
+              <w:jc w:val="center"/>
+              <w:rPr>
+                <w:sz w:val="32"/>
+                <w:szCs w:val="32"/>
+              </w:rPr>
+            </w:pPr>
+            <w:r>
+              <w:rPr>
+                <w:sz w:val="32"/>
+                <w:szCs w:val="32"/>
+              </w:rPr>
+              <w:t>Reference</w:t>
+            </w:r>
+          </w:p>
+        </w:tc>
+        <w:tc>
+          <w:tcPr>
+            <w:tcW w:w="4738" w:type="dxa"/>
+          </w:tcPr>
+          <w:p>
+            <w:pPr>
+              <w:spacing w:before="0" w:line="240" w:lineRule="auto"/>
+              <w:jc w:val="center"/>
+              <w:rPr>
+                <w:sz w:val="32"/>
+                <w:szCs w:val="32"/>
+              </w:rPr>
+            </w:pPr>
+            <w:r>
+              <w:rPr>
+                <w:sz w:val="32"/>
+                <w:szCs w:val="32"/>
+              </w:rPr>
+              <w:t>As Printed</w:t>
+            </w:r>
+          </w:p>
+        </w:tc>
+        <w:tc>
+          <w:tcPr>
+            <w:tcW w:w="5220" w:type="dxa"/>
+          </w:tcPr>
+          <w:p>
+            <w:pPr>
+              <w:spacing w:before="0" w:line="240" w:lineRule="auto"/>
+              <w:ind w:right="-18"/>
+              <w:jc w:val="center"/>
+              <w:rPr>
+                <w:sz w:val="32"/>
+                <w:szCs w:val="32"/>
+              </w:rPr>
+            </w:pPr>
+            <w:r>
+              <w:rPr>
+                <w:sz w:val="32"/>
+                <w:szCs w:val="32"/>
+              </w:rPr>
+              <w:t>To be read as or corrected as</w:t>
+            </w:r>
+          </w:p>
+        </w:tc>
+      </w:tr>
+    </w:tbl>
+    <w:p>
+      <w:pPr>
+        <w:spacing w:before="0" w:line="240" w:lineRule="auto"/>
+        <w:rPr>
+          <w:vanish/>
+          <w:sz w:val="32"/>
+          <w:szCs w:val="32"/>
+        </w:rPr>
+      </w:pPr>
+    </w:p>
+    <w:tbl>
+      <w:tblPr>
+        <w:tblW w:w="0" w:type="auto"/>
+        <w:tblInd w:w="-792" w:type="dxa"/>
+        <w:tblBorders>
+          <w:top w:val="single" w:sz="4" w:space="0" w:color="000000"/>
+          <w:left w:val="single" w:sz="4" w:space="0" w:color="000000"/>
+          <w:bottom w:val="single" w:sz="4" w:space="0" w:color="000000"/>
+          <w:right w:val="single" w:sz="4" w:space="0" w:color="000000"/>
+          <w:insideH w:val="single" w:sz="4" w:space="0" w:color="000000"/>
+          <w:insideV w:val="single" w:sz="4" w:space="0" w:color="000000"/>
+        </w:tblBorders>
+        <w:tblLook w:val="04A0" w:firstRow="1" w:lastRow="0" w:firstColumn="1" w:lastColumn="0" w:noHBand="0" w:noVBand="1"/>
+      </w:tblPr>
+      <w:tblGrid>
+        <w:gridCol w:w="3594"/>
+        <w:gridCol w:w="4819"/>
+        <w:gridCol w:w="5103"/>
+      </w:tblGrid>
+      <w:tr>
+        <w:tc>
+          <w:tcPr>
+            <w:tcW w:w="3594" w:type="dxa"/>
+            <w:shd w:val="clear" w:color="auto" w:fill="auto"/>
+          </w:tcPr>
+          <w:p>
+            <w:pPr>
+              <w:widowControl w:val="0"/>
+              <w:autoSpaceDE w:val="0"/>
+              <w:autoSpaceDN w:val="0"/>
+              <w:adjustRightInd w:val="0"/>
+              <w:spacing w:before="0" w:line="240" w:lineRule="auto"/>
+              <w:rPr>
+                <w:rFonts w:cs="Arial"/>
+                <w:bCs/>
+                <w:sz w:val="36"/>
+                <w:szCs w:val="36"/>
+                <w:lang w:bidi="ml-IN"/>
+              </w:rPr>
+            </w:pPr>
+            <w:r>
+              <w:rPr>
+                <w:rFonts w:eastAsia="Times New Roman" w:cs="Arial"/>
+                <w:color w:val="000000"/>
+                <w:sz w:val="32"/>
+                <w:szCs w:val="32"/>
+                <w:lang w:val="en-IN" w:eastAsia="en-IN" w:bidi="ml-IN"/>
+              </w:rPr>
+              <w:t>No Corrections</w:t>
+            </w:r>
+          </w:p>
+        </w:tc>
+        <w:tc>
+          <w:tcPr>
+            <w:tcW w:w="4819" w:type="dxa"/>
+            <w:shd w:val="clear" w:color="auto" w:fill="auto"/>
+          </w:tcPr>
+          <w:p>
+            <w:pPr>
+              <w:widowControl w:val="0"/>
+              <w:autoSpaceDE w:val="0"/>
+              <w:autoSpaceDN w:val="0"/>
+              <w:adjustRightInd w:val="0"/>
+              <w:spacing w:before="0" w:line="240" w:lineRule="auto"/>
+              <w:jc w:val="center"/>
+              <w:rPr>
+                <w:rFonts w:ascii="BRH Devanagari Extra" w:hAnsi="BRH Devanagari Extra" w:cs="BRH Devanagari Extra"/>
+                <w:color w:val="000000"/>
+                <w:sz w:val="36"/>
+                <w:szCs w:val="40"/>
+                <w:lang w:bidi="ml-IN"/>
+              </w:rPr>
+            </w:pPr>
+            <w:r>
+              <w:rPr>
+                <w:rFonts w:eastAsia="Times New Roman" w:cs="Arial"/>
+                <w:color w:val="000000"/>
+                <w:sz w:val="32"/>
+                <w:szCs w:val="32"/>
+                <w:lang w:val="en-IN" w:eastAsia="en-IN" w:bidi="ml-IN"/>
+              </w:rPr>
+              <w:t>No Corrections</w:t>
+            </w:r>
+          </w:p>
+        </w:tc>
+        <w:tc>
+          <w:tcPr>
+            <w:tcW w:w="5103" w:type="dxa"/>
+            <w:shd w:val="clear" w:color="auto" w:fill="auto"/>
+          </w:tcPr>
+          <w:p>
+            <w:pPr>
+              <w:widowControl w:val="0"/>
+              <w:autoSpaceDE w:val="0"/>
+              <w:autoSpaceDN w:val="0"/>
+              <w:adjustRightInd w:val="0"/>
+              <w:spacing w:before="0" w:line="240" w:lineRule="auto"/>
+              <w:jc w:val="center"/>
+              <w:rPr>
+                <w:rFonts w:ascii="BRH Devanagari Extra" w:hAnsi="BRH Devanagari Extra" w:cs="BRH Devanagari Extra"/>
+                <w:color w:val="000000"/>
+                <w:sz w:val="36"/>
+                <w:szCs w:val="40"/>
+                <w:lang w:bidi="ml-IN"/>
+              </w:rPr>
+            </w:pPr>
+            <w:r>
+              <w:rPr>
+                <w:rFonts w:eastAsia="Times New Roman" w:cs="Arial"/>
+                <w:color w:val="000000"/>
+                <w:sz w:val="32"/>
+                <w:szCs w:val="32"/>
+                <w:lang w:val="en-IN" w:eastAsia="en-IN" w:bidi="ml-IN"/>
+              </w:rPr>
+              <w:t>No Corrections</w:t>
+            </w:r>
+          </w:p>
+        </w:tc>
+      </w:tr>
+    </w:tbl>
+    <w:p>
+      <w:pPr>
+        <w:pBdr>
+          <w:top w:val="single" w:sz="4" w:space="1" w:color="auto"/>
+          <w:left w:val="single" w:sz="4" w:space="4" w:color="auto"/>
+          <w:bottom w:val="single" w:sz="4" w:space="6" w:color="auto"/>
+          <w:right w:val="single" w:sz="4" w:space="0" w:color="auto"/>
+        </w:pBdr>
+        <w:autoSpaceDE w:val="0"/>
+        <w:autoSpaceDN w:val="0"/>
+        <w:adjustRightInd w:val="0"/>
+        <w:spacing w:before="0" w:line="240" w:lineRule="auto"/>
+        <w:ind w:left="-709" w:right="119"/>
+        <w:rPr>
+          <w:rFonts w:ascii="Segoe UI" w:hAnsi="Segoe UI" w:cs="Segoe UI"/>
+          <w:sz w:val="20"/>
+          <w:szCs w:val="20"/>
+          <w:lang w:val="en-IN" w:eastAsia="en-IN"/>
+        </w:rPr>
+      </w:pPr>
+      <w:r>
+        <w:rPr>
+          <w:rFonts w:ascii="BRH Devanagari" w:hAnsi="BRH Devanagari" w:cs="BRH Devanagari"/>
+          <w:color w:val="000000"/>
+          <w:sz w:val="40"/>
+          <w:szCs w:val="40"/>
+          <w:lang w:val="en-IN" w:eastAsia="en-IN"/>
+        </w:rPr>
+        <w:t>"</w:t>
+      </w:r>
+      <w:r>
+        <w:rPr>
+          <w:rFonts w:ascii="Latha" w:hAnsi="Latha" w:cs="Latha" w:hint="cs"/>
+          <w:sz w:val="28"/>
+          <w:szCs w:val="28"/>
+          <w:cs/>
+          <w:lang w:bidi="ta-IN"/>
+        </w:rPr>
+        <w:t>ஶ்ன</w:t>
+      </w:r>
+      <w:r>
+        <w:rPr>
+          <w:rFonts w:ascii="BRH Devanagari" w:hAnsi="BRH Devanagari" w:cs="BRH Devanagari"/>
+          <w:color w:val="000000"/>
+          <w:sz w:val="40"/>
+          <w:szCs w:val="40"/>
+          <w:lang w:val="en-IN" w:eastAsia="en-IN"/>
+        </w:rPr>
+        <w:t xml:space="preserve">" </w:t>
+      </w:r>
+      <w:r>
+        <w:rPr>
+          <w:b/>
+          <w:bCs/>
+          <w:sz w:val="32"/>
+        </w:rPr>
+        <w:t>replaced with</w:t>
+      </w:r>
+      <w:r>
+        <w:rPr>
+          <w:rFonts w:ascii="BRH Malayalam" w:hAnsi="BRH Malayalam" w:cs="BRH Malayalam"/>
+          <w:color w:val="000000"/>
+          <w:sz w:val="48"/>
+          <w:szCs w:val="40"/>
+          <w:lang w:val="en-IN" w:eastAsia="en-IN"/>
+        </w:rPr>
+        <w:t xml:space="preserve"> </w:t>
+      </w:r>
+      <w:r>
+        <w:rPr>
+          <w:rFonts w:ascii="BRH Devanagari" w:hAnsi="BRH Devanagari" w:cs="BRH Devanagari"/>
+          <w:color w:val="000000"/>
+          <w:sz w:val="40"/>
+          <w:szCs w:val="40"/>
+          <w:lang w:val="en-IN" w:eastAsia="en-IN"/>
+        </w:rPr>
+        <w:t>"</w:t>
+      </w:r>
+      <w:r>
+        <w:rPr>
+          <w:rFonts w:ascii="Latha" w:hAnsi="Latha" w:cs="Latha" w:hint="cs"/>
+          <w:sz w:val="28"/>
+          <w:szCs w:val="28"/>
+          <w:cs/>
+          <w:lang w:bidi="ta-IN"/>
+        </w:rPr>
+        <w:t>ஶ்</w:t>
+      </w:r>
+      <w:r>
+        <w:rPr>
+          <w:rFonts w:ascii="Latha" w:hAnsi="Latha" w:cs="Latha" w:hint="cs"/>
+          <w:sz w:val="28"/>
+          <w:szCs w:val="28"/>
+          <w:cs/>
+          <w:lang w:bidi="ta-IN"/>
+        </w:rPr>
+        <w:t>ஞ</w:t>
+      </w:r>
+      <w:r>
+        <w:rPr>
+          <w:rFonts w:ascii="BRH Devanagari" w:hAnsi="BRH Devanagari" w:cs="BRH Devanagari"/>
+          <w:color w:val="000000"/>
+          <w:sz w:val="40"/>
+          <w:szCs w:val="40"/>
+          <w:lang w:val="en-IN" w:eastAsia="en-IN"/>
+        </w:rPr>
+        <w:t xml:space="preserve">" </w:t>
+      </w:r>
+      <w:r>
+        <w:rPr>
+          <w:b/>
+          <w:bCs/>
+          <w:sz w:val="32"/>
+        </w:rPr>
+        <w:t>wherever applicable</w:t>
+      </w:r>
+    </w:p>
+    <w:p>
+      <w:pPr>
+        <w:spacing w:before="0" w:line="240" w:lineRule="auto"/>
+        <w:rPr>
+          <w:b/>
+          <w:bCs/>
+          <w:sz w:val="32"/>
+          <w:szCs w:val="32"/>
+          <w:u w:val="single"/>
+        </w:rPr>
+      </w:pPr>
+      <w:r>
+        <w:rPr>
+          <w:b/>
+          <w:bCs/>
+          <w:sz w:val="32"/>
+          <w:szCs w:val="32"/>
+          <w:u w:val="single"/>
+        </w:rPr>
+        <w:br w:type="page"/>
+      </w:r>
+    </w:p>
     <w:p>
       <w:pPr>
         <w:jc w:val="center"/>
@@ -21,6 +519,7 @@
           <w:szCs w:val="32"/>
           <w:u w:val="single"/>
         </w:rPr>
+        <w:lastRenderedPageBreak/>
         <w:t xml:space="preserve">TS </w:t>
       </w:r>
       <w:r>
@@ -156,14 +655,14 @@
         <w:tblLook w:val="04A0" w:firstRow="1" w:lastRow="0" w:firstColumn="1" w:lastColumn="0" w:noHBand="0" w:noVBand="1"/>
       </w:tblPr>
       <w:tblGrid>
-        <w:gridCol w:w="2970"/>
+        <w:gridCol w:w="2767"/>
         <w:gridCol w:w="5130"/>
-        <w:gridCol w:w="5040"/>
+        <w:gridCol w:w="5243"/>
       </w:tblGrid>
       <w:tr>
         <w:tc>
           <w:tcPr>
-            <w:tcW w:w="2970" w:type="dxa"/>
+            <w:tcW w:w="2767" w:type="dxa"/>
           </w:tcPr>
           <w:p>
             <w:pPr>
@@ -237,7 +736,7 @@
         </w:tc>
         <w:tc>
           <w:tcPr>
-            <w:tcW w:w="5040" w:type="dxa"/>
+            <w:tcW w:w="5243" w:type="dxa"/>
           </w:tcPr>
           <w:p>
             <w:pPr>
@@ -276,7 +775,7 @@
     </w:p>
     <w:tbl>
       <w:tblPr>
-        <w:tblW w:w="0" w:type="auto"/>
+        <w:tblW w:w="13135" w:type="dxa"/>
         <w:tblBorders>
           <w:top w:val="single" w:sz="4" w:space="0" w:color="000000"/>
           <w:left w:val="single" w:sz="4" w:space="0" w:color="000000"/>
@@ -290,12 +789,12 @@
       <w:tblGrid>
         <w:gridCol w:w="2789"/>
         <w:gridCol w:w="5139"/>
-        <w:gridCol w:w="5022"/>
+        <w:gridCol w:w="5207"/>
       </w:tblGrid>
       <w:tr>
         <w:tc>
           <w:tcPr>
-            <w:tcW w:w="2957" w:type="dxa"/>
+            <w:tcW w:w="2789" w:type="dxa"/>
             <w:shd w:val="clear" w:color="auto" w:fill="auto"/>
           </w:tcPr>
           <w:p>
@@ -389,7 +888,7 @@
         </w:tc>
         <w:tc>
           <w:tcPr>
-            <w:tcW w:w="5161" w:type="dxa"/>
+            <w:tcW w:w="5139" w:type="dxa"/>
             <w:shd w:val="clear" w:color="auto" w:fill="auto"/>
           </w:tcPr>
           <w:p>
@@ -735,7 +1234,7 @@
         </w:tc>
         <w:tc>
           <w:tcPr>
-            <w:tcW w:w="5058" w:type="dxa"/>
+            <w:tcW w:w="5207" w:type="dxa"/>
             <w:shd w:val="clear" w:color="auto" w:fill="auto"/>
           </w:tcPr>
           <w:p>
@@ -1070,7 +1569,7 @@
       <w:tr>
         <w:tc>
           <w:tcPr>
-            <w:tcW w:w="2957" w:type="dxa"/>
+            <w:tcW w:w="2789" w:type="dxa"/>
             <w:shd w:val="clear" w:color="auto" w:fill="auto"/>
           </w:tcPr>
           <w:p>
@@ -1164,7 +1663,7 @@
         </w:tc>
         <w:tc>
           <w:tcPr>
-            <w:tcW w:w="5161" w:type="dxa"/>
+            <w:tcW w:w="5139" w:type="dxa"/>
             <w:shd w:val="clear" w:color="auto" w:fill="auto"/>
           </w:tcPr>
           <w:p>
@@ -1382,7 +1881,7 @@
         </w:tc>
         <w:tc>
           <w:tcPr>
-            <w:tcW w:w="5058" w:type="dxa"/>
+            <w:tcW w:w="5207" w:type="dxa"/>
             <w:shd w:val="clear" w:color="auto" w:fill="auto"/>
           </w:tcPr>
           <w:p>
@@ -1612,7 +2111,7 @@
       <w:tr>
         <w:tc>
           <w:tcPr>
-            <w:tcW w:w="2957" w:type="dxa"/>
+            <w:tcW w:w="2789" w:type="dxa"/>
             <w:shd w:val="clear" w:color="auto" w:fill="auto"/>
           </w:tcPr>
           <w:p>
@@ -1711,7 +2210,7 @@
         </w:tc>
         <w:tc>
           <w:tcPr>
-            <w:tcW w:w="5161" w:type="dxa"/>
+            <w:tcW w:w="5139" w:type="dxa"/>
             <w:shd w:val="clear" w:color="auto" w:fill="auto"/>
           </w:tcPr>
           <w:p>
@@ -1981,7 +2480,7 @@
         </w:tc>
         <w:tc>
           <w:tcPr>
-            <w:tcW w:w="5058" w:type="dxa"/>
+            <w:tcW w:w="5207" w:type="dxa"/>
             <w:shd w:val="clear" w:color="auto" w:fill="auto"/>
           </w:tcPr>
           <w:p>
@@ -2252,7 +2751,7 @@
       <w:tr>
         <w:tc>
           <w:tcPr>
-            <w:tcW w:w="2957" w:type="dxa"/>
+            <w:tcW w:w="2789" w:type="dxa"/>
             <w:shd w:val="clear" w:color="auto" w:fill="auto"/>
           </w:tcPr>
           <w:p>
@@ -2281,6 +2780,7 @@
                 <w:szCs w:val="28"/>
                 <w:lang w:val="en-IN" w:eastAsia="en-IN" w:bidi="ml-IN"/>
               </w:rPr>
+              <w:lastRenderedPageBreak/>
               <w:t>T.S.1.1.5.</w:t>
             </w:r>
             <w:r>
@@ -2366,7 +2866,7 @@
         </w:tc>
         <w:tc>
           <w:tcPr>
-            <w:tcW w:w="5161" w:type="dxa"/>
+            <w:tcW w:w="5139" w:type="dxa"/>
             <w:shd w:val="clear" w:color="auto" w:fill="auto"/>
           </w:tcPr>
           <w:p>
@@ -2630,7 +3130,6 @@
                 <w:cs/>
                 <w:lang w:bidi="ta-IN"/>
               </w:rPr>
-              <w:lastRenderedPageBreak/>
               <w:t>த்வக்</w:t>
             </w:r>
             <w:r>
@@ -2785,7 +3284,7 @@
         </w:tc>
         <w:tc>
           <w:tcPr>
-            <w:tcW w:w="5058" w:type="dxa"/>
+            <w:tcW w:w="5207" w:type="dxa"/>
             <w:shd w:val="clear" w:color="auto" w:fill="auto"/>
           </w:tcPr>
           <w:p>
@@ -2808,7 +3307,6 @@
                 <w:cs/>
                 <w:lang w:bidi="ta-IN"/>
               </w:rPr>
-              <w:lastRenderedPageBreak/>
               <w:t>ப்ரதி</w:t>
             </w:r>
             <w:r>
@@ -3050,7 +3548,6 @@
                 <w:cs/>
                 <w:lang w:bidi="ta-IN"/>
               </w:rPr>
-              <w:lastRenderedPageBreak/>
               <w:t>த்வக்</w:t>
             </w:r>
             <w:r>
@@ -3114,7 +3611,7 @@
       <w:tr>
         <w:tc>
           <w:tcPr>
-            <w:tcW w:w="2957" w:type="dxa"/>
+            <w:tcW w:w="2789" w:type="dxa"/>
             <w:shd w:val="clear" w:color="auto" w:fill="auto"/>
           </w:tcPr>
           <w:p>
@@ -3140,7 +3637,6 @@
                 <w:szCs w:val="36"/>
                 <w:lang w:bidi="ml-IN"/>
               </w:rPr>
-              <w:lastRenderedPageBreak/>
               <w:t>T.S.1.1.</w:t>
             </w:r>
             <w:r>
@@ -3249,7 +3745,7 @@
         </w:tc>
         <w:tc>
           <w:tcPr>
-            <w:tcW w:w="5161" w:type="dxa"/>
+            <w:tcW w:w="5139" w:type="dxa"/>
             <w:shd w:val="clear" w:color="auto" w:fill="auto"/>
           </w:tcPr>
           <w:p>
@@ -3586,7 +4082,7 @@
         </w:tc>
         <w:tc>
           <w:tcPr>
-            <w:tcW w:w="5058" w:type="dxa"/>
+            <w:tcW w:w="5207" w:type="dxa"/>
             <w:shd w:val="clear" w:color="auto" w:fill="auto"/>
           </w:tcPr>
           <w:p>
@@ -3902,7 +4398,7 @@
       <w:tr>
         <w:tc>
           <w:tcPr>
-            <w:tcW w:w="2957" w:type="dxa"/>
+            <w:tcW w:w="2789" w:type="dxa"/>
             <w:shd w:val="clear" w:color="auto" w:fill="auto"/>
           </w:tcPr>
           <w:p>
@@ -4027,7 +4523,7 @@
         </w:tc>
         <w:tc>
           <w:tcPr>
-            <w:tcW w:w="5161" w:type="dxa"/>
+            <w:tcW w:w="5139" w:type="dxa"/>
             <w:shd w:val="clear" w:color="auto" w:fill="auto"/>
           </w:tcPr>
           <w:p>
@@ -4458,7 +4954,7 @@
         </w:tc>
         <w:tc>
           <w:tcPr>
-            <w:tcW w:w="5058" w:type="dxa"/>
+            <w:tcW w:w="5207" w:type="dxa"/>
             <w:shd w:val="clear" w:color="auto" w:fill="auto"/>
           </w:tcPr>
           <w:p>
@@ -4908,7 +5404,7 @@
       <w:tr>
         <w:tc>
           <w:tcPr>
-            <w:tcW w:w="2957" w:type="dxa"/>
+            <w:tcW w:w="2789" w:type="dxa"/>
             <w:shd w:val="clear" w:color="auto" w:fill="auto"/>
           </w:tcPr>
           <w:p>
@@ -5006,7 +5502,7 @@
         </w:tc>
         <w:tc>
           <w:tcPr>
-            <w:tcW w:w="5161" w:type="dxa"/>
+            <w:tcW w:w="5139" w:type="dxa"/>
             <w:shd w:val="clear" w:color="auto" w:fill="auto"/>
           </w:tcPr>
           <w:p>
@@ -5367,7 +5863,22 @@
                 <w:cs/>
                 <w:lang w:bidi="ta-IN"/>
               </w:rPr>
-              <w:t xml:space="preserve"> -- </w:t>
+              <w:t xml:space="preserve"> </w:t>
+            </w:r>
+            <w:r>
+              <w:rPr>
+                <w:rFonts w:ascii="Latha" w:hAnsi="Latha" w:cs="Latha"/>
+                <w:b/>
+                <w:bCs/>
+                <w:i/>
+                <w:iCs/>
+                <w:sz w:val="28"/>
+                <w:szCs w:val="28"/>
+                <w:cs/>
+                <w:lang w:bidi="ta-IN"/>
+              </w:rPr>
+              <w:lastRenderedPageBreak/>
+              <w:t xml:space="preserve">-- </w:t>
             </w:r>
             <w:r>
               <w:rPr>
@@ -5590,7 +6101,7 @@
         </w:tc>
         <w:tc>
           <w:tcPr>
-            <w:tcW w:w="5058" w:type="dxa"/>
+            <w:tcW w:w="5207" w:type="dxa"/>
             <w:shd w:val="clear" w:color="auto" w:fill="auto"/>
           </w:tcPr>
           <w:p>
@@ -5613,6 +6124,7 @@
                 <w:cs/>
                 <w:lang w:bidi="ta-IN"/>
               </w:rPr>
+              <w:lastRenderedPageBreak/>
               <w:t>அ</w:t>
             </w:r>
             <w:r>
@@ -5962,7 +6474,22 @@
                 <w:cs/>
                 <w:lang w:bidi="ta-IN"/>
               </w:rPr>
-              <w:t xml:space="preserve"> -- </w:t>
+              <w:t xml:space="preserve"> </w:t>
+            </w:r>
+            <w:r>
+              <w:rPr>
+                <w:rFonts w:ascii="Latha" w:hAnsi="Latha" w:cs="Latha"/>
+                <w:b/>
+                <w:bCs/>
+                <w:i/>
+                <w:iCs/>
+                <w:sz w:val="28"/>
+                <w:szCs w:val="28"/>
+                <w:cs/>
+                <w:lang w:bidi="ta-IN"/>
+              </w:rPr>
+              <w:lastRenderedPageBreak/>
+              <w:t xml:space="preserve">-- </w:t>
             </w:r>
             <w:r>
               <w:rPr>
@@ -6168,7 +6695,7 @@
       <w:tr>
         <w:tc>
           <w:tcPr>
-            <w:tcW w:w="2957" w:type="dxa"/>
+            <w:tcW w:w="2789" w:type="dxa"/>
             <w:shd w:val="clear" w:color="auto" w:fill="auto"/>
           </w:tcPr>
           <w:p>
@@ -6194,6 +6721,7 @@
                 <w:szCs w:val="36"/>
                 <w:lang w:bidi="ml-IN"/>
               </w:rPr>
+              <w:lastRenderedPageBreak/>
               <w:t>T.S.1.1.</w:t>
             </w:r>
             <w:r>
@@ -6276,14 +6804,13 @@
                 <w:szCs w:val="36"/>
                 <w:lang w:bidi="ml-IN"/>
               </w:rPr>
-              <w:lastRenderedPageBreak/>
               <w:t>Statement 12,13,14</w:t>
             </w:r>
           </w:p>
         </w:tc>
         <w:tc>
           <w:tcPr>
-            <w:tcW w:w="5161" w:type="dxa"/>
+            <w:tcW w:w="5139" w:type="dxa"/>
             <w:shd w:val="clear" w:color="auto" w:fill="auto"/>
           </w:tcPr>
           <w:p>
@@ -6307,7 +6834,6 @@
                 <w:cs/>
                 <w:lang w:bidi="ta-IN"/>
               </w:rPr>
-              <w:lastRenderedPageBreak/>
               <w:t>அ</w:t>
             </w:r>
             <w:r>
@@ -6546,19 +7072,7 @@
                 <w:cs/>
                 <w:lang w:bidi="ta-IN"/>
               </w:rPr>
-              <w:t xml:space="preserve"> </w:t>
-            </w:r>
-            <w:r>
-              <w:rPr>
-                <w:rFonts w:ascii="Latha" w:hAnsi="Latha" w:cs="Latha"/>
-                <w:color w:val="000000"/>
-                <w:sz w:val="28"/>
-                <w:szCs w:val="28"/>
-                <w:cs/>
-                <w:lang w:bidi="ta-IN"/>
-              </w:rPr>
-              <w:lastRenderedPageBreak/>
-              <w:t>ப்</w:t>
+              <w:t xml:space="preserve"> ப்</w:t>
             </w:r>
             <w:r>
               <w:rPr>
@@ -6892,7 +7406,7 @@
         </w:tc>
         <w:tc>
           <w:tcPr>
-            <w:tcW w:w="5058" w:type="dxa"/>
+            <w:tcW w:w="5207" w:type="dxa"/>
             <w:shd w:val="clear" w:color="auto" w:fill="auto"/>
           </w:tcPr>
           <w:p>
@@ -6915,7 +7429,6 @@
                 <w:cs/>
                 <w:lang w:bidi="ta-IN"/>
               </w:rPr>
-              <w:lastRenderedPageBreak/>
               <w:t>அ</w:t>
             </w:r>
             <w:r>
@@ -7081,7 +7594,6 @@
                 <w:cs/>
                 <w:lang w:bidi="ta-IN"/>
               </w:rPr>
-              <w:lastRenderedPageBreak/>
               <w:t>தி</w:t>
             </w:r>
             <w:r>
@@ -7548,7 +8060,7 @@
       <w:tr>
         <w:tc>
           <w:tcPr>
-            <w:tcW w:w="2957" w:type="dxa"/>
+            <w:tcW w:w="2789" w:type="dxa"/>
             <w:shd w:val="clear" w:color="auto" w:fill="auto"/>
           </w:tcPr>
           <w:p>
@@ -7574,7 +8086,6 @@
                 <w:szCs w:val="36"/>
                 <w:lang w:bidi="ml-IN"/>
               </w:rPr>
-              <w:lastRenderedPageBreak/>
               <w:t>T.S.1.1.14.3 – Kramam</w:t>
             </w:r>
           </w:p>
@@ -7649,7 +8160,7 @@
         </w:tc>
         <w:tc>
           <w:tcPr>
-            <w:tcW w:w="5161" w:type="dxa"/>
+            <w:tcW w:w="5139" w:type="dxa"/>
             <w:shd w:val="clear" w:color="auto" w:fill="auto"/>
           </w:tcPr>
           <w:p>
@@ -7902,7 +8413,7 @@
         </w:tc>
         <w:tc>
           <w:tcPr>
-            <w:tcW w:w="5058" w:type="dxa"/>
+            <w:tcW w:w="5207" w:type="dxa"/>
             <w:shd w:val="clear" w:color="auto" w:fill="auto"/>
           </w:tcPr>
           <w:p>
@@ -8176,7 +8687,7 @@
       <w:tr>
         <w:tc>
           <w:tcPr>
-            <w:tcW w:w="2957" w:type="dxa"/>
+            <w:tcW w:w="2789" w:type="dxa"/>
             <w:shd w:val="clear" w:color="auto" w:fill="auto"/>
           </w:tcPr>
           <w:p>
@@ -8198,7 +8709,7 @@
         </w:tc>
         <w:tc>
           <w:tcPr>
-            <w:tcW w:w="5161" w:type="dxa"/>
+            <w:tcW w:w="5139" w:type="dxa"/>
             <w:shd w:val="clear" w:color="auto" w:fill="auto"/>
           </w:tcPr>
           <w:p>
@@ -8217,7 +8728,7 @@
         </w:tc>
         <w:tc>
           <w:tcPr>
-            <w:tcW w:w="5058" w:type="dxa"/>
+            <w:tcW w:w="5207" w:type="dxa"/>
             <w:shd w:val="clear" w:color="auto" w:fill="auto"/>
           </w:tcPr>
           <w:p>
@@ -9840,7 +10351,7 @@
 </file>
 
 <file path=word/endnotes.xml><?xml version="1.0" encoding="utf-8"?>
-<w:endnotes xmlns:wpc="http://schemas.microsoft.com/office/word/2010/wordprocessingCanvas" xmlns:cx="http://schemas.microsoft.com/office/drawing/2014/chartex" xmlns:cx1="http://schemas.microsoft.com/office/drawing/2015/9/8/chartex" xmlns:cx2="http://schemas.microsoft.com/office/drawing/2015/10/21/chartex" xmlns:cx3="http://schemas.microsoft.com/office/drawing/2016/5/9/chartex" xmlns:cx4="http://schemas.microsoft.com/office/drawing/2016/5/10/chartex" xmlns:cx5="http://schemas.microsoft.com/office/drawing/2016/5/11/chartex" xmlns:cx6="http://schemas.microsoft.com/office/drawing/2016/5/12/chartex" xmlns:cx7="http://schemas.microsoft.com/office/drawing/2016/5/13/chartex" xmlns:cx8="http://schemas.microsoft.com/office/drawing/2016/5/14/chartex" xmlns:mc="http://schemas.openxmlformats.org/markup-compatibility/2006" xmlns:aink="http://schemas.microsoft.com/office/drawing/2016/ink" xmlns:am3d="http://schemas.microsoft.com/office/drawing/2017/model3d" xmlns:o="urn:schemas-microsoft-com:office:office" xmlns:r="http://schemas.openxmlformats.org/officeDocument/2006/relationships" xmlns:m="http://schemas.openxmlformats.org/officeDocument/2006/math" xmlns:v="urn:schemas-microsoft-com:vml" xmlns:wp14="http://schemas.microsoft.com/office/word/2010/wordprocessingDrawing" xmlns:wp="http://schemas.openxmlformats.org/drawingml/2006/wordprocessingDrawing" xmlns:w10="urn:schemas-microsoft-com:office:word" xmlns:w="http://schemas.openxmlformats.org/wordprocessingml/2006/main" xmlns:w14="http://schemas.microsoft.com/office/word/2010/wordml" xmlns:w15="http://schemas.microsoft.com/office/word/2012/wordml" xmlns:w16cex="http://schemas.microsoft.com/office/word/2018/wordml/cex" xmlns:w16cid="http://schemas.microsoft.com/office/word/2016/wordml/cid" xmlns:w16="http://schemas.microsoft.com/office/word/2018/wordml" xmlns:w16se="http://schemas.microsoft.com/office/word/2015/wordml/symex" xmlns:wpg="http://schemas.microsoft.com/office/word/2010/wordprocessingGroup" xmlns:wpi="http://schemas.microsoft.com/office/word/2010/wordprocessingInk" xmlns:wne="http://schemas.microsoft.com/office/word/2006/wordml" xmlns:wps="http://schemas.microsoft.com/office/word/2010/wordprocessingShape" mc:Ignorable="w14 w15 w16se w16cid w16 w16cex wp14">
+<w:endnotes xmlns:wpc="http://schemas.microsoft.com/office/word/2010/wordprocessingCanvas" xmlns:cx="http://schemas.microsoft.com/office/drawing/2014/chartex" xmlns:cx1="http://schemas.microsoft.com/office/drawing/2015/9/8/chartex" xmlns:cx2="http://schemas.microsoft.com/office/drawing/2015/10/21/chartex" xmlns:cx3="http://schemas.microsoft.com/office/drawing/2016/5/9/chartex" xmlns:cx4="http://schemas.microsoft.com/office/drawing/2016/5/10/chartex" xmlns:cx5="http://schemas.microsoft.com/office/drawing/2016/5/11/chartex" xmlns:cx6="http://schemas.microsoft.com/office/drawing/2016/5/12/chartex" xmlns:cx7="http://schemas.microsoft.com/office/drawing/2016/5/13/chartex" xmlns:cx8="http://schemas.microsoft.com/office/drawing/2016/5/14/chartex" xmlns:mc="http://schemas.openxmlformats.org/markup-compatibility/2006" xmlns:aink="http://schemas.microsoft.com/office/drawing/2016/ink" xmlns:am3d="http://schemas.microsoft.com/office/drawing/2017/model3d" xmlns:o="urn:schemas-microsoft-com:office:office" xmlns:r="http://schemas.openxmlformats.org/officeDocument/2006/relationships" xmlns:m="http://schemas.openxmlformats.org/officeDocument/2006/math" xmlns:v="urn:schemas-microsoft-com:vml" xmlns:wp14="http://schemas.microsoft.com/office/word/2010/wordprocessingDrawing" xmlns:wp="http://schemas.openxmlformats.org/drawingml/2006/wordprocessingDrawing" xmlns:w10="urn:schemas-microsoft-com:office:word" xmlns:w="http://schemas.openxmlformats.org/wordprocessingml/2006/main" xmlns:w14="http://schemas.microsoft.com/office/word/2010/wordml" xmlns:w15="http://schemas.microsoft.com/office/word/2012/wordml" xmlns:w16cex="http://schemas.microsoft.com/office/word/2018/wordml/cex" xmlns:w16cid="http://schemas.microsoft.com/office/word/2016/wordml/cid" xmlns:w16="http://schemas.microsoft.com/office/word/2018/wordml" xmlns:w16sdtdh="http://schemas.microsoft.com/office/word/2020/wordml/sdtdatahash" xmlns:w16se="http://schemas.microsoft.com/office/word/2015/wordml/symex" xmlns:wpg="http://schemas.microsoft.com/office/word/2010/wordprocessingGroup" xmlns:wpi="http://schemas.microsoft.com/office/word/2010/wordprocessingInk" xmlns:wne="http://schemas.microsoft.com/office/word/2006/wordml" xmlns:wps="http://schemas.microsoft.com/office/word/2010/wordprocessingShape" mc:Ignorable="w14 w15 w16se w16cid w16 w16cex w16sdtdh wp14">
   <w:endnote w:type="separator" w:id="-1">
     <w:p>
       <w:pPr>
@@ -9865,7 +10376,7 @@
 </file>
 
 <file path=word/footer1.xml><?xml version="1.0" encoding="utf-8"?>
-<w:ftr xmlns:wpc="http://schemas.microsoft.com/office/word/2010/wordprocessingCanvas" xmlns:cx="http://schemas.microsoft.com/office/drawing/2014/chartex" xmlns:cx1="http://schemas.microsoft.com/office/drawing/2015/9/8/chartex" xmlns:cx2="http://schemas.microsoft.com/office/drawing/2015/10/21/chartex" xmlns:cx3="http://schemas.microsoft.com/office/drawing/2016/5/9/chartex" xmlns:cx4="http://schemas.microsoft.com/office/drawing/2016/5/10/chartex" xmlns:cx5="http://schemas.microsoft.com/office/drawing/2016/5/11/chartex" xmlns:cx6="http://schemas.microsoft.com/office/drawing/2016/5/12/chartex" xmlns:cx7="http://schemas.microsoft.com/office/drawing/2016/5/13/chartex" xmlns:cx8="http://schemas.microsoft.com/office/drawing/2016/5/14/chartex" xmlns:mc="http://schemas.openxmlformats.org/markup-compatibility/2006" xmlns:aink="http://schemas.microsoft.com/office/drawing/2016/ink" xmlns:am3d="http://schemas.microsoft.com/office/drawing/2017/model3d" xmlns:o="urn:schemas-microsoft-com:office:office" xmlns:r="http://schemas.openxmlformats.org/officeDocument/2006/relationships" xmlns:m="http://schemas.openxmlformats.org/officeDocument/2006/math" xmlns:v="urn:schemas-microsoft-com:vml" xmlns:wp14="http://schemas.microsoft.com/office/word/2010/wordprocessingDrawing" xmlns:wp="http://schemas.openxmlformats.org/drawingml/2006/wordprocessingDrawing" xmlns:w10="urn:schemas-microsoft-com:office:word" xmlns:w="http://schemas.openxmlformats.org/wordprocessingml/2006/main" xmlns:w14="http://schemas.microsoft.com/office/word/2010/wordml" xmlns:w15="http://schemas.microsoft.com/office/word/2012/wordml" xmlns:w16cex="http://schemas.microsoft.com/office/word/2018/wordml/cex" xmlns:w16cid="http://schemas.microsoft.com/office/word/2016/wordml/cid" xmlns:w16="http://schemas.microsoft.com/office/word/2018/wordml" xmlns:w16se="http://schemas.microsoft.com/office/word/2015/wordml/symex" xmlns:wpg="http://schemas.microsoft.com/office/word/2010/wordprocessingGroup" xmlns:wpi="http://schemas.microsoft.com/office/word/2010/wordprocessingInk" xmlns:wne="http://schemas.microsoft.com/office/word/2006/wordml" xmlns:wps="http://schemas.microsoft.com/office/word/2010/wordprocessingShape" mc:Ignorable="w14 w15 w16se w16cid w16 w16cex wp14">
+<w:ftr xmlns:wpc="http://schemas.microsoft.com/office/word/2010/wordprocessingCanvas" xmlns:cx="http://schemas.microsoft.com/office/drawing/2014/chartex" xmlns:cx1="http://schemas.microsoft.com/office/drawing/2015/9/8/chartex" xmlns:cx2="http://schemas.microsoft.com/office/drawing/2015/10/21/chartex" xmlns:cx3="http://schemas.microsoft.com/office/drawing/2016/5/9/chartex" xmlns:cx4="http://schemas.microsoft.com/office/drawing/2016/5/10/chartex" xmlns:cx5="http://schemas.microsoft.com/office/drawing/2016/5/11/chartex" xmlns:cx6="http://schemas.microsoft.com/office/drawing/2016/5/12/chartex" xmlns:cx7="http://schemas.microsoft.com/office/drawing/2016/5/13/chartex" xmlns:cx8="http://schemas.microsoft.com/office/drawing/2016/5/14/chartex" xmlns:mc="http://schemas.openxmlformats.org/markup-compatibility/2006" xmlns:aink="http://schemas.microsoft.com/office/drawing/2016/ink" xmlns:am3d="http://schemas.microsoft.com/office/drawing/2017/model3d" xmlns:o="urn:schemas-microsoft-com:office:office" xmlns:r="http://schemas.openxmlformats.org/officeDocument/2006/relationships" xmlns:m="http://schemas.openxmlformats.org/officeDocument/2006/math" xmlns:v="urn:schemas-microsoft-com:vml" xmlns:wp14="http://schemas.microsoft.com/office/word/2010/wordprocessingDrawing" xmlns:wp="http://schemas.openxmlformats.org/drawingml/2006/wordprocessingDrawing" xmlns:w10="urn:schemas-microsoft-com:office:word" xmlns:w="http://schemas.openxmlformats.org/wordprocessingml/2006/main" xmlns:w14="http://schemas.microsoft.com/office/word/2010/wordml" xmlns:w15="http://schemas.microsoft.com/office/word/2012/wordml" xmlns:w16cex="http://schemas.microsoft.com/office/word/2018/wordml/cex" xmlns:w16cid="http://schemas.microsoft.com/office/word/2016/wordml/cid" xmlns:w16="http://schemas.microsoft.com/office/word/2018/wordml" xmlns:w16sdtdh="http://schemas.microsoft.com/office/word/2020/wordml/sdtdatahash" xmlns:w16se="http://schemas.microsoft.com/office/word/2015/wordml/symex" xmlns:wpg="http://schemas.microsoft.com/office/word/2010/wordprocessingGroup" xmlns:wpi="http://schemas.microsoft.com/office/word/2010/wordprocessingInk" xmlns:wne="http://schemas.microsoft.com/office/word/2006/wordml" xmlns:wps="http://schemas.microsoft.com/office/word/2010/wordprocessingShape" mc:Ignorable="w14 w15 w16se w16cid w16 w16cex w16sdtdh wp14">
   <w:p>
     <w:pPr>
       <w:pStyle w:val="Footer"/>
@@ -10002,7 +10513,7 @@
 </file>
 
 <file path=word/footer2.xml><?xml version="1.0" encoding="utf-8"?>
-<w:ftr xmlns:wpc="http://schemas.microsoft.com/office/word/2010/wordprocessingCanvas" xmlns:cx="http://schemas.microsoft.com/office/drawing/2014/chartex" xmlns:cx1="http://schemas.microsoft.com/office/drawing/2015/9/8/chartex" xmlns:cx2="http://schemas.microsoft.com/office/drawing/2015/10/21/chartex" xmlns:cx3="http://schemas.microsoft.com/office/drawing/2016/5/9/chartex" xmlns:cx4="http://schemas.microsoft.com/office/drawing/2016/5/10/chartex" xmlns:cx5="http://schemas.microsoft.com/office/drawing/2016/5/11/chartex" xmlns:cx6="http://schemas.microsoft.com/office/drawing/2016/5/12/chartex" xmlns:cx7="http://schemas.microsoft.com/office/drawing/2016/5/13/chartex" xmlns:cx8="http://schemas.microsoft.com/office/drawing/2016/5/14/chartex" xmlns:mc="http://schemas.openxmlformats.org/markup-compatibility/2006" xmlns:aink="http://schemas.microsoft.com/office/drawing/2016/ink" xmlns:am3d="http://schemas.microsoft.com/office/drawing/2017/model3d" xmlns:o="urn:schemas-microsoft-com:office:office" xmlns:r="http://schemas.openxmlformats.org/officeDocument/2006/relationships" xmlns:m="http://schemas.openxmlformats.org/officeDocument/2006/math" xmlns:v="urn:schemas-microsoft-com:vml" xmlns:wp14="http://schemas.microsoft.com/office/word/2010/wordprocessingDrawing" xmlns:wp="http://schemas.openxmlformats.org/drawingml/2006/wordprocessingDrawing" xmlns:w10="urn:schemas-microsoft-com:office:word" xmlns:w="http://schemas.openxmlformats.org/wordprocessingml/2006/main" xmlns:w14="http://schemas.microsoft.com/office/word/2010/wordml" xmlns:w15="http://schemas.microsoft.com/office/word/2012/wordml" xmlns:w16cex="http://schemas.microsoft.com/office/word/2018/wordml/cex" xmlns:w16cid="http://schemas.microsoft.com/office/word/2016/wordml/cid" xmlns:w16="http://schemas.microsoft.com/office/word/2018/wordml" xmlns:w16se="http://schemas.microsoft.com/office/word/2015/wordml/symex" xmlns:wpg="http://schemas.microsoft.com/office/word/2010/wordprocessingGroup" xmlns:wpi="http://schemas.microsoft.com/office/word/2010/wordprocessingInk" xmlns:wne="http://schemas.microsoft.com/office/word/2006/wordml" xmlns:wps="http://schemas.microsoft.com/office/word/2010/wordprocessingShape" mc:Ignorable="w14 w15 w16se w16cid w16 w16cex wp14">
+<w:ftr xmlns:wpc="http://schemas.microsoft.com/office/word/2010/wordprocessingCanvas" xmlns:cx="http://schemas.microsoft.com/office/drawing/2014/chartex" xmlns:cx1="http://schemas.microsoft.com/office/drawing/2015/9/8/chartex" xmlns:cx2="http://schemas.microsoft.com/office/drawing/2015/10/21/chartex" xmlns:cx3="http://schemas.microsoft.com/office/drawing/2016/5/9/chartex" xmlns:cx4="http://schemas.microsoft.com/office/drawing/2016/5/10/chartex" xmlns:cx5="http://schemas.microsoft.com/office/drawing/2016/5/11/chartex" xmlns:cx6="http://schemas.microsoft.com/office/drawing/2016/5/12/chartex" xmlns:cx7="http://schemas.microsoft.com/office/drawing/2016/5/13/chartex" xmlns:cx8="http://schemas.microsoft.com/office/drawing/2016/5/14/chartex" xmlns:mc="http://schemas.openxmlformats.org/markup-compatibility/2006" xmlns:aink="http://schemas.microsoft.com/office/drawing/2016/ink" xmlns:am3d="http://schemas.microsoft.com/office/drawing/2017/model3d" xmlns:o="urn:schemas-microsoft-com:office:office" xmlns:r="http://schemas.openxmlformats.org/officeDocument/2006/relationships" xmlns:m="http://schemas.openxmlformats.org/officeDocument/2006/math" xmlns:v="urn:schemas-microsoft-com:vml" xmlns:wp14="http://schemas.microsoft.com/office/word/2010/wordprocessingDrawing" xmlns:wp="http://schemas.openxmlformats.org/drawingml/2006/wordprocessingDrawing" xmlns:w10="urn:schemas-microsoft-com:office:word" xmlns:w="http://schemas.openxmlformats.org/wordprocessingml/2006/main" xmlns:w14="http://schemas.microsoft.com/office/word/2010/wordml" xmlns:w15="http://schemas.microsoft.com/office/word/2012/wordml" xmlns:w16cex="http://schemas.microsoft.com/office/word/2018/wordml/cex" xmlns:w16cid="http://schemas.microsoft.com/office/word/2016/wordml/cid" xmlns:w16="http://schemas.microsoft.com/office/word/2018/wordml" xmlns:w16sdtdh="http://schemas.microsoft.com/office/word/2020/wordml/sdtdatahash" xmlns:w16se="http://schemas.microsoft.com/office/word/2015/wordml/symex" xmlns:wpg="http://schemas.microsoft.com/office/word/2010/wordprocessingGroup" xmlns:wpi="http://schemas.microsoft.com/office/word/2010/wordprocessingInk" xmlns:wne="http://schemas.microsoft.com/office/word/2006/wordml" xmlns:wps="http://schemas.microsoft.com/office/word/2010/wordprocessingShape" mc:Ignorable="w14 w15 w16se w16cid w16 w16cex w16sdtdh wp14">
   <w:p>
     <w:pPr>
       <w:pBdr>
@@ -10200,7 +10711,7 @@
 </file>
 
 <file path=word/footnotes.xml><?xml version="1.0" encoding="utf-8"?>
-<w:footnotes xmlns:wpc="http://schemas.microsoft.com/office/word/2010/wordprocessingCanvas" xmlns:cx="http://schemas.microsoft.com/office/drawing/2014/chartex" xmlns:cx1="http://schemas.microsoft.com/office/drawing/2015/9/8/chartex" xmlns:cx2="http://schemas.microsoft.com/office/drawing/2015/10/21/chartex" xmlns:cx3="http://schemas.microsoft.com/office/drawing/2016/5/9/chartex" xmlns:cx4="http://schemas.microsoft.com/office/drawing/2016/5/10/chartex" xmlns:cx5="http://schemas.microsoft.com/office/drawing/2016/5/11/chartex" xmlns:cx6="http://schemas.microsoft.com/office/drawing/2016/5/12/chartex" xmlns:cx7="http://schemas.microsoft.com/office/drawing/2016/5/13/chartex" xmlns:cx8="http://schemas.microsoft.com/office/drawing/2016/5/14/chartex" xmlns:mc="http://schemas.openxmlformats.org/markup-compatibility/2006" xmlns:aink="http://schemas.microsoft.com/office/drawing/2016/ink" xmlns:am3d="http://schemas.microsoft.com/office/drawing/2017/model3d" xmlns:o="urn:schemas-microsoft-com:office:office" xmlns:r="http://schemas.openxmlformats.org/officeDocument/2006/relationships" xmlns:m="http://schemas.openxmlformats.org/officeDocument/2006/math" xmlns:v="urn:schemas-microsoft-com:vml" xmlns:wp14="http://schemas.microsoft.com/office/word/2010/wordprocessingDrawing" xmlns:wp="http://schemas.openxmlformats.org/drawingml/2006/wordprocessingDrawing" xmlns:w10="urn:schemas-microsoft-com:office:word" xmlns:w="http://schemas.openxmlformats.org/wordprocessingml/2006/main" xmlns:w14="http://schemas.microsoft.com/office/word/2010/wordml" xmlns:w15="http://schemas.microsoft.com/office/word/2012/wordml" xmlns:w16cex="http://schemas.microsoft.com/office/word/2018/wordml/cex" xmlns:w16cid="http://schemas.microsoft.com/office/word/2016/wordml/cid" xmlns:w16="http://schemas.microsoft.com/office/word/2018/wordml" xmlns:w16se="http://schemas.microsoft.com/office/word/2015/wordml/symex" xmlns:wpg="http://schemas.microsoft.com/office/word/2010/wordprocessingGroup" xmlns:wpi="http://schemas.microsoft.com/office/word/2010/wordprocessingInk" xmlns:wne="http://schemas.microsoft.com/office/word/2006/wordml" xmlns:wps="http://schemas.microsoft.com/office/word/2010/wordprocessingShape" mc:Ignorable="w14 w15 w16se w16cid w16 w16cex wp14">
+<w:footnotes xmlns:wpc="http://schemas.microsoft.com/office/word/2010/wordprocessingCanvas" xmlns:cx="http://schemas.microsoft.com/office/drawing/2014/chartex" xmlns:cx1="http://schemas.microsoft.com/office/drawing/2015/9/8/chartex" xmlns:cx2="http://schemas.microsoft.com/office/drawing/2015/10/21/chartex" xmlns:cx3="http://schemas.microsoft.com/office/drawing/2016/5/9/chartex" xmlns:cx4="http://schemas.microsoft.com/office/drawing/2016/5/10/chartex" xmlns:cx5="http://schemas.microsoft.com/office/drawing/2016/5/11/chartex" xmlns:cx6="http://schemas.microsoft.com/office/drawing/2016/5/12/chartex" xmlns:cx7="http://schemas.microsoft.com/office/drawing/2016/5/13/chartex" xmlns:cx8="http://schemas.microsoft.com/office/drawing/2016/5/14/chartex" xmlns:mc="http://schemas.openxmlformats.org/markup-compatibility/2006" xmlns:aink="http://schemas.microsoft.com/office/drawing/2016/ink" xmlns:am3d="http://schemas.microsoft.com/office/drawing/2017/model3d" xmlns:o="urn:schemas-microsoft-com:office:office" xmlns:r="http://schemas.openxmlformats.org/officeDocument/2006/relationships" xmlns:m="http://schemas.openxmlformats.org/officeDocument/2006/math" xmlns:v="urn:schemas-microsoft-com:vml" xmlns:wp14="http://schemas.microsoft.com/office/word/2010/wordprocessingDrawing" xmlns:wp="http://schemas.openxmlformats.org/drawingml/2006/wordprocessingDrawing" xmlns:w10="urn:schemas-microsoft-com:office:word" xmlns:w="http://schemas.openxmlformats.org/wordprocessingml/2006/main" xmlns:w14="http://schemas.microsoft.com/office/word/2010/wordml" xmlns:w15="http://schemas.microsoft.com/office/word/2012/wordml" xmlns:w16cex="http://schemas.microsoft.com/office/word/2018/wordml/cex" xmlns:w16cid="http://schemas.microsoft.com/office/word/2016/wordml/cid" xmlns:w16="http://schemas.microsoft.com/office/word/2018/wordml" xmlns:w16sdtdh="http://schemas.microsoft.com/office/word/2020/wordml/sdtdatahash" xmlns:w16se="http://schemas.microsoft.com/office/word/2015/wordml/symex" xmlns:wpg="http://schemas.microsoft.com/office/word/2010/wordprocessingGroup" xmlns:wpi="http://schemas.microsoft.com/office/word/2010/wordprocessingInk" xmlns:wne="http://schemas.microsoft.com/office/word/2006/wordml" xmlns:wps="http://schemas.microsoft.com/office/word/2010/wordprocessingShape" mc:Ignorable="w14 w15 w16se w16cid w16 w16cex w16sdtdh wp14">
   <w:footnote w:type="separator" w:id="-1">
     <w:p>
       <w:pPr>
@@ -10225,7 +10736,7 @@
 </file>
 
 <file path=word/header1.xml><?xml version="1.0" encoding="utf-8"?>
-<w:hdr xmlns:wpc="http://schemas.microsoft.com/office/word/2010/wordprocessingCanvas" xmlns:cx="http://schemas.microsoft.com/office/drawing/2014/chartex" xmlns:cx1="http://schemas.microsoft.com/office/drawing/2015/9/8/chartex" xmlns:cx2="http://schemas.microsoft.com/office/drawing/2015/10/21/chartex" xmlns:cx3="http://schemas.microsoft.com/office/drawing/2016/5/9/chartex" xmlns:cx4="http://schemas.microsoft.com/office/drawing/2016/5/10/chartex" xmlns:cx5="http://schemas.microsoft.com/office/drawing/2016/5/11/chartex" xmlns:cx6="http://schemas.microsoft.com/office/drawing/2016/5/12/chartex" xmlns:cx7="http://schemas.microsoft.com/office/drawing/2016/5/13/chartex" xmlns:cx8="http://schemas.microsoft.com/office/drawing/2016/5/14/chartex" xmlns:mc="http://schemas.openxmlformats.org/markup-compatibility/2006" xmlns:aink="http://schemas.microsoft.com/office/drawing/2016/ink" xmlns:am3d="http://schemas.microsoft.com/office/drawing/2017/model3d" xmlns:o="urn:schemas-microsoft-com:office:office" xmlns:r="http://schemas.openxmlformats.org/officeDocument/2006/relationships" xmlns:m="http://schemas.openxmlformats.org/officeDocument/2006/math" xmlns:v="urn:schemas-microsoft-com:vml" xmlns:wp14="http://schemas.microsoft.com/office/word/2010/wordprocessingDrawing" xmlns:wp="http://schemas.openxmlformats.org/drawingml/2006/wordprocessingDrawing" xmlns:w10="urn:schemas-microsoft-com:office:word" xmlns:w="http://schemas.openxmlformats.org/wordprocessingml/2006/main" xmlns:w14="http://schemas.microsoft.com/office/word/2010/wordml" xmlns:w15="http://schemas.microsoft.com/office/word/2012/wordml" xmlns:w16cex="http://schemas.microsoft.com/office/word/2018/wordml/cex" xmlns:w16cid="http://schemas.microsoft.com/office/word/2016/wordml/cid" xmlns:w16="http://schemas.microsoft.com/office/word/2018/wordml" xmlns:w16se="http://schemas.microsoft.com/office/word/2015/wordml/symex" xmlns:wpg="http://schemas.microsoft.com/office/word/2010/wordprocessingGroup" xmlns:wpi="http://schemas.microsoft.com/office/word/2010/wordprocessingInk" xmlns:wne="http://schemas.microsoft.com/office/word/2006/wordml" xmlns:wps="http://schemas.microsoft.com/office/word/2010/wordprocessingShape" mc:Ignorable="w14 w15 w16se w16cid w16 w16cex wp14">
+<w:hdr xmlns:wpc="http://schemas.microsoft.com/office/word/2010/wordprocessingCanvas" xmlns:cx="http://schemas.microsoft.com/office/drawing/2014/chartex" xmlns:cx1="http://schemas.microsoft.com/office/drawing/2015/9/8/chartex" xmlns:cx2="http://schemas.microsoft.com/office/drawing/2015/10/21/chartex" xmlns:cx3="http://schemas.microsoft.com/office/drawing/2016/5/9/chartex" xmlns:cx4="http://schemas.microsoft.com/office/drawing/2016/5/10/chartex" xmlns:cx5="http://schemas.microsoft.com/office/drawing/2016/5/11/chartex" xmlns:cx6="http://schemas.microsoft.com/office/drawing/2016/5/12/chartex" xmlns:cx7="http://schemas.microsoft.com/office/drawing/2016/5/13/chartex" xmlns:cx8="http://schemas.microsoft.com/office/drawing/2016/5/14/chartex" xmlns:mc="http://schemas.openxmlformats.org/markup-compatibility/2006" xmlns:aink="http://schemas.microsoft.com/office/drawing/2016/ink" xmlns:am3d="http://schemas.microsoft.com/office/drawing/2017/model3d" xmlns:o="urn:schemas-microsoft-com:office:office" xmlns:r="http://schemas.openxmlformats.org/officeDocument/2006/relationships" xmlns:m="http://schemas.openxmlformats.org/officeDocument/2006/math" xmlns:v="urn:schemas-microsoft-com:vml" xmlns:wp14="http://schemas.microsoft.com/office/word/2010/wordprocessingDrawing" xmlns:wp="http://schemas.openxmlformats.org/drawingml/2006/wordprocessingDrawing" xmlns:w10="urn:schemas-microsoft-com:office:word" xmlns:w="http://schemas.openxmlformats.org/wordprocessingml/2006/main" xmlns:w14="http://schemas.microsoft.com/office/word/2010/wordml" xmlns:w15="http://schemas.microsoft.com/office/word/2012/wordml" xmlns:w16cex="http://schemas.microsoft.com/office/word/2018/wordml/cex" xmlns:w16cid="http://schemas.microsoft.com/office/word/2016/wordml/cid" xmlns:w16="http://schemas.microsoft.com/office/word/2018/wordml" xmlns:w16sdtdh="http://schemas.microsoft.com/office/word/2020/wordml/sdtdatahash" xmlns:w16se="http://schemas.microsoft.com/office/word/2015/wordml/symex" xmlns:wpg="http://schemas.microsoft.com/office/word/2010/wordprocessingGroup" xmlns:wpi="http://schemas.microsoft.com/office/word/2010/wordprocessingInk" xmlns:wne="http://schemas.microsoft.com/office/word/2006/wordml" xmlns:wps="http://schemas.microsoft.com/office/word/2010/wordprocessingShape" mc:Ignorable="w14 w15 w16se w16cid w16 w16cex w16sdtdh wp14">
   <w:p>
     <w:pPr>
       <w:pStyle w:val="Header"/>
@@ -10238,7 +10749,7 @@
 </file>
 
 <file path=word/header2.xml><?xml version="1.0" encoding="utf-8"?>
-<w:hdr xmlns:wpc="http://schemas.microsoft.com/office/word/2010/wordprocessingCanvas" xmlns:cx="http://schemas.microsoft.com/office/drawing/2014/chartex" xmlns:cx1="http://schemas.microsoft.com/office/drawing/2015/9/8/chartex" xmlns:cx2="http://schemas.microsoft.com/office/drawing/2015/10/21/chartex" xmlns:cx3="http://schemas.microsoft.com/office/drawing/2016/5/9/chartex" xmlns:cx4="http://schemas.microsoft.com/office/drawing/2016/5/10/chartex" xmlns:cx5="http://schemas.microsoft.com/office/drawing/2016/5/11/chartex" xmlns:cx6="http://schemas.microsoft.com/office/drawing/2016/5/12/chartex" xmlns:cx7="http://schemas.microsoft.com/office/drawing/2016/5/13/chartex" xmlns:cx8="http://schemas.microsoft.com/office/drawing/2016/5/14/chartex" xmlns:mc="http://schemas.openxmlformats.org/markup-compatibility/2006" xmlns:aink="http://schemas.microsoft.com/office/drawing/2016/ink" xmlns:am3d="http://schemas.microsoft.com/office/drawing/2017/model3d" xmlns:o="urn:schemas-microsoft-com:office:office" xmlns:r="http://schemas.openxmlformats.org/officeDocument/2006/relationships" xmlns:m="http://schemas.openxmlformats.org/officeDocument/2006/math" xmlns:v="urn:schemas-microsoft-com:vml" xmlns:wp14="http://schemas.microsoft.com/office/word/2010/wordprocessingDrawing" xmlns:wp="http://schemas.openxmlformats.org/drawingml/2006/wordprocessingDrawing" xmlns:w10="urn:schemas-microsoft-com:office:word" xmlns:w="http://schemas.openxmlformats.org/wordprocessingml/2006/main" xmlns:w14="http://schemas.microsoft.com/office/word/2010/wordml" xmlns:w15="http://schemas.microsoft.com/office/word/2012/wordml" xmlns:w16cex="http://schemas.microsoft.com/office/word/2018/wordml/cex" xmlns:w16cid="http://schemas.microsoft.com/office/word/2016/wordml/cid" xmlns:w16="http://schemas.microsoft.com/office/word/2018/wordml" xmlns:w16se="http://schemas.microsoft.com/office/word/2015/wordml/symex" xmlns:wpg="http://schemas.microsoft.com/office/word/2010/wordprocessingGroup" xmlns:wpi="http://schemas.microsoft.com/office/word/2010/wordprocessingInk" xmlns:wne="http://schemas.microsoft.com/office/word/2006/wordml" xmlns:wps="http://schemas.microsoft.com/office/word/2010/wordprocessingShape" mc:Ignorable="w14 w15 w16se w16cid w16 w16cex wp14">
+<w:hdr xmlns:wpc="http://schemas.microsoft.com/office/word/2010/wordprocessingCanvas" xmlns:cx="http://schemas.microsoft.com/office/drawing/2014/chartex" xmlns:cx1="http://schemas.microsoft.com/office/drawing/2015/9/8/chartex" xmlns:cx2="http://schemas.microsoft.com/office/drawing/2015/10/21/chartex" xmlns:cx3="http://schemas.microsoft.com/office/drawing/2016/5/9/chartex" xmlns:cx4="http://schemas.microsoft.com/office/drawing/2016/5/10/chartex" xmlns:cx5="http://schemas.microsoft.com/office/drawing/2016/5/11/chartex" xmlns:cx6="http://schemas.microsoft.com/office/drawing/2016/5/12/chartex" xmlns:cx7="http://schemas.microsoft.com/office/drawing/2016/5/13/chartex" xmlns:cx8="http://schemas.microsoft.com/office/drawing/2016/5/14/chartex" xmlns:mc="http://schemas.openxmlformats.org/markup-compatibility/2006" xmlns:aink="http://schemas.microsoft.com/office/drawing/2016/ink" xmlns:am3d="http://schemas.microsoft.com/office/drawing/2017/model3d" xmlns:o="urn:schemas-microsoft-com:office:office" xmlns:r="http://schemas.openxmlformats.org/officeDocument/2006/relationships" xmlns:m="http://schemas.openxmlformats.org/officeDocument/2006/math" xmlns:v="urn:schemas-microsoft-com:vml" xmlns:wp14="http://schemas.microsoft.com/office/word/2010/wordprocessingDrawing" xmlns:wp="http://schemas.openxmlformats.org/drawingml/2006/wordprocessingDrawing" xmlns:w10="urn:schemas-microsoft-com:office:word" xmlns:w="http://schemas.openxmlformats.org/wordprocessingml/2006/main" xmlns:w14="http://schemas.microsoft.com/office/word/2010/wordml" xmlns:w15="http://schemas.microsoft.com/office/word/2012/wordml" xmlns:w16cex="http://schemas.microsoft.com/office/word/2018/wordml/cex" xmlns:w16cid="http://schemas.microsoft.com/office/word/2016/wordml/cid" xmlns:w16="http://schemas.microsoft.com/office/word/2018/wordml" xmlns:w16sdtdh="http://schemas.microsoft.com/office/word/2020/wordml/sdtdatahash" xmlns:w16se="http://schemas.microsoft.com/office/word/2015/wordml/symex" xmlns:wpg="http://schemas.microsoft.com/office/word/2010/wordprocessingGroup" xmlns:wpi="http://schemas.microsoft.com/office/word/2010/wordprocessingInk" xmlns:wne="http://schemas.microsoft.com/office/word/2006/wordml" xmlns:wps="http://schemas.microsoft.com/office/word/2010/wordprocessingShape" mc:Ignorable="w14 w15 w16se w16cid w16 w16cex w16sdtdh wp14">
   <w:p>
     <w:pPr>
       <w:pStyle w:val="Header"/>
@@ -10251,7 +10762,7 @@
 </file>
 
 <file path=word/styles.xml><?xml version="1.0" encoding="utf-8"?>
-<w:styles xmlns:mc="http://schemas.openxmlformats.org/markup-compatibility/2006" xmlns:r="http://schemas.openxmlformats.org/officeDocument/2006/relationships" xmlns:w="http://schemas.openxmlformats.org/wordprocessingml/2006/main" xmlns:w14="http://schemas.microsoft.com/office/word/2010/wordml" xmlns:w15="http://schemas.microsoft.com/office/word/2012/wordml" xmlns:w16cex="http://schemas.microsoft.com/office/word/2018/wordml/cex" xmlns:w16cid="http://schemas.microsoft.com/office/word/2016/wordml/cid" xmlns:w16="http://schemas.microsoft.com/office/word/2018/wordml" xmlns:w16se="http://schemas.microsoft.com/office/word/2015/wordml/symex" mc:Ignorable="w14 w15 w16se w16cid w16 w16cex">
+<w:styles xmlns:mc="http://schemas.openxmlformats.org/markup-compatibility/2006" xmlns:r="http://schemas.openxmlformats.org/officeDocument/2006/relationships" xmlns:w="http://schemas.openxmlformats.org/wordprocessingml/2006/main" xmlns:w14="http://schemas.microsoft.com/office/word/2010/wordml" xmlns:w15="http://schemas.microsoft.com/office/word/2012/wordml" xmlns:w16cex="http://schemas.microsoft.com/office/word/2018/wordml/cex" xmlns:w16cid="http://schemas.microsoft.com/office/word/2016/wordml/cid" xmlns:w16="http://schemas.microsoft.com/office/word/2018/wordml" xmlns:w16sdtdh="http://schemas.microsoft.com/office/word/2020/wordml/sdtdatahash" xmlns:w16se="http://schemas.microsoft.com/office/word/2015/wordml/symex" mc:Ignorable="w14 w15 w16se w16cid w16 w16cex w16sdtdh">
   <w:docDefaults>
     <w:rPrDefault>
       <w:rPr>
@@ -10664,7 +11175,6 @@
     <w:uiPriority w:val="99"/>
     <w:semiHidden/>
     <w:unhideWhenUsed/>
-    <w:qFormat/>
     <w:tblPr>
       <w:tblInd w:w="0" w:type="dxa"/>
       <w:tblCellMar>

</xml_diff>

<commit_message>
TS 1.1 - 1.4 Final Krama files Tamil 19/08/2021
</commit_message>
<xml_diff>
--- a/TS-Kramam/TS-1.1/TS 1.1 Tamil Krama Paatam Corrections.docx
+++ b/TS-Kramam/TS-1.1/TS 1.1 Tamil Krama Paatam Corrections.docx
@@ -70,10 +70,9 @@
           <w:bCs/>
           <w:sz w:val="32"/>
           <w:szCs w:val="32"/>
-          <w:highlight w:val="red"/>
           <w:u w:val="single"/>
         </w:rPr>
-        <w:t>??????</w:t>
+        <w:t>August 31, 2021</w:t>
       </w:r>
     </w:p>
     <w:p>
@@ -92,7 +91,25 @@
           <w:sz w:val="32"/>
           <w:szCs w:val="32"/>
         </w:rPr>
-        <w:t>(ignore those which are already incorporated in your book’s version and date)</w:t>
+        <w:t>(</w:t>
+      </w:r>
+      <w:proofErr w:type="gramStart"/>
+      <w:r>
+        <w:rPr>
+          <w:bCs/>
+          <w:sz w:val="32"/>
+          <w:szCs w:val="32"/>
+        </w:rPr>
+        <w:t>ignore</w:t>
+      </w:r>
+      <w:proofErr w:type="gramEnd"/>
+      <w:r>
+        <w:rPr>
+          <w:bCs/>
+          <w:sz w:val="32"/>
+          <w:szCs w:val="32"/>
+        </w:rPr>
+        <w:t xml:space="preserve"> those which are already incorporated in your book’s version and date)</w:t>
       </w:r>
     </w:p>
     <w:tbl>
@@ -4173,7 +4190,23 @@
           <w:b/>
           <w:szCs w:val="24"/>
         </w:rPr>
-        <w:t>(ignore those which are already incorporated in your book’s version and date)</w:t>
+        <w:t>(</w:t>
+      </w:r>
+      <w:proofErr w:type="gramStart"/>
+      <w:r>
+        <w:rPr>
+          <w:b/>
+          <w:szCs w:val="24"/>
+        </w:rPr>
+        <w:t>ignore</w:t>
+      </w:r>
+      <w:proofErr w:type="gramEnd"/>
+      <w:r>
+        <w:rPr>
+          <w:b/>
+          <w:szCs w:val="24"/>
+        </w:rPr>
+        <w:t xml:space="preserve"> those which are already incorporated in your book’s version and date)</w:t>
       </w:r>
     </w:p>
     <w:tbl>
@@ -7257,6 +7290,7 @@
               </w:rPr>
               <w:t>(</w:t>
             </w:r>
+            <w:proofErr w:type="gramStart"/>
             <w:r>
               <w:rPr>
                 <w:rFonts w:cs="Arial"/>
@@ -7265,7 +7299,18 @@
                 <w:szCs w:val="36"/>
                 <w:lang w:bidi="ml-IN"/>
               </w:rPr>
-              <w:t>at start</w:t>
+              <w:t>at</w:t>
+            </w:r>
+            <w:proofErr w:type="gramEnd"/>
+            <w:r>
+              <w:rPr>
+                <w:rFonts w:cs="Arial"/>
+                <w:b/>
+                <w:sz w:val="28"/>
+                <w:szCs w:val="36"/>
+                <w:lang w:bidi="ml-IN"/>
+              </w:rPr>
+              <w:t xml:space="preserve"> start</w:t>
             </w:r>
             <w:r>
               <w:rPr>
@@ -12409,7 +12454,23 @@
           <w:b/>
           <w:szCs w:val="24"/>
         </w:rPr>
-        <w:t>(ignore those which are already incorporated in your book’s version and date)</w:t>
+        <w:t>(</w:t>
+      </w:r>
+      <w:proofErr w:type="gramStart"/>
+      <w:r>
+        <w:rPr>
+          <w:b/>
+          <w:szCs w:val="24"/>
+        </w:rPr>
+        <w:t>ignore</w:t>
+      </w:r>
+      <w:proofErr w:type="gramEnd"/>
+      <w:r>
+        <w:rPr>
+          <w:b/>
+          <w:szCs w:val="24"/>
+        </w:rPr>
+        <w:t xml:space="preserve"> those which are already incorporated in your book’s version and date)</w:t>
       </w:r>
     </w:p>
     <w:tbl>
@@ -12665,7 +12726,29 @@
                 <w:szCs w:val="36"/>
                 <w:lang w:bidi="ml-IN"/>
               </w:rPr>
-              <w:t>(towards end portion)</w:t>
+              <w:t>(</w:t>
+            </w:r>
+            <w:proofErr w:type="gramStart"/>
+            <w:r>
+              <w:rPr>
+                <w:rFonts w:cs="Arial"/>
+                <w:b/>
+                <w:sz w:val="28"/>
+                <w:szCs w:val="36"/>
+                <w:lang w:bidi="ml-IN"/>
+              </w:rPr>
+              <w:t>towards</w:t>
+            </w:r>
+            <w:proofErr w:type="gramEnd"/>
+            <w:r>
+              <w:rPr>
+                <w:rFonts w:cs="Arial"/>
+                <w:b/>
+                <w:sz w:val="28"/>
+                <w:szCs w:val="36"/>
+                <w:lang w:bidi="ml-IN"/>
+              </w:rPr>
+              <w:t xml:space="preserve"> end portion)</w:t>
             </w:r>
           </w:p>
         </w:tc>

</xml_diff>

<commit_message>
TS Kramam 1 and 2 final - 16/10/2021
</commit_message>
<xml_diff>
--- a/TS-Kramam/TS-1.1/TS 1.1 Tamil Krama Paatam Corrections.docx
+++ b/TS-Kramam/TS-1.1/TS 1.1 Tamil Krama Paatam Corrections.docx
@@ -2,6 +2,398 @@
 <file path=word/document.xml><?xml version="1.0" encoding="utf-8"?>
 <w:document xmlns:wpc="http://schemas.microsoft.com/office/word/2010/wordprocessingCanvas" xmlns:cx="http://schemas.microsoft.com/office/drawing/2014/chartex" xmlns:cx1="http://schemas.microsoft.com/office/drawing/2015/9/8/chartex" xmlns:cx2="http://schemas.microsoft.com/office/drawing/2015/10/21/chartex" xmlns:cx3="http://schemas.microsoft.com/office/drawing/2016/5/9/chartex" xmlns:cx4="http://schemas.microsoft.com/office/drawing/2016/5/10/chartex" xmlns:cx5="http://schemas.microsoft.com/office/drawing/2016/5/11/chartex" xmlns:cx6="http://schemas.microsoft.com/office/drawing/2016/5/12/chartex" xmlns:cx7="http://schemas.microsoft.com/office/drawing/2016/5/13/chartex" xmlns:cx8="http://schemas.microsoft.com/office/drawing/2016/5/14/chartex" xmlns:mc="http://schemas.openxmlformats.org/markup-compatibility/2006" xmlns:aink="http://schemas.microsoft.com/office/drawing/2016/ink" xmlns:am3d="http://schemas.microsoft.com/office/drawing/2017/model3d" xmlns:o="urn:schemas-microsoft-com:office:office" xmlns:r="http://schemas.openxmlformats.org/officeDocument/2006/relationships" xmlns:m="http://schemas.openxmlformats.org/officeDocument/2006/math" xmlns:v="urn:schemas-microsoft-com:vml" xmlns:wp14="http://schemas.microsoft.com/office/word/2010/wordprocessingDrawing" xmlns:wp="http://schemas.openxmlformats.org/drawingml/2006/wordprocessingDrawing" xmlns:w10="urn:schemas-microsoft-com:office:word" xmlns:w="http://schemas.openxmlformats.org/wordprocessingml/2006/main" xmlns:w14="http://schemas.microsoft.com/office/word/2010/wordml" xmlns:w15="http://schemas.microsoft.com/office/word/2012/wordml" xmlns:w16cex="http://schemas.microsoft.com/office/word/2018/wordml/cex" xmlns:w16cid="http://schemas.microsoft.com/office/word/2016/wordml/cid" xmlns:w16="http://schemas.microsoft.com/office/word/2018/wordml" xmlns:w16sdtdh="http://schemas.microsoft.com/office/word/2020/wordml/sdtdatahash" xmlns:w16se="http://schemas.microsoft.com/office/word/2015/wordml/symex" xmlns:wpg="http://schemas.microsoft.com/office/word/2010/wordprocessingGroup" xmlns:wpi="http://schemas.microsoft.com/office/word/2010/wordprocessingInk" xmlns:wne="http://schemas.microsoft.com/office/word/2006/wordml" xmlns:wps="http://schemas.microsoft.com/office/word/2010/wordprocessingShape" mc:Ignorable="w14 w15 w16se w16cid w16 w16cex w16sdtdh wp14">
   <w:body>
+    <w:p>
+      <w:pPr>
+        <w:spacing w:before="0" w:line="240" w:lineRule="auto"/>
+        <w:jc w:val="center"/>
+        <w:rPr>
+          <w:b/>
+          <w:bCs/>
+          <w:sz w:val="32"/>
+          <w:szCs w:val="32"/>
+          <w:u w:val="single"/>
+        </w:rPr>
+      </w:pPr>
+      <w:r>
+        <w:rPr>
+          <w:b/>
+          <w:bCs/>
+          <w:sz w:val="32"/>
+          <w:szCs w:val="32"/>
+          <w:u w:val="single"/>
+        </w:rPr>
+        <w:t xml:space="preserve">TS </w:t>
+      </w:r>
+      <w:r>
+        <w:rPr>
+          <w:b/>
+          <w:bCs/>
+          <w:sz w:val="32"/>
+          <w:szCs w:val="32"/>
+          <w:u w:val="single"/>
+        </w:rPr>
+        <w:t>Krama</w:t>
+      </w:r>
+      <w:r>
+        <w:rPr>
+          <w:b/>
+          <w:bCs/>
+          <w:sz w:val="32"/>
+          <w:szCs w:val="32"/>
+          <w:u w:val="single"/>
+        </w:rPr>
+        <w:t xml:space="preserve"> Paatam – TS 1.1 </w:t>
+      </w:r>
+      <w:r>
+        <w:rPr>
+          <w:b/>
+          <w:bCs/>
+          <w:sz w:val="32"/>
+          <w:szCs w:val="32"/>
+          <w:u w:val="single"/>
+        </w:rPr>
+        <w:t>Tamil</w:t>
+      </w:r>
+      <w:r>
+        <w:rPr>
+          <w:b/>
+          <w:bCs/>
+          <w:sz w:val="32"/>
+          <w:szCs w:val="32"/>
+          <w:u w:val="single"/>
+        </w:rPr>
+        <w:t xml:space="preserve"> Corrections –Observed till </w:t>
+      </w:r>
+      <w:r>
+        <w:rPr>
+          <w:b/>
+          <w:bCs/>
+          <w:sz w:val="32"/>
+          <w:szCs w:val="32"/>
+          <w:u w:val="single"/>
+        </w:rPr>
+        <w:t>31st Oct 2021</w:t>
+      </w:r>
+    </w:p>
+    <w:p>
+      <w:pPr>
+        <w:spacing w:before="0" w:line="240" w:lineRule="auto"/>
+        <w:jc w:val="center"/>
+        <w:rPr>
+          <w:bCs/>
+          <w:sz w:val="32"/>
+          <w:szCs w:val="32"/>
+        </w:rPr>
+      </w:pPr>
+      <w:r>
+        <w:rPr>
+          <w:bCs/>
+          <w:sz w:val="32"/>
+          <w:szCs w:val="32"/>
+        </w:rPr>
+        <w:t>(</w:t>
+      </w:r>
+      <w:proofErr w:type="gramStart"/>
+      <w:r>
+        <w:rPr>
+          <w:bCs/>
+          <w:sz w:val="32"/>
+          <w:szCs w:val="32"/>
+        </w:rPr>
+        <w:t>ignore</w:t>
+      </w:r>
+      <w:proofErr w:type="gramEnd"/>
+      <w:r>
+        <w:rPr>
+          <w:bCs/>
+          <w:sz w:val="32"/>
+          <w:szCs w:val="32"/>
+        </w:rPr>
+        <w:t xml:space="preserve"> those which are already incorporated in your book’s version and date)</w:t>
+      </w:r>
+    </w:p>
+    <w:tbl>
+      <w:tblPr>
+        <w:tblW w:w="13970" w:type="dxa"/>
+        <w:tblInd w:w="-792" w:type="dxa"/>
+        <w:tblBorders>
+          <w:top w:val="single" w:sz="4" w:space="0" w:color="000000"/>
+          <w:left w:val="single" w:sz="4" w:space="0" w:color="000000"/>
+          <w:bottom w:val="single" w:sz="4" w:space="0" w:color="000000"/>
+          <w:right w:val="single" w:sz="4" w:space="0" w:color="000000"/>
+          <w:insideH w:val="single" w:sz="4" w:space="0" w:color="000000"/>
+          <w:insideV w:val="single" w:sz="4" w:space="0" w:color="000000"/>
+        </w:tblBorders>
+        <w:tblLook w:val="04A0" w:firstRow="1" w:lastRow="0" w:firstColumn="1" w:lastColumn="0" w:noHBand="0" w:noVBand="1"/>
+      </w:tblPr>
+      <w:tblGrid>
+        <w:gridCol w:w="4048"/>
+        <w:gridCol w:w="4819"/>
+        <w:gridCol w:w="5103"/>
+      </w:tblGrid>
+      <w:tr>
+        <w:tc>
+          <w:tcPr>
+            <w:tcW w:w="4048" w:type="dxa"/>
+          </w:tcPr>
+          <w:p>
+            <w:pPr>
+              <w:spacing w:before="0" w:line="240" w:lineRule="auto"/>
+              <w:jc w:val="center"/>
+              <w:rPr>
+                <w:b/>
+                <w:bCs/>
+                <w:sz w:val="32"/>
+                <w:szCs w:val="32"/>
+              </w:rPr>
+            </w:pPr>
+            <w:r>
+              <w:rPr>
+                <w:b/>
+                <w:bCs/>
+                <w:sz w:val="32"/>
+                <w:szCs w:val="32"/>
+              </w:rPr>
+              <w:t>Section, Paragraph</w:t>
+            </w:r>
+          </w:p>
+          <w:p>
+            <w:pPr>
+              <w:spacing w:before="0" w:line="240" w:lineRule="auto"/>
+              <w:jc w:val="center"/>
+              <w:rPr>
+                <w:b/>
+                <w:bCs/>
+                <w:sz w:val="32"/>
+                <w:szCs w:val="32"/>
+              </w:rPr>
+            </w:pPr>
+            <w:r>
+              <w:rPr>
+                <w:b/>
+                <w:bCs/>
+                <w:sz w:val="32"/>
+                <w:szCs w:val="32"/>
+              </w:rPr>
+              <w:t>Reference</w:t>
+            </w:r>
+          </w:p>
+        </w:tc>
+        <w:tc>
+          <w:tcPr>
+            <w:tcW w:w="4819" w:type="dxa"/>
+          </w:tcPr>
+          <w:p>
+            <w:pPr>
+              <w:spacing w:before="0" w:line="240" w:lineRule="auto"/>
+              <w:jc w:val="center"/>
+              <w:rPr>
+                <w:b/>
+                <w:bCs/>
+                <w:sz w:val="32"/>
+                <w:szCs w:val="32"/>
+              </w:rPr>
+            </w:pPr>
+            <w:r>
+              <w:rPr>
+                <w:b/>
+                <w:bCs/>
+                <w:sz w:val="32"/>
+                <w:szCs w:val="32"/>
+              </w:rPr>
+              <w:t>As Printed</w:t>
+            </w:r>
+          </w:p>
+        </w:tc>
+        <w:tc>
+          <w:tcPr>
+            <w:tcW w:w="5103" w:type="dxa"/>
+          </w:tcPr>
+          <w:p>
+            <w:pPr>
+              <w:spacing w:before="0" w:line="240" w:lineRule="auto"/>
+              <w:ind w:right="-18"/>
+              <w:jc w:val="center"/>
+              <w:rPr>
+                <w:b/>
+                <w:bCs/>
+                <w:sz w:val="32"/>
+                <w:szCs w:val="32"/>
+              </w:rPr>
+            </w:pPr>
+            <w:r>
+              <w:rPr>
+                <w:b/>
+                <w:bCs/>
+                <w:sz w:val="32"/>
+                <w:szCs w:val="32"/>
+              </w:rPr>
+              <w:t>To be read as or corrected as</w:t>
+            </w:r>
+          </w:p>
+        </w:tc>
+      </w:tr>
+    </w:tbl>
+    <w:p>
+      <w:pPr>
+        <w:spacing w:before="0" w:line="240" w:lineRule="auto"/>
+        <w:rPr>
+          <w:vanish/>
+          <w:sz w:val="32"/>
+          <w:szCs w:val="32"/>
+        </w:rPr>
+      </w:pPr>
+    </w:p>
+    <w:tbl>
+      <w:tblPr>
+        <w:tblW w:w="13970" w:type="dxa"/>
+        <w:tblInd w:w="-792" w:type="dxa"/>
+        <w:tblBorders>
+          <w:top w:val="single" w:sz="4" w:space="0" w:color="000000"/>
+          <w:left w:val="single" w:sz="4" w:space="0" w:color="000000"/>
+          <w:bottom w:val="single" w:sz="4" w:space="0" w:color="000000"/>
+          <w:right w:val="single" w:sz="4" w:space="0" w:color="000000"/>
+          <w:insideH w:val="single" w:sz="4" w:space="0" w:color="000000"/>
+          <w:insideV w:val="single" w:sz="4" w:space="0" w:color="000000"/>
+        </w:tblBorders>
+        <w:tblLook w:val="04A0" w:firstRow="1" w:lastRow="0" w:firstColumn="1" w:lastColumn="0" w:noHBand="0" w:noVBand="1"/>
+      </w:tblPr>
+      <w:tblGrid>
+        <w:gridCol w:w="4048"/>
+        <w:gridCol w:w="4819"/>
+        <w:gridCol w:w="5103"/>
+      </w:tblGrid>
+      <w:tr>
+        <w:trPr>
+          <w:trHeight w:val="918"/>
+        </w:trPr>
+        <w:tc>
+          <w:tcPr>
+            <w:tcW w:w="4048" w:type="dxa"/>
+            <w:shd w:val="clear" w:color="auto" w:fill="auto"/>
+          </w:tcPr>
+          <w:p>
+            <w:pPr>
+              <w:widowControl w:val="0"/>
+              <w:autoSpaceDE w:val="0"/>
+              <w:autoSpaceDN w:val="0"/>
+              <w:adjustRightInd w:val="0"/>
+              <w:spacing w:before="0" w:line="240" w:lineRule="auto"/>
+              <w:jc w:val="center"/>
+              <w:rPr>
+                <w:rFonts w:cs="Arial"/>
+                <w:bCs/>
+                <w:sz w:val="36"/>
+                <w:szCs w:val="36"/>
+                <w:lang w:bidi="ml-IN"/>
+              </w:rPr>
+            </w:pPr>
+            <w:r>
+              <w:rPr>
+                <w:rFonts w:cs="Arial"/>
+                <w:bCs/>
+                <w:sz w:val="36"/>
+                <w:szCs w:val="36"/>
+                <w:lang w:bidi="ml-IN"/>
+              </w:rPr>
+              <w:t>None</w:t>
+            </w:r>
+          </w:p>
+        </w:tc>
+        <w:tc>
+          <w:tcPr>
+            <w:tcW w:w="4819" w:type="dxa"/>
+            <w:shd w:val="clear" w:color="auto" w:fill="auto"/>
+          </w:tcPr>
+          <w:p>
+            <w:pPr>
+              <w:widowControl w:val="0"/>
+              <w:autoSpaceDE w:val="0"/>
+              <w:autoSpaceDN w:val="0"/>
+              <w:adjustRightInd w:val="0"/>
+              <w:spacing w:before="0" w:line="240" w:lineRule="auto"/>
+              <w:jc w:val="center"/>
+              <w:rPr>
+                <w:rFonts w:ascii="BRH Devanagari Extra" w:hAnsi="BRH Devanagari Extra" w:cs="BRH Devanagari Extra"/>
+                <w:color w:val="000000"/>
+                <w:sz w:val="36"/>
+                <w:szCs w:val="40"/>
+                <w:lang w:bidi="ml-IN"/>
+              </w:rPr>
+            </w:pPr>
+            <w:r>
+              <w:rPr>
+                <w:rFonts w:cs="Arial"/>
+                <w:bCs/>
+                <w:sz w:val="36"/>
+                <w:szCs w:val="36"/>
+                <w:lang w:bidi="ml-IN"/>
+              </w:rPr>
+              <w:t>None</w:t>
+            </w:r>
+          </w:p>
+        </w:tc>
+        <w:tc>
+          <w:tcPr>
+            <w:tcW w:w="5103" w:type="dxa"/>
+            <w:shd w:val="clear" w:color="auto" w:fill="auto"/>
+          </w:tcPr>
+          <w:p>
+            <w:pPr>
+              <w:widowControl w:val="0"/>
+              <w:autoSpaceDE w:val="0"/>
+              <w:autoSpaceDN w:val="0"/>
+              <w:adjustRightInd w:val="0"/>
+              <w:spacing w:before="0" w:line="240" w:lineRule="auto"/>
+              <w:jc w:val="center"/>
+              <w:rPr>
+                <w:rFonts w:ascii="BRH Devanagari Extra" w:hAnsi="BRH Devanagari Extra" w:cs="BRH Devanagari Extra"/>
+                <w:color w:val="000000"/>
+                <w:sz w:val="36"/>
+                <w:szCs w:val="40"/>
+                <w:lang w:bidi="ml-IN"/>
+              </w:rPr>
+            </w:pPr>
+            <w:r>
+              <w:rPr>
+                <w:rFonts w:cs="Arial"/>
+                <w:bCs/>
+                <w:sz w:val="36"/>
+                <w:szCs w:val="36"/>
+                <w:lang w:bidi="ml-IN"/>
+              </w:rPr>
+              <w:t>None</w:t>
+            </w:r>
+          </w:p>
+        </w:tc>
+      </w:tr>
+    </w:tbl>
+    <w:p>
+      <w:pPr>
+        <w:spacing w:before="0" w:line="240" w:lineRule="auto"/>
+        <w:jc w:val="center"/>
+        <w:rPr>
+          <w:b/>
+          <w:bCs/>
+          <w:sz w:val="32"/>
+          <w:szCs w:val="32"/>
+          <w:u w:val="single"/>
+        </w:rPr>
+      </w:pPr>
+    </w:p>
+    <w:p>
+      <w:pPr>
+        <w:spacing w:before="0" w:line="240" w:lineRule="auto"/>
+        <w:jc w:val="center"/>
+        <w:rPr>
+          <w:b/>
+          <w:bCs/>
+          <w:sz w:val="32"/>
+          <w:szCs w:val="32"/>
+          <w:u w:val="single"/>
+        </w:rPr>
+      </w:pPr>
+    </w:p>
     <w:p>
       <w:pPr>
         <w:spacing w:before="0" w:line="240" w:lineRule="auto"/>
@@ -80,34 +472,30 @@
         <w:spacing w:before="0" w:line="240" w:lineRule="auto"/>
         <w:jc w:val="center"/>
         <w:rPr>
-          <w:bCs/>
-          <w:sz w:val="32"/>
-          <w:szCs w:val="32"/>
+          <w:b/>
+          <w:szCs w:val="24"/>
         </w:rPr>
       </w:pPr>
       <w:r>
         <w:rPr>
-          <w:bCs/>
-          <w:sz w:val="32"/>
-          <w:szCs w:val="32"/>
+          <w:b/>
+          <w:szCs w:val="24"/>
         </w:rPr>
         <w:t>(</w:t>
       </w:r>
       <w:proofErr w:type="gramStart"/>
       <w:r>
         <w:rPr>
-          <w:bCs/>
-          <w:sz w:val="32"/>
-          <w:szCs w:val="32"/>
+          <w:b/>
+          <w:szCs w:val="24"/>
         </w:rPr>
         <w:t>ignore</w:t>
       </w:r>
       <w:proofErr w:type="gramEnd"/>
       <w:r>
         <w:rPr>
-          <w:bCs/>
-          <w:sz w:val="32"/>
-          <w:szCs w:val="32"/>
+          <w:b/>
+          <w:szCs w:val="24"/>
         </w:rPr>
         <w:t xml:space="preserve"> those which are already incorporated in your book’s version and date)</w:t>
       </w:r>
@@ -1928,6 +2316,7 @@
                 <w:szCs w:val="32"/>
                 <w:lang w:val="en-IN" w:eastAsia="en-IN" w:bidi="ml-IN"/>
               </w:rPr>
+              <w:lastRenderedPageBreak/>
               <w:t>T.S.1.1.</w:t>
             </w:r>
             <w:r>
@@ -3212,7 +3601,6 @@
                 <w:szCs w:val="32"/>
                 <w:lang w:val="en-IN" w:eastAsia="en-IN" w:bidi="ml-IN"/>
               </w:rPr>
-              <w:lastRenderedPageBreak/>
               <w:t>T.S.1.1.</w:t>
             </w:r>
             <w:r>

</xml_diff>

<commit_message>
TS Kramam 1.1 to 1.8 final - 02/08/2022
</commit_message>
<xml_diff>
--- a/TS-Kramam/TS-1.1/TS 1.1 Tamil Krama Paatam Corrections.docx
+++ b/TS-Kramam/TS-1.1/TS 1.1 Tamil Krama Paatam Corrections.docx
@@ -1,7 +1,393 @@
 
 <file path=word/document.xml><?xml version="1.0" encoding="utf-8"?>
-<w:document xmlns:wpc="http://schemas.microsoft.com/office/word/2010/wordprocessingCanvas" xmlns:cx="http://schemas.microsoft.com/office/drawing/2014/chartex" xmlns:cx1="http://schemas.microsoft.com/office/drawing/2015/9/8/chartex" xmlns:cx2="http://schemas.microsoft.com/office/drawing/2015/10/21/chartex" xmlns:cx3="http://schemas.microsoft.com/office/drawing/2016/5/9/chartex" xmlns:cx4="http://schemas.microsoft.com/office/drawing/2016/5/10/chartex" xmlns:cx5="http://schemas.microsoft.com/office/drawing/2016/5/11/chartex" xmlns:cx6="http://schemas.microsoft.com/office/drawing/2016/5/12/chartex" xmlns:cx7="http://schemas.microsoft.com/office/drawing/2016/5/13/chartex" xmlns:cx8="http://schemas.microsoft.com/office/drawing/2016/5/14/chartex" xmlns:mc="http://schemas.openxmlformats.org/markup-compatibility/2006" xmlns:aink="http://schemas.microsoft.com/office/drawing/2016/ink" xmlns:am3d="http://schemas.microsoft.com/office/drawing/2017/model3d" xmlns:o="urn:schemas-microsoft-com:office:office" xmlns:r="http://schemas.openxmlformats.org/officeDocument/2006/relationships" xmlns:m="http://schemas.openxmlformats.org/officeDocument/2006/math" xmlns:v="urn:schemas-microsoft-com:vml" xmlns:wp14="http://schemas.microsoft.com/office/word/2010/wordprocessingDrawing" xmlns:wp="http://schemas.openxmlformats.org/drawingml/2006/wordprocessingDrawing" xmlns:w10="urn:schemas-microsoft-com:office:word" xmlns:w="http://schemas.openxmlformats.org/wordprocessingml/2006/main" xmlns:w14="http://schemas.microsoft.com/office/word/2010/wordml" xmlns:w15="http://schemas.microsoft.com/office/word/2012/wordml" xmlns:w16cex="http://schemas.microsoft.com/office/word/2018/wordml/cex" xmlns:w16cid="http://schemas.microsoft.com/office/word/2016/wordml/cid" xmlns:w16="http://schemas.microsoft.com/office/word/2018/wordml" xmlns:w16sdtdh="http://schemas.microsoft.com/office/word/2020/wordml/sdtdatahash" xmlns:w16se="http://schemas.microsoft.com/office/word/2015/wordml/symex" xmlns:wpg="http://schemas.microsoft.com/office/word/2010/wordprocessingGroup" xmlns:wpi="http://schemas.microsoft.com/office/word/2010/wordprocessingInk" xmlns:wne="http://schemas.microsoft.com/office/word/2006/wordml" xmlns:wps="http://schemas.microsoft.com/office/word/2010/wordprocessingShape" mc:Ignorable="w14 w15 w16se w16cid w16 w16cex w16sdtdh wp14">
+<w:document xmlns:wpc="http://schemas.microsoft.com/office/word/2010/wordprocessingCanvas" xmlns:cx="http://schemas.microsoft.com/office/drawing/2014/chartex" xmlns:cx1="http://schemas.microsoft.com/office/drawing/2015/9/8/chartex" xmlns:cx2="http://schemas.microsoft.com/office/drawing/2015/10/21/chartex" xmlns:cx3="http://schemas.microsoft.com/office/drawing/2016/5/9/chartex" xmlns:cx4="http://schemas.microsoft.com/office/drawing/2016/5/10/chartex" xmlns:cx5="http://schemas.microsoft.com/office/drawing/2016/5/11/chartex" xmlns:cx6="http://schemas.microsoft.com/office/drawing/2016/5/12/chartex" xmlns:cx7="http://schemas.microsoft.com/office/drawing/2016/5/13/chartex" xmlns:cx8="http://schemas.microsoft.com/office/drawing/2016/5/14/chartex" xmlns:mc="http://schemas.openxmlformats.org/markup-compatibility/2006" xmlns:aink="http://schemas.microsoft.com/office/drawing/2016/ink" xmlns:am3d="http://schemas.microsoft.com/office/drawing/2017/model3d" xmlns:o="urn:schemas-microsoft-com:office:office" xmlns:oel="http://schemas.microsoft.com/office/2019/extlst" xmlns:r="http://schemas.openxmlformats.org/officeDocument/2006/relationships" xmlns:m="http://schemas.openxmlformats.org/officeDocument/2006/math" xmlns:v="urn:schemas-microsoft-com:vml" xmlns:wp14="http://schemas.microsoft.com/office/word/2010/wordprocessingDrawing" xmlns:wp="http://schemas.openxmlformats.org/drawingml/2006/wordprocessingDrawing" xmlns:w10="urn:schemas-microsoft-com:office:word" xmlns:w="http://schemas.openxmlformats.org/wordprocessingml/2006/main" xmlns:w14="http://schemas.microsoft.com/office/word/2010/wordml" xmlns:w15="http://schemas.microsoft.com/office/word/2012/wordml" xmlns:w16cex="http://schemas.microsoft.com/office/word/2018/wordml/cex" xmlns:w16cid="http://schemas.microsoft.com/office/word/2016/wordml/cid" xmlns:w16="http://schemas.microsoft.com/office/word/2018/wordml" xmlns:w16sdtdh="http://schemas.microsoft.com/office/word/2020/wordml/sdtdatahash" xmlns:w16se="http://schemas.microsoft.com/office/word/2015/wordml/symex" xmlns:wpg="http://schemas.microsoft.com/office/word/2010/wordprocessingGroup" xmlns:wpi="http://schemas.microsoft.com/office/word/2010/wordprocessingInk" xmlns:wne="http://schemas.microsoft.com/office/word/2006/wordml" xmlns:wps="http://schemas.microsoft.com/office/word/2010/wordprocessingShape" mc:Ignorable="w14 w15 w16se w16cid w16 w16cex w16sdtdh wp14">
   <w:body>
+    <w:p>
+      <w:pPr>
+        <w:spacing w:before="0" w:line="240" w:lineRule="auto"/>
+        <w:jc w:val="center"/>
+        <w:rPr>
+          <w:b/>
+          <w:bCs/>
+          <w:sz w:val="32"/>
+          <w:szCs w:val="32"/>
+          <w:u w:val="single"/>
+        </w:rPr>
+      </w:pPr>
+      <w:r>
+        <w:rPr>
+          <w:b/>
+          <w:bCs/>
+          <w:sz w:val="32"/>
+          <w:szCs w:val="32"/>
+          <w:u w:val="single"/>
+        </w:rPr>
+        <w:t xml:space="preserve">TS </w:t>
+      </w:r>
+      <w:r>
+        <w:rPr>
+          <w:b/>
+          <w:bCs/>
+          <w:sz w:val="32"/>
+          <w:szCs w:val="32"/>
+          <w:u w:val="single"/>
+        </w:rPr>
+        <w:t>Krama</w:t>
+      </w:r>
+      <w:r>
+        <w:rPr>
+          <w:b/>
+          <w:bCs/>
+          <w:sz w:val="32"/>
+          <w:szCs w:val="32"/>
+          <w:u w:val="single"/>
+        </w:rPr>
+        <w:t xml:space="preserve"> Paatam – TS 1.1 </w:t>
+      </w:r>
+      <w:r>
+        <w:rPr>
+          <w:b/>
+          <w:bCs/>
+          <w:sz w:val="32"/>
+          <w:szCs w:val="32"/>
+          <w:u w:val="single"/>
+        </w:rPr>
+        <w:t>Tamil</w:t>
+      </w:r>
+      <w:r>
+        <w:rPr>
+          <w:b/>
+          <w:bCs/>
+          <w:sz w:val="32"/>
+          <w:szCs w:val="32"/>
+          <w:u w:val="single"/>
+        </w:rPr>
+        <w:t xml:space="preserve"> Corrections –Observed till </w:t>
+      </w:r>
+      <w:r>
+        <w:rPr>
+          <w:b/>
+          <w:bCs/>
+          <w:sz w:val="32"/>
+          <w:szCs w:val="32"/>
+          <w:u w:val="single"/>
+        </w:rPr>
+        <w:t>31st July 2022</w:t>
+      </w:r>
+    </w:p>
+    <w:p>
+      <w:pPr>
+        <w:spacing w:before="0" w:line="240" w:lineRule="auto"/>
+        <w:jc w:val="center"/>
+        <w:rPr>
+          <w:bCs/>
+          <w:sz w:val="32"/>
+          <w:szCs w:val="32"/>
+        </w:rPr>
+      </w:pPr>
+      <w:r>
+        <w:rPr>
+          <w:bCs/>
+          <w:sz w:val="32"/>
+          <w:szCs w:val="32"/>
+        </w:rPr>
+        <w:t>(</w:t>
+      </w:r>
+      <w:proofErr w:type="gramStart"/>
+      <w:r>
+        <w:rPr>
+          <w:bCs/>
+          <w:sz w:val="32"/>
+          <w:szCs w:val="32"/>
+        </w:rPr>
+        <w:t>ignore</w:t>
+      </w:r>
+      <w:proofErr w:type="gramEnd"/>
+      <w:r>
+        <w:rPr>
+          <w:bCs/>
+          <w:sz w:val="32"/>
+          <w:szCs w:val="32"/>
+        </w:rPr>
+        <w:t xml:space="preserve"> those which are already incorporated in your book’s version and date)</w:t>
+      </w:r>
+    </w:p>
+    <w:tbl>
+      <w:tblPr>
+        <w:tblW w:w="13970" w:type="dxa"/>
+        <w:tblInd w:w="-792" w:type="dxa"/>
+        <w:tblBorders>
+          <w:top w:val="single" w:sz="4" w:space="0" w:color="000000"/>
+          <w:left w:val="single" w:sz="4" w:space="0" w:color="000000"/>
+          <w:bottom w:val="single" w:sz="4" w:space="0" w:color="000000"/>
+          <w:right w:val="single" w:sz="4" w:space="0" w:color="000000"/>
+          <w:insideH w:val="single" w:sz="4" w:space="0" w:color="000000"/>
+          <w:insideV w:val="single" w:sz="4" w:space="0" w:color="000000"/>
+        </w:tblBorders>
+        <w:tblLook w:val="04A0" w:firstRow="1" w:lastRow="0" w:firstColumn="1" w:lastColumn="0" w:noHBand="0" w:noVBand="1"/>
+      </w:tblPr>
+      <w:tblGrid>
+        <w:gridCol w:w="4048"/>
+        <w:gridCol w:w="4819"/>
+        <w:gridCol w:w="5103"/>
+      </w:tblGrid>
+      <w:tr>
+        <w:tc>
+          <w:tcPr>
+            <w:tcW w:w="4048" w:type="dxa"/>
+          </w:tcPr>
+          <w:p>
+            <w:pPr>
+              <w:spacing w:before="0" w:line="240" w:lineRule="auto"/>
+              <w:jc w:val="center"/>
+              <w:rPr>
+                <w:sz w:val="32"/>
+                <w:szCs w:val="32"/>
+              </w:rPr>
+            </w:pPr>
+            <w:r>
+              <w:rPr>
+                <w:sz w:val="32"/>
+                <w:szCs w:val="32"/>
+              </w:rPr>
+              <w:t>Section, Paragraph</w:t>
+            </w:r>
+          </w:p>
+          <w:p>
+            <w:pPr>
+              <w:spacing w:before="0" w:line="240" w:lineRule="auto"/>
+              <w:jc w:val="center"/>
+              <w:rPr>
+                <w:sz w:val="32"/>
+                <w:szCs w:val="32"/>
+              </w:rPr>
+            </w:pPr>
+            <w:r>
+              <w:rPr>
+                <w:sz w:val="32"/>
+                <w:szCs w:val="32"/>
+              </w:rPr>
+              <w:t>Reference</w:t>
+            </w:r>
+          </w:p>
+        </w:tc>
+        <w:tc>
+          <w:tcPr>
+            <w:tcW w:w="4819" w:type="dxa"/>
+          </w:tcPr>
+          <w:p>
+            <w:pPr>
+              <w:spacing w:before="0" w:line="240" w:lineRule="auto"/>
+              <w:jc w:val="center"/>
+              <w:rPr>
+                <w:sz w:val="32"/>
+                <w:szCs w:val="32"/>
+              </w:rPr>
+            </w:pPr>
+            <w:r>
+              <w:rPr>
+                <w:sz w:val="32"/>
+                <w:szCs w:val="32"/>
+              </w:rPr>
+              <w:t>As Printed</w:t>
+            </w:r>
+          </w:p>
+        </w:tc>
+        <w:tc>
+          <w:tcPr>
+            <w:tcW w:w="5103" w:type="dxa"/>
+          </w:tcPr>
+          <w:p>
+            <w:pPr>
+              <w:spacing w:before="0" w:line="240" w:lineRule="auto"/>
+              <w:ind w:right="-18"/>
+              <w:jc w:val="center"/>
+              <w:rPr>
+                <w:sz w:val="32"/>
+                <w:szCs w:val="32"/>
+              </w:rPr>
+            </w:pPr>
+            <w:r>
+              <w:rPr>
+                <w:sz w:val="32"/>
+                <w:szCs w:val="32"/>
+              </w:rPr>
+              <w:t>To be read as or corrected as</w:t>
+            </w:r>
+          </w:p>
+        </w:tc>
+      </w:tr>
+    </w:tbl>
+    <w:p>
+      <w:pPr>
+        <w:spacing w:before="0" w:line="240" w:lineRule="auto"/>
+        <w:rPr>
+          <w:vanish/>
+          <w:sz w:val="32"/>
+          <w:szCs w:val="32"/>
+        </w:rPr>
+      </w:pPr>
+    </w:p>
+    <w:tbl>
+      <w:tblPr>
+        <w:tblW w:w="13970" w:type="dxa"/>
+        <w:tblInd w:w="-792" w:type="dxa"/>
+        <w:tblBorders>
+          <w:top w:val="single" w:sz="4" w:space="0" w:color="000000"/>
+          <w:left w:val="single" w:sz="4" w:space="0" w:color="000000"/>
+          <w:bottom w:val="single" w:sz="4" w:space="0" w:color="000000"/>
+          <w:right w:val="single" w:sz="4" w:space="0" w:color="000000"/>
+          <w:insideH w:val="single" w:sz="4" w:space="0" w:color="000000"/>
+          <w:insideV w:val="single" w:sz="4" w:space="0" w:color="000000"/>
+        </w:tblBorders>
+        <w:tblLook w:val="04A0" w:firstRow="1" w:lastRow="0" w:firstColumn="1" w:lastColumn="0" w:noHBand="0" w:noVBand="1"/>
+      </w:tblPr>
+      <w:tblGrid>
+        <w:gridCol w:w="4048"/>
+        <w:gridCol w:w="4819"/>
+        <w:gridCol w:w="5103"/>
+      </w:tblGrid>
+      <w:tr>
+        <w:trPr>
+          <w:trHeight w:val="918"/>
+        </w:trPr>
+        <w:tc>
+          <w:tcPr>
+            <w:tcW w:w="4048" w:type="dxa"/>
+            <w:shd w:val="clear" w:color="auto" w:fill="auto"/>
+          </w:tcPr>
+          <w:p>
+            <w:pPr>
+              <w:widowControl w:val="0"/>
+              <w:autoSpaceDE w:val="0"/>
+              <w:autoSpaceDN w:val="0"/>
+              <w:adjustRightInd w:val="0"/>
+              <w:spacing w:before="0" w:line="240" w:lineRule="auto"/>
+              <w:jc w:val="center"/>
+              <w:rPr>
+                <w:rFonts w:cs="Arial"/>
+                <w:bCs/>
+                <w:sz w:val="36"/>
+                <w:szCs w:val="36"/>
+                <w:lang w:bidi="ml-IN"/>
+              </w:rPr>
+            </w:pPr>
+            <w:r>
+              <w:rPr>
+                <w:rFonts w:cs="Arial"/>
+                <w:bCs/>
+                <w:sz w:val="36"/>
+                <w:szCs w:val="36"/>
+                <w:lang w:bidi="ml-IN"/>
+              </w:rPr>
+              <w:t>None</w:t>
+            </w:r>
+          </w:p>
+        </w:tc>
+        <w:tc>
+          <w:tcPr>
+            <w:tcW w:w="4819" w:type="dxa"/>
+            <w:shd w:val="clear" w:color="auto" w:fill="auto"/>
+          </w:tcPr>
+          <w:p>
+            <w:pPr>
+              <w:widowControl w:val="0"/>
+              <w:autoSpaceDE w:val="0"/>
+              <w:autoSpaceDN w:val="0"/>
+              <w:adjustRightInd w:val="0"/>
+              <w:spacing w:before="0" w:line="240" w:lineRule="auto"/>
+              <w:jc w:val="center"/>
+              <w:rPr>
+                <w:rFonts w:ascii="BRH Devanagari Extra" w:hAnsi="BRH Devanagari Extra" w:cs="BRH Devanagari Extra"/>
+                <w:color w:val="000000"/>
+                <w:sz w:val="36"/>
+                <w:szCs w:val="40"/>
+                <w:lang w:bidi="ml-IN"/>
+              </w:rPr>
+            </w:pPr>
+            <w:r>
+              <w:rPr>
+                <w:rFonts w:cs="Arial"/>
+                <w:bCs/>
+                <w:sz w:val="36"/>
+                <w:szCs w:val="36"/>
+                <w:lang w:bidi="ml-IN"/>
+              </w:rPr>
+              <w:t>None</w:t>
+            </w:r>
+          </w:p>
+        </w:tc>
+        <w:tc>
+          <w:tcPr>
+            <w:tcW w:w="5103" w:type="dxa"/>
+            <w:shd w:val="clear" w:color="auto" w:fill="auto"/>
+          </w:tcPr>
+          <w:p>
+            <w:pPr>
+              <w:widowControl w:val="0"/>
+              <w:autoSpaceDE w:val="0"/>
+              <w:autoSpaceDN w:val="0"/>
+              <w:adjustRightInd w:val="0"/>
+              <w:spacing w:before="0" w:line="240" w:lineRule="auto"/>
+              <w:jc w:val="center"/>
+              <w:rPr>
+                <w:rFonts w:ascii="BRH Devanagari Extra" w:hAnsi="BRH Devanagari Extra" w:cs="BRH Devanagari Extra"/>
+                <w:color w:val="000000"/>
+                <w:sz w:val="36"/>
+                <w:szCs w:val="40"/>
+                <w:lang w:bidi="ml-IN"/>
+              </w:rPr>
+            </w:pPr>
+            <w:r>
+              <w:rPr>
+                <w:rFonts w:cs="Arial"/>
+                <w:bCs/>
+                <w:sz w:val="36"/>
+                <w:szCs w:val="36"/>
+                <w:lang w:bidi="ml-IN"/>
+              </w:rPr>
+              <w:t>None</w:t>
+            </w:r>
+          </w:p>
+        </w:tc>
+      </w:tr>
+    </w:tbl>
+    <w:p>
+      <w:pPr>
+        <w:spacing w:before="0" w:line="240" w:lineRule="auto"/>
+        <w:jc w:val="center"/>
+        <w:rPr>
+          <w:b/>
+          <w:bCs/>
+          <w:sz w:val="32"/>
+          <w:szCs w:val="32"/>
+          <w:u w:val="single"/>
+        </w:rPr>
+      </w:pPr>
+      <w:r>
+        <w:rPr>
+          <w:b/>
+          <w:bCs/>
+          <w:sz w:val="32"/>
+          <w:szCs w:val="32"/>
+          <w:u w:val="single"/>
+        </w:rPr>
+        <w:t>==================</w:t>
+      </w:r>
+    </w:p>
+    <w:p>
+      <w:pPr>
+        <w:spacing w:before="0" w:line="240" w:lineRule="auto"/>
+        <w:jc w:val="center"/>
+        <w:rPr>
+          <w:b/>
+          <w:bCs/>
+          <w:sz w:val="32"/>
+          <w:szCs w:val="32"/>
+          <w:u w:val="single"/>
+        </w:rPr>
+      </w:pPr>
+    </w:p>
     <w:p>
       <w:pPr>
         <w:spacing w:before="0" w:line="240" w:lineRule="auto"/>
@@ -406,6 +792,110 @@
           <w:u w:val="single"/>
         </w:rPr>
       </w:pPr>
+    </w:p>
+    <w:p>
+      <w:pPr>
+        <w:spacing w:before="0" w:line="240" w:lineRule="auto"/>
+        <w:jc w:val="center"/>
+        <w:rPr>
+          <w:b/>
+          <w:bCs/>
+          <w:sz w:val="32"/>
+          <w:szCs w:val="32"/>
+          <w:u w:val="single"/>
+        </w:rPr>
+      </w:pPr>
+    </w:p>
+    <w:p>
+      <w:pPr>
+        <w:spacing w:before="0" w:line="240" w:lineRule="auto"/>
+        <w:jc w:val="center"/>
+        <w:rPr>
+          <w:b/>
+          <w:bCs/>
+          <w:sz w:val="32"/>
+          <w:szCs w:val="32"/>
+          <w:u w:val="single"/>
+        </w:rPr>
+      </w:pPr>
+    </w:p>
+    <w:p>
+      <w:pPr>
+        <w:spacing w:before="0" w:line="240" w:lineRule="auto"/>
+        <w:jc w:val="center"/>
+        <w:rPr>
+          <w:b/>
+          <w:bCs/>
+          <w:sz w:val="32"/>
+          <w:szCs w:val="32"/>
+          <w:u w:val="single"/>
+        </w:rPr>
+      </w:pPr>
+    </w:p>
+    <w:p>
+      <w:pPr>
+        <w:spacing w:before="0" w:line="240" w:lineRule="auto"/>
+        <w:jc w:val="center"/>
+        <w:rPr>
+          <w:b/>
+          <w:bCs/>
+          <w:sz w:val="32"/>
+          <w:szCs w:val="32"/>
+          <w:u w:val="single"/>
+        </w:rPr>
+      </w:pPr>
+    </w:p>
+    <w:p>
+      <w:pPr>
+        <w:spacing w:before="0" w:line="240" w:lineRule="auto"/>
+        <w:jc w:val="center"/>
+        <w:rPr>
+          <w:b/>
+          <w:bCs/>
+          <w:sz w:val="32"/>
+          <w:szCs w:val="32"/>
+          <w:u w:val="single"/>
+        </w:rPr>
+      </w:pPr>
+    </w:p>
+    <w:p>
+      <w:pPr>
+        <w:spacing w:before="0" w:line="240" w:lineRule="auto"/>
+        <w:jc w:val="center"/>
+        <w:rPr>
+          <w:b/>
+          <w:bCs/>
+          <w:sz w:val="32"/>
+          <w:szCs w:val="32"/>
+          <w:u w:val="single"/>
+        </w:rPr>
+      </w:pPr>
+    </w:p>
+    <w:p>
+      <w:pPr>
+        <w:spacing w:before="0" w:line="240" w:lineRule="auto"/>
+        <w:jc w:val="center"/>
+        <w:rPr>
+          <w:b/>
+          <w:bCs/>
+          <w:sz w:val="32"/>
+          <w:szCs w:val="32"/>
+          <w:u w:val="single"/>
+        </w:rPr>
+      </w:pPr>
+    </w:p>
+    <w:p>
+      <w:pPr>
+        <w:spacing w:before="0" w:line="240" w:lineRule="auto"/>
+        <w:jc w:val="center"/>
+        <w:rPr>
+          <w:b/>
+          <w:bCs/>
+          <w:sz w:val="32"/>
+          <w:szCs w:val="32"/>
+          <w:u w:val="single"/>
+        </w:rPr>
+      </w:pPr>
       <w:r>
         <w:rPr>
           <w:b/>
@@ -414,6 +904,7 @@
           <w:szCs w:val="32"/>
           <w:u w:val="single"/>
         </w:rPr>
+        <w:lastRenderedPageBreak/>
         <w:t xml:space="preserve">TS </w:t>
       </w:r>
       <w:r>
@@ -2316,7 +2807,6 @@
                 <w:szCs w:val="32"/>
                 <w:lang w:val="en-IN" w:eastAsia="en-IN" w:bidi="ml-IN"/>
               </w:rPr>
-              <w:lastRenderedPageBreak/>
               <w:t>T.S.1.1.</w:t>
             </w:r>
             <w:r>
@@ -3601,6 +4091,7 @@
                 <w:szCs w:val="32"/>
                 <w:lang w:val="en-IN" w:eastAsia="en-IN" w:bidi="ml-IN"/>
               </w:rPr>
+              <w:lastRenderedPageBreak/>
               <w:t>T.S.1.1.</w:t>
             </w:r>
             <w:r>
@@ -14358,7 +14849,7 @@
 </file>
 
 <file path=word/endnotes.xml><?xml version="1.0" encoding="utf-8"?>
-<w:endnotes xmlns:wpc="http://schemas.microsoft.com/office/word/2010/wordprocessingCanvas" xmlns:cx="http://schemas.microsoft.com/office/drawing/2014/chartex" xmlns:cx1="http://schemas.microsoft.com/office/drawing/2015/9/8/chartex" xmlns:cx2="http://schemas.microsoft.com/office/drawing/2015/10/21/chartex" xmlns:cx3="http://schemas.microsoft.com/office/drawing/2016/5/9/chartex" xmlns:cx4="http://schemas.microsoft.com/office/drawing/2016/5/10/chartex" xmlns:cx5="http://schemas.microsoft.com/office/drawing/2016/5/11/chartex" xmlns:cx6="http://schemas.microsoft.com/office/drawing/2016/5/12/chartex" xmlns:cx7="http://schemas.microsoft.com/office/drawing/2016/5/13/chartex" xmlns:cx8="http://schemas.microsoft.com/office/drawing/2016/5/14/chartex" xmlns:mc="http://schemas.openxmlformats.org/markup-compatibility/2006" xmlns:aink="http://schemas.microsoft.com/office/drawing/2016/ink" xmlns:am3d="http://schemas.microsoft.com/office/drawing/2017/model3d" xmlns:o="urn:schemas-microsoft-com:office:office" xmlns:r="http://schemas.openxmlformats.org/officeDocument/2006/relationships" xmlns:m="http://schemas.openxmlformats.org/officeDocument/2006/math" xmlns:v="urn:schemas-microsoft-com:vml" xmlns:wp14="http://schemas.microsoft.com/office/word/2010/wordprocessingDrawing" xmlns:wp="http://schemas.openxmlformats.org/drawingml/2006/wordprocessingDrawing" xmlns:w10="urn:schemas-microsoft-com:office:word" xmlns:w="http://schemas.openxmlformats.org/wordprocessingml/2006/main" xmlns:w14="http://schemas.microsoft.com/office/word/2010/wordml" xmlns:w15="http://schemas.microsoft.com/office/word/2012/wordml" xmlns:w16cex="http://schemas.microsoft.com/office/word/2018/wordml/cex" xmlns:w16cid="http://schemas.microsoft.com/office/word/2016/wordml/cid" xmlns:w16="http://schemas.microsoft.com/office/word/2018/wordml" xmlns:w16sdtdh="http://schemas.microsoft.com/office/word/2020/wordml/sdtdatahash" xmlns:w16se="http://schemas.microsoft.com/office/word/2015/wordml/symex" xmlns:wpg="http://schemas.microsoft.com/office/word/2010/wordprocessingGroup" xmlns:wpi="http://schemas.microsoft.com/office/word/2010/wordprocessingInk" xmlns:wne="http://schemas.microsoft.com/office/word/2006/wordml" xmlns:wps="http://schemas.microsoft.com/office/word/2010/wordprocessingShape" mc:Ignorable="w14 w15 w16se w16cid w16 w16cex w16sdtdh wp14">
+<w:endnotes xmlns:wpc="http://schemas.microsoft.com/office/word/2010/wordprocessingCanvas" xmlns:cx="http://schemas.microsoft.com/office/drawing/2014/chartex" xmlns:cx1="http://schemas.microsoft.com/office/drawing/2015/9/8/chartex" xmlns:cx2="http://schemas.microsoft.com/office/drawing/2015/10/21/chartex" xmlns:cx3="http://schemas.microsoft.com/office/drawing/2016/5/9/chartex" xmlns:cx4="http://schemas.microsoft.com/office/drawing/2016/5/10/chartex" xmlns:cx5="http://schemas.microsoft.com/office/drawing/2016/5/11/chartex" xmlns:cx6="http://schemas.microsoft.com/office/drawing/2016/5/12/chartex" xmlns:cx7="http://schemas.microsoft.com/office/drawing/2016/5/13/chartex" xmlns:cx8="http://schemas.microsoft.com/office/drawing/2016/5/14/chartex" xmlns:mc="http://schemas.openxmlformats.org/markup-compatibility/2006" xmlns:aink="http://schemas.microsoft.com/office/drawing/2016/ink" xmlns:am3d="http://schemas.microsoft.com/office/drawing/2017/model3d" xmlns:o="urn:schemas-microsoft-com:office:office" xmlns:oel="http://schemas.microsoft.com/office/2019/extlst" xmlns:r="http://schemas.openxmlformats.org/officeDocument/2006/relationships" xmlns:m="http://schemas.openxmlformats.org/officeDocument/2006/math" xmlns:v="urn:schemas-microsoft-com:vml" xmlns:wp14="http://schemas.microsoft.com/office/word/2010/wordprocessingDrawing" xmlns:wp="http://schemas.openxmlformats.org/drawingml/2006/wordprocessingDrawing" xmlns:w10="urn:schemas-microsoft-com:office:word" xmlns:w="http://schemas.openxmlformats.org/wordprocessingml/2006/main" xmlns:w14="http://schemas.microsoft.com/office/word/2010/wordml" xmlns:w15="http://schemas.microsoft.com/office/word/2012/wordml" xmlns:w16cex="http://schemas.microsoft.com/office/word/2018/wordml/cex" xmlns:w16cid="http://schemas.microsoft.com/office/word/2016/wordml/cid" xmlns:w16="http://schemas.microsoft.com/office/word/2018/wordml" xmlns:w16sdtdh="http://schemas.microsoft.com/office/word/2020/wordml/sdtdatahash" xmlns:w16se="http://schemas.microsoft.com/office/word/2015/wordml/symex" xmlns:wpg="http://schemas.microsoft.com/office/word/2010/wordprocessingGroup" xmlns:wpi="http://schemas.microsoft.com/office/word/2010/wordprocessingInk" xmlns:wne="http://schemas.microsoft.com/office/word/2006/wordml" xmlns:wps="http://schemas.microsoft.com/office/word/2010/wordprocessingShape" mc:Ignorable="w14 w15 w16se w16cid w16 w16cex w16sdtdh wp14">
   <w:endnote w:type="separator" w:id="-1">
     <w:p>
       <w:pPr>
@@ -14383,7 +14874,7 @@
 </file>
 
 <file path=word/footer1.xml><?xml version="1.0" encoding="utf-8"?>
-<w:ftr xmlns:wpc="http://schemas.microsoft.com/office/word/2010/wordprocessingCanvas" xmlns:cx="http://schemas.microsoft.com/office/drawing/2014/chartex" xmlns:cx1="http://schemas.microsoft.com/office/drawing/2015/9/8/chartex" xmlns:cx2="http://schemas.microsoft.com/office/drawing/2015/10/21/chartex" xmlns:cx3="http://schemas.microsoft.com/office/drawing/2016/5/9/chartex" xmlns:cx4="http://schemas.microsoft.com/office/drawing/2016/5/10/chartex" xmlns:cx5="http://schemas.microsoft.com/office/drawing/2016/5/11/chartex" xmlns:cx6="http://schemas.microsoft.com/office/drawing/2016/5/12/chartex" xmlns:cx7="http://schemas.microsoft.com/office/drawing/2016/5/13/chartex" xmlns:cx8="http://schemas.microsoft.com/office/drawing/2016/5/14/chartex" xmlns:mc="http://schemas.openxmlformats.org/markup-compatibility/2006" xmlns:aink="http://schemas.microsoft.com/office/drawing/2016/ink" xmlns:am3d="http://schemas.microsoft.com/office/drawing/2017/model3d" xmlns:o="urn:schemas-microsoft-com:office:office" xmlns:r="http://schemas.openxmlformats.org/officeDocument/2006/relationships" xmlns:m="http://schemas.openxmlformats.org/officeDocument/2006/math" xmlns:v="urn:schemas-microsoft-com:vml" xmlns:wp14="http://schemas.microsoft.com/office/word/2010/wordprocessingDrawing" xmlns:wp="http://schemas.openxmlformats.org/drawingml/2006/wordprocessingDrawing" xmlns:w10="urn:schemas-microsoft-com:office:word" xmlns:w="http://schemas.openxmlformats.org/wordprocessingml/2006/main" xmlns:w14="http://schemas.microsoft.com/office/word/2010/wordml" xmlns:w15="http://schemas.microsoft.com/office/word/2012/wordml" xmlns:w16cex="http://schemas.microsoft.com/office/word/2018/wordml/cex" xmlns:w16cid="http://schemas.microsoft.com/office/word/2016/wordml/cid" xmlns:w16="http://schemas.microsoft.com/office/word/2018/wordml" xmlns:w16sdtdh="http://schemas.microsoft.com/office/word/2020/wordml/sdtdatahash" xmlns:w16se="http://schemas.microsoft.com/office/word/2015/wordml/symex" xmlns:wpg="http://schemas.microsoft.com/office/word/2010/wordprocessingGroup" xmlns:wpi="http://schemas.microsoft.com/office/word/2010/wordprocessingInk" xmlns:wne="http://schemas.microsoft.com/office/word/2006/wordml" xmlns:wps="http://schemas.microsoft.com/office/word/2010/wordprocessingShape" mc:Ignorable="w14 w15 w16se w16cid w16 w16cex w16sdtdh wp14">
+<w:ftr xmlns:wpc="http://schemas.microsoft.com/office/word/2010/wordprocessingCanvas" xmlns:cx="http://schemas.microsoft.com/office/drawing/2014/chartex" xmlns:cx1="http://schemas.microsoft.com/office/drawing/2015/9/8/chartex" xmlns:cx2="http://schemas.microsoft.com/office/drawing/2015/10/21/chartex" xmlns:cx3="http://schemas.microsoft.com/office/drawing/2016/5/9/chartex" xmlns:cx4="http://schemas.microsoft.com/office/drawing/2016/5/10/chartex" xmlns:cx5="http://schemas.microsoft.com/office/drawing/2016/5/11/chartex" xmlns:cx6="http://schemas.microsoft.com/office/drawing/2016/5/12/chartex" xmlns:cx7="http://schemas.microsoft.com/office/drawing/2016/5/13/chartex" xmlns:cx8="http://schemas.microsoft.com/office/drawing/2016/5/14/chartex" xmlns:mc="http://schemas.openxmlformats.org/markup-compatibility/2006" xmlns:aink="http://schemas.microsoft.com/office/drawing/2016/ink" xmlns:am3d="http://schemas.microsoft.com/office/drawing/2017/model3d" xmlns:o="urn:schemas-microsoft-com:office:office" xmlns:oel="http://schemas.microsoft.com/office/2019/extlst" xmlns:r="http://schemas.openxmlformats.org/officeDocument/2006/relationships" xmlns:m="http://schemas.openxmlformats.org/officeDocument/2006/math" xmlns:v="urn:schemas-microsoft-com:vml" xmlns:wp14="http://schemas.microsoft.com/office/word/2010/wordprocessingDrawing" xmlns:wp="http://schemas.openxmlformats.org/drawingml/2006/wordprocessingDrawing" xmlns:w10="urn:schemas-microsoft-com:office:word" xmlns:w="http://schemas.openxmlformats.org/wordprocessingml/2006/main" xmlns:w14="http://schemas.microsoft.com/office/word/2010/wordml" xmlns:w15="http://schemas.microsoft.com/office/word/2012/wordml" xmlns:w16cex="http://schemas.microsoft.com/office/word/2018/wordml/cex" xmlns:w16cid="http://schemas.microsoft.com/office/word/2016/wordml/cid" xmlns:w16="http://schemas.microsoft.com/office/word/2018/wordml" xmlns:w16sdtdh="http://schemas.microsoft.com/office/word/2020/wordml/sdtdatahash" xmlns:w16se="http://schemas.microsoft.com/office/word/2015/wordml/symex" xmlns:wpg="http://schemas.microsoft.com/office/word/2010/wordprocessingGroup" xmlns:wpi="http://schemas.microsoft.com/office/word/2010/wordprocessingInk" xmlns:wne="http://schemas.microsoft.com/office/word/2006/wordml" xmlns:wps="http://schemas.microsoft.com/office/word/2010/wordprocessingShape" mc:Ignorable="w14 w15 w16se w16cid w16 w16cex w16sdtdh wp14">
   <w:p>
     <w:pPr>
       <w:pStyle w:val="Footer"/>
@@ -14520,7 +15011,7 @@
 </file>
 
 <file path=word/footer2.xml><?xml version="1.0" encoding="utf-8"?>
-<w:ftr xmlns:wpc="http://schemas.microsoft.com/office/word/2010/wordprocessingCanvas" xmlns:cx="http://schemas.microsoft.com/office/drawing/2014/chartex" xmlns:cx1="http://schemas.microsoft.com/office/drawing/2015/9/8/chartex" xmlns:cx2="http://schemas.microsoft.com/office/drawing/2015/10/21/chartex" xmlns:cx3="http://schemas.microsoft.com/office/drawing/2016/5/9/chartex" xmlns:cx4="http://schemas.microsoft.com/office/drawing/2016/5/10/chartex" xmlns:cx5="http://schemas.microsoft.com/office/drawing/2016/5/11/chartex" xmlns:cx6="http://schemas.microsoft.com/office/drawing/2016/5/12/chartex" xmlns:cx7="http://schemas.microsoft.com/office/drawing/2016/5/13/chartex" xmlns:cx8="http://schemas.microsoft.com/office/drawing/2016/5/14/chartex" xmlns:mc="http://schemas.openxmlformats.org/markup-compatibility/2006" xmlns:aink="http://schemas.microsoft.com/office/drawing/2016/ink" xmlns:am3d="http://schemas.microsoft.com/office/drawing/2017/model3d" xmlns:o="urn:schemas-microsoft-com:office:office" xmlns:r="http://schemas.openxmlformats.org/officeDocument/2006/relationships" xmlns:m="http://schemas.openxmlformats.org/officeDocument/2006/math" xmlns:v="urn:schemas-microsoft-com:vml" xmlns:wp14="http://schemas.microsoft.com/office/word/2010/wordprocessingDrawing" xmlns:wp="http://schemas.openxmlformats.org/drawingml/2006/wordprocessingDrawing" xmlns:w10="urn:schemas-microsoft-com:office:word" xmlns:w="http://schemas.openxmlformats.org/wordprocessingml/2006/main" xmlns:w14="http://schemas.microsoft.com/office/word/2010/wordml" xmlns:w15="http://schemas.microsoft.com/office/word/2012/wordml" xmlns:w16cex="http://schemas.microsoft.com/office/word/2018/wordml/cex" xmlns:w16cid="http://schemas.microsoft.com/office/word/2016/wordml/cid" xmlns:w16="http://schemas.microsoft.com/office/word/2018/wordml" xmlns:w16sdtdh="http://schemas.microsoft.com/office/word/2020/wordml/sdtdatahash" xmlns:w16se="http://schemas.microsoft.com/office/word/2015/wordml/symex" xmlns:wpg="http://schemas.microsoft.com/office/word/2010/wordprocessingGroup" xmlns:wpi="http://schemas.microsoft.com/office/word/2010/wordprocessingInk" xmlns:wne="http://schemas.microsoft.com/office/word/2006/wordml" xmlns:wps="http://schemas.microsoft.com/office/word/2010/wordprocessingShape" mc:Ignorable="w14 w15 w16se w16cid w16 w16cex w16sdtdh wp14">
+<w:ftr xmlns:wpc="http://schemas.microsoft.com/office/word/2010/wordprocessingCanvas" xmlns:cx="http://schemas.microsoft.com/office/drawing/2014/chartex" xmlns:cx1="http://schemas.microsoft.com/office/drawing/2015/9/8/chartex" xmlns:cx2="http://schemas.microsoft.com/office/drawing/2015/10/21/chartex" xmlns:cx3="http://schemas.microsoft.com/office/drawing/2016/5/9/chartex" xmlns:cx4="http://schemas.microsoft.com/office/drawing/2016/5/10/chartex" xmlns:cx5="http://schemas.microsoft.com/office/drawing/2016/5/11/chartex" xmlns:cx6="http://schemas.microsoft.com/office/drawing/2016/5/12/chartex" xmlns:cx7="http://schemas.microsoft.com/office/drawing/2016/5/13/chartex" xmlns:cx8="http://schemas.microsoft.com/office/drawing/2016/5/14/chartex" xmlns:mc="http://schemas.openxmlformats.org/markup-compatibility/2006" xmlns:aink="http://schemas.microsoft.com/office/drawing/2016/ink" xmlns:am3d="http://schemas.microsoft.com/office/drawing/2017/model3d" xmlns:o="urn:schemas-microsoft-com:office:office" xmlns:oel="http://schemas.microsoft.com/office/2019/extlst" xmlns:r="http://schemas.openxmlformats.org/officeDocument/2006/relationships" xmlns:m="http://schemas.openxmlformats.org/officeDocument/2006/math" xmlns:v="urn:schemas-microsoft-com:vml" xmlns:wp14="http://schemas.microsoft.com/office/word/2010/wordprocessingDrawing" xmlns:wp="http://schemas.openxmlformats.org/drawingml/2006/wordprocessingDrawing" xmlns:w10="urn:schemas-microsoft-com:office:word" xmlns:w="http://schemas.openxmlformats.org/wordprocessingml/2006/main" xmlns:w14="http://schemas.microsoft.com/office/word/2010/wordml" xmlns:w15="http://schemas.microsoft.com/office/word/2012/wordml" xmlns:w16cex="http://schemas.microsoft.com/office/word/2018/wordml/cex" xmlns:w16cid="http://schemas.microsoft.com/office/word/2016/wordml/cid" xmlns:w16="http://schemas.microsoft.com/office/word/2018/wordml" xmlns:w16sdtdh="http://schemas.microsoft.com/office/word/2020/wordml/sdtdatahash" xmlns:w16se="http://schemas.microsoft.com/office/word/2015/wordml/symex" xmlns:wpg="http://schemas.microsoft.com/office/word/2010/wordprocessingGroup" xmlns:wpi="http://schemas.microsoft.com/office/word/2010/wordprocessingInk" xmlns:wne="http://schemas.microsoft.com/office/word/2006/wordml" xmlns:wps="http://schemas.microsoft.com/office/word/2010/wordprocessingShape" mc:Ignorable="w14 w15 w16se w16cid w16 w16cex w16sdtdh wp14">
   <w:p>
     <w:pPr>
       <w:pBdr>
@@ -14718,7 +15209,7 @@
 </file>
 
 <file path=word/footnotes.xml><?xml version="1.0" encoding="utf-8"?>
-<w:footnotes xmlns:wpc="http://schemas.microsoft.com/office/word/2010/wordprocessingCanvas" xmlns:cx="http://schemas.microsoft.com/office/drawing/2014/chartex" xmlns:cx1="http://schemas.microsoft.com/office/drawing/2015/9/8/chartex" xmlns:cx2="http://schemas.microsoft.com/office/drawing/2015/10/21/chartex" xmlns:cx3="http://schemas.microsoft.com/office/drawing/2016/5/9/chartex" xmlns:cx4="http://schemas.microsoft.com/office/drawing/2016/5/10/chartex" xmlns:cx5="http://schemas.microsoft.com/office/drawing/2016/5/11/chartex" xmlns:cx6="http://schemas.microsoft.com/office/drawing/2016/5/12/chartex" xmlns:cx7="http://schemas.microsoft.com/office/drawing/2016/5/13/chartex" xmlns:cx8="http://schemas.microsoft.com/office/drawing/2016/5/14/chartex" xmlns:mc="http://schemas.openxmlformats.org/markup-compatibility/2006" xmlns:aink="http://schemas.microsoft.com/office/drawing/2016/ink" xmlns:am3d="http://schemas.microsoft.com/office/drawing/2017/model3d" xmlns:o="urn:schemas-microsoft-com:office:office" xmlns:r="http://schemas.openxmlformats.org/officeDocument/2006/relationships" xmlns:m="http://schemas.openxmlformats.org/officeDocument/2006/math" xmlns:v="urn:schemas-microsoft-com:vml" xmlns:wp14="http://schemas.microsoft.com/office/word/2010/wordprocessingDrawing" xmlns:wp="http://schemas.openxmlformats.org/drawingml/2006/wordprocessingDrawing" xmlns:w10="urn:schemas-microsoft-com:office:word" xmlns:w="http://schemas.openxmlformats.org/wordprocessingml/2006/main" xmlns:w14="http://schemas.microsoft.com/office/word/2010/wordml" xmlns:w15="http://schemas.microsoft.com/office/word/2012/wordml" xmlns:w16cex="http://schemas.microsoft.com/office/word/2018/wordml/cex" xmlns:w16cid="http://schemas.microsoft.com/office/word/2016/wordml/cid" xmlns:w16="http://schemas.microsoft.com/office/word/2018/wordml" xmlns:w16sdtdh="http://schemas.microsoft.com/office/word/2020/wordml/sdtdatahash" xmlns:w16se="http://schemas.microsoft.com/office/word/2015/wordml/symex" xmlns:wpg="http://schemas.microsoft.com/office/word/2010/wordprocessingGroup" xmlns:wpi="http://schemas.microsoft.com/office/word/2010/wordprocessingInk" xmlns:wne="http://schemas.microsoft.com/office/word/2006/wordml" xmlns:wps="http://schemas.microsoft.com/office/word/2010/wordprocessingShape" mc:Ignorable="w14 w15 w16se w16cid w16 w16cex w16sdtdh wp14">
+<w:footnotes xmlns:wpc="http://schemas.microsoft.com/office/word/2010/wordprocessingCanvas" xmlns:cx="http://schemas.microsoft.com/office/drawing/2014/chartex" xmlns:cx1="http://schemas.microsoft.com/office/drawing/2015/9/8/chartex" xmlns:cx2="http://schemas.microsoft.com/office/drawing/2015/10/21/chartex" xmlns:cx3="http://schemas.microsoft.com/office/drawing/2016/5/9/chartex" xmlns:cx4="http://schemas.microsoft.com/office/drawing/2016/5/10/chartex" xmlns:cx5="http://schemas.microsoft.com/office/drawing/2016/5/11/chartex" xmlns:cx6="http://schemas.microsoft.com/office/drawing/2016/5/12/chartex" xmlns:cx7="http://schemas.microsoft.com/office/drawing/2016/5/13/chartex" xmlns:cx8="http://schemas.microsoft.com/office/drawing/2016/5/14/chartex" xmlns:mc="http://schemas.openxmlformats.org/markup-compatibility/2006" xmlns:aink="http://schemas.microsoft.com/office/drawing/2016/ink" xmlns:am3d="http://schemas.microsoft.com/office/drawing/2017/model3d" xmlns:o="urn:schemas-microsoft-com:office:office" xmlns:oel="http://schemas.microsoft.com/office/2019/extlst" xmlns:r="http://schemas.openxmlformats.org/officeDocument/2006/relationships" xmlns:m="http://schemas.openxmlformats.org/officeDocument/2006/math" xmlns:v="urn:schemas-microsoft-com:vml" xmlns:wp14="http://schemas.microsoft.com/office/word/2010/wordprocessingDrawing" xmlns:wp="http://schemas.openxmlformats.org/drawingml/2006/wordprocessingDrawing" xmlns:w10="urn:schemas-microsoft-com:office:word" xmlns:w="http://schemas.openxmlformats.org/wordprocessingml/2006/main" xmlns:w14="http://schemas.microsoft.com/office/word/2010/wordml" xmlns:w15="http://schemas.microsoft.com/office/word/2012/wordml" xmlns:w16cex="http://schemas.microsoft.com/office/word/2018/wordml/cex" xmlns:w16cid="http://schemas.microsoft.com/office/word/2016/wordml/cid" xmlns:w16="http://schemas.microsoft.com/office/word/2018/wordml" xmlns:w16sdtdh="http://schemas.microsoft.com/office/word/2020/wordml/sdtdatahash" xmlns:w16se="http://schemas.microsoft.com/office/word/2015/wordml/symex" xmlns:wpg="http://schemas.microsoft.com/office/word/2010/wordprocessingGroup" xmlns:wpi="http://schemas.microsoft.com/office/word/2010/wordprocessingInk" xmlns:wne="http://schemas.microsoft.com/office/word/2006/wordml" xmlns:wps="http://schemas.microsoft.com/office/word/2010/wordprocessingShape" mc:Ignorable="w14 w15 w16se w16cid w16 w16cex w16sdtdh wp14">
   <w:footnote w:type="separator" w:id="-1">
     <w:p>
       <w:pPr>
@@ -14743,7 +15234,7 @@
 </file>
 
 <file path=word/header1.xml><?xml version="1.0" encoding="utf-8"?>
-<w:hdr xmlns:wpc="http://schemas.microsoft.com/office/word/2010/wordprocessingCanvas" xmlns:cx="http://schemas.microsoft.com/office/drawing/2014/chartex" xmlns:cx1="http://schemas.microsoft.com/office/drawing/2015/9/8/chartex" xmlns:cx2="http://schemas.microsoft.com/office/drawing/2015/10/21/chartex" xmlns:cx3="http://schemas.microsoft.com/office/drawing/2016/5/9/chartex" xmlns:cx4="http://schemas.microsoft.com/office/drawing/2016/5/10/chartex" xmlns:cx5="http://schemas.microsoft.com/office/drawing/2016/5/11/chartex" xmlns:cx6="http://schemas.microsoft.com/office/drawing/2016/5/12/chartex" xmlns:cx7="http://schemas.microsoft.com/office/drawing/2016/5/13/chartex" xmlns:cx8="http://schemas.microsoft.com/office/drawing/2016/5/14/chartex" xmlns:mc="http://schemas.openxmlformats.org/markup-compatibility/2006" xmlns:aink="http://schemas.microsoft.com/office/drawing/2016/ink" xmlns:am3d="http://schemas.microsoft.com/office/drawing/2017/model3d" xmlns:o="urn:schemas-microsoft-com:office:office" xmlns:r="http://schemas.openxmlformats.org/officeDocument/2006/relationships" xmlns:m="http://schemas.openxmlformats.org/officeDocument/2006/math" xmlns:v="urn:schemas-microsoft-com:vml" xmlns:wp14="http://schemas.microsoft.com/office/word/2010/wordprocessingDrawing" xmlns:wp="http://schemas.openxmlformats.org/drawingml/2006/wordprocessingDrawing" xmlns:w10="urn:schemas-microsoft-com:office:word" xmlns:w="http://schemas.openxmlformats.org/wordprocessingml/2006/main" xmlns:w14="http://schemas.microsoft.com/office/word/2010/wordml" xmlns:w15="http://schemas.microsoft.com/office/word/2012/wordml" xmlns:w16cex="http://schemas.microsoft.com/office/word/2018/wordml/cex" xmlns:w16cid="http://schemas.microsoft.com/office/word/2016/wordml/cid" xmlns:w16="http://schemas.microsoft.com/office/word/2018/wordml" xmlns:w16sdtdh="http://schemas.microsoft.com/office/word/2020/wordml/sdtdatahash" xmlns:w16se="http://schemas.microsoft.com/office/word/2015/wordml/symex" xmlns:wpg="http://schemas.microsoft.com/office/word/2010/wordprocessingGroup" xmlns:wpi="http://schemas.microsoft.com/office/word/2010/wordprocessingInk" xmlns:wne="http://schemas.microsoft.com/office/word/2006/wordml" xmlns:wps="http://schemas.microsoft.com/office/word/2010/wordprocessingShape" mc:Ignorable="w14 w15 w16se w16cid w16 w16cex w16sdtdh wp14">
+<w:hdr xmlns:wpc="http://schemas.microsoft.com/office/word/2010/wordprocessingCanvas" xmlns:cx="http://schemas.microsoft.com/office/drawing/2014/chartex" xmlns:cx1="http://schemas.microsoft.com/office/drawing/2015/9/8/chartex" xmlns:cx2="http://schemas.microsoft.com/office/drawing/2015/10/21/chartex" xmlns:cx3="http://schemas.microsoft.com/office/drawing/2016/5/9/chartex" xmlns:cx4="http://schemas.microsoft.com/office/drawing/2016/5/10/chartex" xmlns:cx5="http://schemas.microsoft.com/office/drawing/2016/5/11/chartex" xmlns:cx6="http://schemas.microsoft.com/office/drawing/2016/5/12/chartex" xmlns:cx7="http://schemas.microsoft.com/office/drawing/2016/5/13/chartex" xmlns:cx8="http://schemas.microsoft.com/office/drawing/2016/5/14/chartex" xmlns:mc="http://schemas.openxmlformats.org/markup-compatibility/2006" xmlns:aink="http://schemas.microsoft.com/office/drawing/2016/ink" xmlns:am3d="http://schemas.microsoft.com/office/drawing/2017/model3d" xmlns:o="urn:schemas-microsoft-com:office:office" xmlns:oel="http://schemas.microsoft.com/office/2019/extlst" xmlns:r="http://schemas.openxmlformats.org/officeDocument/2006/relationships" xmlns:m="http://schemas.openxmlformats.org/officeDocument/2006/math" xmlns:v="urn:schemas-microsoft-com:vml" xmlns:wp14="http://schemas.microsoft.com/office/word/2010/wordprocessingDrawing" xmlns:wp="http://schemas.openxmlformats.org/drawingml/2006/wordprocessingDrawing" xmlns:w10="urn:schemas-microsoft-com:office:word" xmlns:w="http://schemas.openxmlformats.org/wordprocessingml/2006/main" xmlns:w14="http://schemas.microsoft.com/office/word/2010/wordml" xmlns:w15="http://schemas.microsoft.com/office/word/2012/wordml" xmlns:w16cex="http://schemas.microsoft.com/office/word/2018/wordml/cex" xmlns:w16cid="http://schemas.microsoft.com/office/word/2016/wordml/cid" xmlns:w16="http://schemas.microsoft.com/office/word/2018/wordml" xmlns:w16sdtdh="http://schemas.microsoft.com/office/word/2020/wordml/sdtdatahash" xmlns:w16se="http://schemas.microsoft.com/office/word/2015/wordml/symex" xmlns:wpg="http://schemas.microsoft.com/office/word/2010/wordprocessingGroup" xmlns:wpi="http://schemas.microsoft.com/office/word/2010/wordprocessingInk" xmlns:wne="http://schemas.microsoft.com/office/word/2006/wordml" xmlns:wps="http://schemas.microsoft.com/office/word/2010/wordprocessingShape" mc:Ignorable="w14 w15 w16se w16cid w16 w16cex w16sdtdh wp14">
   <w:p>
     <w:pPr>
       <w:pStyle w:val="Header"/>
@@ -14756,7 +15247,7 @@
 </file>
 
 <file path=word/header2.xml><?xml version="1.0" encoding="utf-8"?>
-<w:hdr xmlns:wpc="http://schemas.microsoft.com/office/word/2010/wordprocessingCanvas" xmlns:cx="http://schemas.microsoft.com/office/drawing/2014/chartex" xmlns:cx1="http://schemas.microsoft.com/office/drawing/2015/9/8/chartex" xmlns:cx2="http://schemas.microsoft.com/office/drawing/2015/10/21/chartex" xmlns:cx3="http://schemas.microsoft.com/office/drawing/2016/5/9/chartex" xmlns:cx4="http://schemas.microsoft.com/office/drawing/2016/5/10/chartex" xmlns:cx5="http://schemas.microsoft.com/office/drawing/2016/5/11/chartex" xmlns:cx6="http://schemas.microsoft.com/office/drawing/2016/5/12/chartex" xmlns:cx7="http://schemas.microsoft.com/office/drawing/2016/5/13/chartex" xmlns:cx8="http://schemas.microsoft.com/office/drawing/2016/5/14/chartex" xmlns:mc="http://schemas.openxmlformats.org/markup-compatibility/2006" xmlns:aink="http://schemas.microsoft.com/office/drawing/2016/ink" xmlns:am3d="http://schemas.microsoft.com/office/drawing/2017/model3d" xmlns:o="urn:schemas-microsoft-com:office:office" xmlns:r="http://schemas.openxmlformats.org/officeDocument/2006/relationships" xmlns:m="http://schemas.openxmlformats.org/officeDocument/2006/math" xmlns:v="urn:schemas-microsoft-com:vml" xmlns:wp14="http://schemas.microsoft.com/office/word/2010/wordprocessingDrawing" xmlns:wp="http://schemas.openxmlformats.org/drawingml/2006/wordprocessingDrawing" xmlns:w10="urn:schemas-microsoft-com:office:word" xmlns:w="http://schemas.openxmlformats.org/wordprocessingml/2006/main" xmlns:w14="http://schemas.microsoft.com/office/word/2010/wordml" xmlns:w15="http://schemas.microsoft.com/office/word/2012/wordml" xmlns:w16cex="http://schemas.microsoft.com/office/word/2018/wordml/cex" xmlns:w16cid="http://schemas.microsoft.com/office/word/2016/wordml/cid" xmlns:w16="http://schemas.microsoft.com/office/word/2018/wordml" xmlns:w16sdtdh="http://schemas.microsoft.com/office/word/2020/wordml/sdtdatahash" xmlns:w16se="http://schemas.microsoft.com/office/word/2015/wordml/symex" xmlns:wpg="http://schemas.microsoft.com/office/word/2010/wordprocessingGroup" xmlns:wpi="http://schemas.microsoft.com/office/word/2010/wordprocessingInk" xmlns:wne="http://schemas.microsoft.com/office/word/2006/wordml" xmlns:wps="http://schemas.microsoft.com/office/word/2010/wordprocessingShape" mc:Ignorable="w14 w15 w16se w16cid w16 w16cex w16sdtdh wp14">
+<w:hdr xmlns:wpc="http://schemas.microsoft.com/office/word/2010/wordprocessingCanvas" xmlns:cx="http://schemas.microsoft.com/office/drawing/2014/chartex" xmlns:cx1="http://schemas.microsoft.com/office/drawing/2015/9/8/chartex" xmlns:cx2="http://schemas.microsoft.com/office/drawing/2015/10/21/chartex" xmlns:cx3="http://schemas.microsoft.com/office/drawing/2016/5/9/chartex" xmlns:cx4="http://schemas.microsoft.com/office/drawing/2016/5/10/chartex" xmlns:cx5="http://schemas.microsoft.com/office/drawing/2016/5/11/chartex" xmlns:cx6="http://schemas.microsoft.com/office/drawing/2016/5/12/chartex" xmlns:cx7="http://schemas.microsoft.com/office/drawing/2016/5/13/chartex" xmlns:cx8="http://schemas.microsoft.com/office/drawing/2016/5/14/chartex" xmlns:mc="http://schemas.openxmlformats.org/markup-compatibility/2006" xmlns:aink="http://schemas.microsoft.com/office/drawing/2016/ink" xmlns:am3d="http://schemas.microsoft.com/office/drawing/2017/model3d" xmlns:o="urn:schemas-microsoft-com:office:office" xmlns:oel="http://schemas.microsoft.com/office/2019/extlst" xmlns:r="http://schemas.openxmlformats.org/officeDocument/2006/relationships" xmlns:m="http://schemas.openxmlformats.org/officeDocument/2006/math" xmlns:v="urn:schemas-microsoft-com:vml" xmlns:wp14="http://schemas.microsoft.com/office/word/2010/wordprocessingDrawing" xmlns:wp="http://schemas.openxmlformats.org/drawingml/2006/wordprocessingDrawing" xmlns:w10="urn:schemas-microsoft-com:office:word" xmlns:w="http://schemas.openxmlformats.org/wordprocessingml/2006/main" xmlns:w14="http://schemas.microsoft.com/office/word/2010/wordml" xmlns:w15="http://schemas.microsoft.com/office/word/2012/wordml" xmlns:w16cex="http://schemas.microsoft.com/office/word/2018/wordml/cex" xmlns:w16cid="http://schemas.microsoft.com/office/word/2016/wordml/cid" xmlns:w16="http://schemas.microsoft.com/office/word/2018/wordml" xmlns:w16sdtdh="http://schemas.microsoft.com/office/word/2020/wordml/sdtdatahash" xmlns:w16se="http://schemas.microsoft.com/office/word/2015/wordml/symex" xmlns:wpg="http://schemas.microsoft.com/office/word/2010/wordprocessingGroup" xmlns:wpi="http://schemas.microsoft.com/office/word/2010/wordprocessingInk" xmlns:wne="http://schemas.microsoft.com/office/word/2006/wordml" xmlns:wps="http://schemas.microsoft.com/office/word/2010/wordprocessingShape" mc:Ignorable="w14 w15 w16se w16cid w16 w16cex w16sdtdh wp14">
   <w:p>
     <w:pPr>
       <w:pStyle w:val="Header"/>

</xml_diff>

<commit_message>
TS 1.1 Kramam Tamil
</commit_message>
<xml_diff>
--- a/TS-Kramam/TS-1.1/TS 1.1 Tamil Krama Paatam Corrections.docx
+++ b/TS-Kramam/TS-1.1/TS 1.1 Tamil Krama Paatam Corrections.docx
@@ -70,10 +70,30 @@
           <w:bCs/>
           <w:sz w:val="32"/>
           <w:szCs w:val="32"/>
-          <w:highlight w:val="red"/>
           <w:u w:val="single"/>
         </w:rPr>
-        <w:t>?????</w:t>
+        <w:t>31</w:t>
+      </w:r>
+      <w:r>
+        <w:rPr>
+          <w:b/>
+          <w:bCs/>
+          <w:sz w:val="32"/>
+          <w:szCs w:val="32"/>
+          <w:u w:val="single"/>
+          <w:vertAlign w:val="superscript"/>
+        </w:rPr>
+        <w:t>st</w:t>
+      </w:r>
+      <w:r>
+        <w:rPr>
+          <w:b/>
+          <w:bCs/>
+          <w:sz w:val="32"/>
+          <w:szCs w:val="32"/>
+          <w:u w:val="single"/>
+        </w:rPr>
+        <w:t xml:space="preserve"> Jan 2026</w:t>
       </w:r>
     </w:p>
     <w:p>
@@ -81,16 +101,14 @@
         <w:spacing w:before="0" w:line="240" w:lineRule="auto"/>
         <w:jc w:val="center"/>
         <w:rPr>
-          <w:bCs/>
-          <w:sz w:val="32"/>
-          <w:szCs w:val="32"/>
+          <w:b/>
+          <w:szCs w:val="24"/>
         </w:rPr>
       </w:pPr>
       <w:r>
         <w:rPr>
-          <w:bCs/>
-          <w:sz w:val="32"/>
-          <w:szCs w:val="32"/>
+          <w:b/>
+          <w:szCs w:val="24"/>
         </w:rPr>
         <w:t>(ignore those which are already incorporated in your book’s version and date)</w:t>
       </w:r>
@@ -124,12 +142,16 @@
               <w:spacing w:before="0" w:line="240" w:lineRule="auto"/>
               <w:jc w:val="center"/>
               <w:rPr>
+                <w:b/>
+                <w:bCs/>
                 <w:sz w:val="32"/>
                 <w:szCs w:val="32"/>
               </w:rPr>
             </w:pPr>
             <w:r>
               <w:rPr>
+                <w:b/>
+                <w:bCs/>
                 <w:sz w:val="32"/>
                 <w:szCs w:val="32"/>
               </w:rPr>
@@ -141,12 +163,16 @@
               <w:spacing w:before="0" w:line="240" w:lineRule="auto"/>
               <w:jc w:val="center"/>
               <w:rPr>
+                <w:b/>
+                <w:bCs/>
                 <w:sz w:val="32"/>
                 <w:szCs w:val="32"/>
               </w:rPr>
             </w:pPr>
             <w:r>
               <w:rPr>
+                <w:b/>
+                <w:bCs/>
                 <w:sz w:val="32"/>
                 <w:szCs w:val="32"/>
               </w:rPr>
@@ -163,12 +189,16 @@
               <w:spacing w:before="0" w:line="240" w:lineRule="auto"/>
               <w:jc w:val="center"/>
               <w:rPr>
+                <w:b/>
+                <w:bCs/>
                 <w:sz w:val="32"/>
                 <w:szCs w:val="32"/>
               </w:rPr>
             </w:pPr>
             <w:r>
               <w:rPr>
+                <w:b/>
+                <w:bCs/>
                 <w:sz w:val="32"/>
                 <w:szCs w:val="32"/>
               </w:rPr>
@@ -186,12 +216,16 @@
               <w:ind w:right="-18"/>
               <w:jc w:val="center"/>
               <w:rPr>
+                <w:b/>
+                <w:bCs/>
                 <w:sz w:val="32"/>
                 <w:szCs w:val="32"/>
               </w:rPr>
             </w:pPr>
             <w:r>
               <w:rPr>
+                <w:b/>
+                <w:bCs/>
                 <w:sz w:val="32"/>
                 <w:szCs w:val="32"/>
               </w:rPr>
@@ -237,7 +271,6 @@
         <w:tc>
           <w:tcPr>
             <w:tcW w:w="4048" w:type="dxa"/>
-            <w:shd w:val="clear" w:color="auto" w:fill="auto"/>
           </w:tcPr>
           <w:p>
             <w:pPr>
@@ -351,7 +384,6 @@
         <w:tc>
           <w:tcPr>
             <w:tcW w:w="4819" w:type="dxa"/>
-            <w:shd w:val="clear" w:color="auto" w:fill="auto"/>
           </w:tcPr>
           <w:p>
             <w:pPr>
@@ -503,7 +535,6 @@
         <w:tc>
           <w:tcPr>
             <w:tcW w:w="5103" w:type="dxa"/>
-            <w:shd w:val="clear" w:color="auto" w:fill="auto"/>
           </w:tcPr>
           <w:p>
             <w:pPr>
@@ -650,7 +681,6 @@
         <w:tc>
           <w:tcPr>
             <w:tcW w:w="4048" w:type="dxa"/>
-            <w:shd w:val="clear" w:color="auto" w:fill="auto"/>
           </w:tcPr>
           <w:p>
             <w:pPr>
@@ -779,7 +809,6 @@
         <w:tc>
           <w:tcPr>
             <w:tcW w:w="4819" w:type="dxa"/>
-            <w:shd w:val="clear" w:color="auto" w:fill="auto"/>
           </w:tcPr>
           <w:p>
             <w:pPr>
@@ -989,7 +1018,6 @@
         <w:tc>
           <w:tcPr>
             <w:tcW w:w="5103" w:type="dxa"/>
-            <w:shd w:val="clear" w:color="auto" w:fill="auto"/>
           </w:tcPr>
           <w:p>
             <w:pPr>
@@ -1215,7 +1243,6 @@
         <w:tc>
           <w:tcPr>
             <w:tcW w:w="4048" w:type="dxa"/>
-            <w:shd w:val="clear" w:color="auto" w:fill="auto"/>
           </w:tcPr>
           <w:p>
             <w:pPr>
@@ -1366,7 +1393,6 @@
         <w:tc>
           <w:tcPr>
             <w:tcW w:w="4819" w:type="dxa"/>
-            <w:shd w:val="clear" w:color="auto" w:fill="auto"/>
           </w:tcPr>
           <w:p>
             <w:pPr>
@@ -1636,7 +1662,6 @@
         <w:tc>
           <w:tcPr>
             <w:tcW w:w="5103" w:type="dxa"/>
-            <w:shd w:val="clear" w:color="auto" w:fill="auto"/>
           </w:tcPr>
           <w:p>
             <w:pPr>
@@ -2019,16 +2044,14 @@
         <w:spacing w:before="0" w:line="240" w:lineRule="auto"/>
         <w:jc w:val="center"/>
         <w:rPr>
-          <w:bCs/>
-          <w:sz w:val="32"/>
-          <w:szCs w:val="32"/>
+          <w:b/>
+          <w:szCs w:val="24"/>
         </w:rPr>
       </w:pPr>
       <w:r>
         <w:rPr>
-          <w:bCs/>
-          <w:sz w:val="32"/>
-          <w:szCs w:val="32"/>
+          <w:b/>
+          <w:szCs w:val="24"/>
         </w:rPr>
         <w:t>(ignore those which are already incorporated in your book’s version and date)</w:t>
       </w:r>
@@ -2062,12 +2085,16 @@
               <w:spacing w:before="0" w:line="240" w:lineRule="auto"/>
               <w:jc w:val="center"/>
               <w:rPr>
+                <w:b/>
+                <w:bCs/>
                 <w:sz w:val="32"/>
                 <w:szCs w:val="32"/>
               </w:rPr>
             </w:pPr>
             <w:r>
               <w:rPr>
+                <w:b/>
+                <w:bCs/>
                 <w:sz w:val="32"/>
                 <w:szCs w:val="32"/>
               </w:rPr>
@@ -2079,12 +2106,16 @@
               <w:spacing w:before="0" w:line="240" w:lineRule="auto"/>
               <w:jc w:val="center"/>
               <w:rPr>
+                <w:b/>
+                <w:bCs/>
                 <w:sz w:val="32"/>
                 <w:szCs w:val="32"/>
               </w:rPr>
             </w:pPr>
             <w:r>
               <w:rPr>
+                <w:b/>
+                <w:bCs/>
                 <w:sz w:val="32"/>
                 <w:szCs w:val="32"/>
               </w:rPr>
@@ -2101,12 +2132,16 @@
               <w:spacing w:before="0" w:line="240" w:lineRule="auto"/>
               <w:jc w:val="center"/>
               <w:rPr>
+                <w:b/>
+                <w:bCs/>
                 <w:sz w:val="32"/>
                 <w:szCs w:val="32"/>
               </w:rPr>
             </w:pPr>
             <w:r>
               <w:rPr>
+                <w:b/>
+                <w:bCs/>
                 <w:sz w:val="32"/>
                 <w:szCs w:val="32"/>
               </w:rPr>
@@ -2124,12 +2159,16 @@
               <w:ind w:right="-18"/>
               <w:jc w:val="center"/>
               <w:rPr>
+                <w:b/>
+                <w:bCs/>
                 <w:sz w:val="32"/>
                 <w:szCs w:val="32"/>
               </w:rPr>
             </w:pPr>
             <w:r>
               <w:rPr>
+                <w:b/>
+                <w:bCs/>
                 <w:sz w:val="32"/>
                 <w:szCs w:val="32"/>
               </w:rPr>
@@ -2175,7 +2214,6 @@
         <w:tc>
           <w:tcPr>
             <w:tcW w:w="4048" w:type="dxa"/>
-            <w:shd w:val="clear" w:color="auto" w:fill="auto"/>
           </w:tcPr>
           <w:p>
             <w:pPr>
@@ -2208,7 +2246,6 @@
         <w:tc>
           <w:tcPr>
             <w:tcW w:w="4819" w:type="dxa"/>
-            <w:shd w:val="clear" w:color="auto" w:fill="auto"/>
           </w:tcPr>
           <w:p>
             <w:pPr>
@@ -2241,7 +2278,6 @@
         <w:tc>
           <w:tcPr>
             <w:tcW w:w="5103" w:type="dxa"/>
-            <w:shd w:val="clear" w:color="auto" w:fill="auto"/>
           </w:tcPr>
           <w:p>
             <w:pPr>
@@ -2273,6 +2309,22 @@
         </w:tc>
       </w:tr>
     </w:tbl>
+    <w:p>
+      <w:pPr>
+        <w:pBdr>
+          <w:bottom w:val="double" w:sz="6" w:space="1" w:color="auto"/>
+        </w:pBdr>
+        <w:spacing w:before="0" w:line="240" w:lineRule="auto"/>
+        <w:jc w:val="center"/>
+        <w:rPr>
+          <w:b/>
+          <w:bCs/>
+          <w:sz w:val="32"/>
+          <w:szCs w:val="32"/>
+          <w:u w:val="single"/>
+        </w:rPr>
+      </w:pPr>
+    </w:p>
     <w:p>
       <w:pPr>
         <w:spacing w:before="0" w:line="240" w:lineRule="auto"/>
@@ -2285,16 +2337,6 @@
           <w:u w:val="single"/>
         </w:rPr>
       </w:pPr>
-      <w:r>
-        <w:rPr>
-          <w:b/>
-          <w:bCs/>
-          <w:sz w:val="32"/>
-          <w:szCs w:val="32"/>
-          <w:u w:val="single"/>
-        </w:rPr>
-        <w:t>==================</w:t>
-      </w:r>
     </w:p>
     <w:p>
       <w:pPr>
@@ -2388,16 +2430,14 @@
         <w:spacing w:before="0" w:line="240" w:lineRule="auto"/>
         <w:jc w:val="center"/>
         <w:rPr>
-          <w:bCs/>
-          <w:sz w:val="32"/>
-          <w:szCs w:val="32"/>
+          <w:b/>
+          <w:szCs w:val="24"/>
         </w:rPr>
       </w:pPr>
       <w:r>
         <w:rPr>
-          <w:bCs/>
-          <w:sz w:val="32"/>
-          <w:szCs w:val="32"/>
+          <w:b/>
+          <w:szCs w:val="24"/>
         </w:rPr>
         <w:t>(ignore those which are already incorporated in your book’s version and date)</w:t>
       </w:r>
@@ -2560,7 +2600,6 @@
         <w:tc>
           <w:tcPr>
             <w:tcW w:w="4048" w:type="dxa"/>
-            <w:shd w:val="clear" w:color="auto" w:fill="auto"/>
           </w:tcPr>
           <w:p>
             <w:pPr>
@@ -2593,7 +2632,6 @@
         <w:tc>
           <w:tcPr>
             <w:tcW w:w="4819" w:type="dxa"/>
-            <w:shd w:val="clear" w:color="auto" w:fill="auto"/>
           </w:tcPr>
           <w:p>
             <w:pPr>
@@ -2626,7 +2664,6 @@
         <w:tc>
           <w:tcPr>
             <w:tcW w:w="5103" w:type="dxa"/>
-            <w:shd w:val="clear" w:color="auto" w:fill="auto"/>
           </w:tcPr>
           <w:p>
             <w:pPr>
@@ -2942,7 +2979,6 @@
         <w:tc>
           <w:tcPr>
             <w:tcW w:w="4048" w:type="dxa"/>
-            <w:shd w:val="clear" w:color="auto" w:fill="auto"/>
           </w:tcPr>
           <w:p>
             <w:pPr>
@@ -3051,6 +3087,7 @@
                 <w:lang w:bidi="ml-IN"/>
               </w:rPr>
             </w:pPr>
+            <w:proofErr w:type="spellStart"/>
             <w:r>
               <w:rPr>
                 <w:rFonts w:cs="Arial"/>
@@ -3062,6 +3099,7 @@
               </w:rPr>
               <w:t>Panchaati</w:t>
             </w:r>
+            <w:proofErr w:type="spellEnd"/>
             <w:r>
               <w:rPr>
                 <w:rFonts w:cs="Arial"/>
@@ -3078,7 +3116,6 @@
         <w:tc>
           <w:tcPr>
             <w:tcW w:w="4819" w:type="dxa"/>
-            <w:shd w:val="clear" w:color="auto" w:fill="auto"/>
           </w:tcPr>
           <w:p>
             <w:pPr>
@@ -3365,7 +3402,6 @@
         <w:tc>
           <w:tcPr>
             <w:tcW w:w="5103" w:type="dxa"/>
-            <w:shd w:val="clear" w:color="auto" w:fill="auto"/>
           </w:tcPr>
           <w:p>
             <w:pPr>
@@ -3635,7 +3671,6 @@
         <w:tc>
           <w:tcPr>
             <w:tcW w:w="4048" w:type="dxa"/>
-            <w:shd w:val="clear" w:color="auto" w:fill="auto"/>
           </w:tcPr>
           <w:p>
             <w:pPr>
@@ -3748,6 +3783,7 @@
                 <w:lang w:val="en-IN" w:eastAsia="en-IN" w:bidi="ml-IN"/>
               </w:rPr>
             </w:pPr>
+            <w:proofErr w:type="spellStart"/>
             <w:r>
               <w:rPr>
                 <w:rFonts w:cs="Arial"/>
@@ -3759,6 +3795,7 @@
               </w:rPr>
               <w:t>Panchaati</w:t>
             </w:r>
+            <w:proofErr w:type="spellEnd"/>
             <w:r>
               <w:rPr>
                 <w:rFonts w:cs="Arial"/>
@@ -3775,7 +3812,6 @@
         <w:tc>
           <w:tcPr>
             <w:tcW w:w="4819" w:type="dxa"/>
-            <w:shd w:val="clear" w:color="auto" w:fill="auto"/>
           </w:tcPr>
           <w:p>
             <w:pPr>
@@ -3966,7 +4002,6 @@
         <w:tc>
           <w:tcPr>
             <w:tcW w:w="5103" w:type="dxa"/>
-            <w:shd w:val="clear" w:color="auto" w:fill="auto"/>
           </w:tcPr>
           <w:p>
             <w:pPr>
@@ -4161,7 +4196,6 @@
         <w:tc>
           <w:tcPr>
             <w:tcW w:w="4048" w:type="dxa"/>
-            <w:shd w:val="clear" w:color="auto" w:fill="auto"/>
           </w:tcPr>
           <w:p>
             <w:pPr>
@@ -4266,6 +4300,72 @@
               <w:adjustRightInd w:val="0"/>
               <w:spacing w:before="0" w:line="240" w:lineRule="auto"/>
               <w:rPr>
+                <w:rFonts w:cs="Arial"/>
+                <w:b/>
+                <w:bCs/>
+                <w:sz w:val="32"/>
+                <w:szCs w:val="36"/>
+                <w:lang w:bidi="ml-IN"/>
+              </w:rPr>
+            </w:pPr>
+            <w:proofErr w:type="spellStart"/>
+            <w:r>
+              <w:rPr>
+                <w:rFonts w:cs="Arial"/>
+                <w:b/>
+                <w:bCs/>
+                <w:sz w:val="32"/>
+                <w:szCs w:val="36"/>
+                <w:lang w:bidi="ml-IN"/>
+              </w:rPr>
+              <w:t>Panchaati</w:t>
+            </w:r>
+            <w:proofErr w:type="spellEnd"/>
+            <w:r>
+              <w:rPr>
+                <w:rFonts w:cs="Arial"/>
+                <w:b/>
+                <w:bCs/>
+                <w:sz w:val="32"/>
+                <w:szCs w:val="36"/>
+                <w:lang w:bidi="ml-IN"/>
+              </w:rPr>
+              <w:t xml:space="preserve"> No. </w:t>
+            </w:r>
+            <w:r>
+              <w:rPr>
+                <w:rFonts w:cs="Arial"/>
+                <w:b/>
+                <w:bCs/>
+                <w:sz w:val="32"/>
+                <w:szCs w:val="36"/>
+                <w:lang w:bidi="ml-IN"/>
+              </w:rPr>
+              <w:t>–</w:t>
+            </w:r>
+            <w:r>
+              <w:rPr>
+                <w:rFonts w:cs="Arial"/>
+                <w:b/>
+                <w:bCs/>
+                <w:sz w:val="32"/>
+                <w:szCs w:val="36"/>
+                <w:lang w:bidi="ml-IN"/>
+              </w:rPr>
+              <w:t xml:space="preserve"> 15</w:t>
+            </w:r>
+          </w:p>
+          <w:p>
+            <w:pPr>
+              <w:widowControl w:val="0"/>
+              <w:tabs>
+                <w:tab w:val="left" w:pos="993"/>
+              </w:tabs>
+              <w:autoSpaceDE w:val="0"/>
+              <w:autoSpaceDN w:val="0"/>
+              <w:adjustRightInd w:val="0"/>
+              <w:spacing w:before="0" w:line="240" w:lineRule="auto"/>
+              <w:rPr>
                 <w:rFonts w:eastAsia="Times New Roman" w:cs="Arial"/>
                 <w:b/>
                 <w:color w:val="000000"/>
@@ -4274,34 +4374,11 @@
                 <w:lang w:val="en-IN" w:eastAsia="en-IN" w:bidi="ml-IN"/>
               </w:rPr>
             </w:pPr>
-            <w:r>
-              <w:rPr>
-                <w:rFonts w:cs="Arial"/>
-                <w:b/>
-                <w:bCs/>
-                <w:sz w:val="32"/>
-                <w:szCs w:val="36"/>
-                <w:lang w:bidi="ml-IN"/>
-              </w:rPr>
-              <w:t>Panchaati</w:t>
-            </w:r>
-            <w:r>
-              <w:rPr>
-                <w:rFonts w:cs="Arial"/>
-                <w:b/>
-                <w:bCs/>
-                <w:sz w:val="32"/>
-                <w:szCs w:val="36"/>
-                <w:lang w:bidi="ml-IN"/>
-              </w:rPr>
-              <w:t xml:space="preserve"> No. - 15</w:t>
-            </w:r>
           </w:p>
         </w:tc>
         <w:tc>
           <w:tcPr>
             <w:tcW w:w="4819" w:type="dxa"/>
-            <w:shd w:val="clear" w:color="auto" w:fill="auto"/>
           </w:tcPr>
           <w:p>
             <w:pPr>
@@ -4438,7 +4515,6 @@
         <w:tc>
           <w:tcPr>
             <w:tcW w:w="5103" w:type="dxa"/>
-            <w:shd w:val="clear" w:color="auto" w:fill="auto"/>
           </w:tcPr>
           <w:p>
             <w:pPr>
@@ -4570,7 +4646,6 @@
         <w:tc>
           <w:tcPr>
             <w:tcW w:w="4048" w:type="dxa"/>
-            <w:shd w:val="clear" w:color="auto" w:fill="auto"/>
           </w:tcPr>
           <w:p>
             <w:pPr>
@@ -4684,6 +4759,7 @@
                 <w:lang w:val="en-IN" w:eastAsia="en-IN" w:bidi="ml-IN"/>
               </w:rPr>
             </w:pPr>
+            <w:proofErr w:type="spellStart"/>
             <w:r>
               <w:rPr>
                 <w:rFonts w:cs="Arial"/>
@@ -4695,6 +4771,7 @@
               </w:rPr>
               <w:t>Panchaati</w:t>
             </w:r>
+            <w:proofErr w:type="spellEnd"/>
             <w:r>
               <w:rPr>
                 <w:rFonts w:cs="Arial"/>
@@ -4711,7 +4788,6 @@
         <w:tc>
           <w:tcPr>
             <w:tcW w:w="4819" w:type="dxa"/>
-            <w:shd w:val="clear" w:color="auto" w:fill="auto"/>
           </w:tcPr>
           <w:p>
             <w:pPr>
@@ -4918,7 +4994,6 @@
         <w:tc>
           <w:tcPr>
             <w:tcW w:w="5103" w:type="dxa"/>
-            <w:shd w:val="clear" w:color="auto" w:fill="auto"/>
           </w:tcPr>
           <w:p>
             <w:pPr>
@@ -5142,7 +5217,6 @@
         <w:tc>
           <w:tcPr>
             <w:tcW w:w="4048" w:type="dxa"/>
-            <w:shd w:val="clear" w:color="auto" w:fill="auto"/>
           </w:tcPr>
           <w:p>
             <w:pPr>
@@ -5255,6 +5329,7 @@
                 <w:lang w:val="en-IN" w:eastAsia="en-IN" w:bidi="ml-IN"/>
               </w:rPr>
             </w:pPr>
+            <w:proofErr w:type="spellStart"/>
             <w:r>
               <w:rPr>
                 <w:rFonts w:cs="Arial"/>
@@ -5266,6 +5341,7 @@
               </w:rPr>
               <w:t>Panchaati</w:t>
             </w:r>
+            <w:proofErr w:type="spellEnd"/>
             <w:r>
               <w:rPr>
                 <w:rFonts w:cs="Arial"/>
@@ -5282,7 +5358,6 @@
         <w:tc>
           <w:tcPr>
             <w:tcW w:w="4819" w:type="dxa"/>
-            <w:shd w:val="clear" w:color="auto" w:fill="auto"/>
           </w:tcPr>
           <w:p>
             <w:pPr>
@@ -5552,7 +5627,6 @@
         <w:tc>
           <w:tcPr>
             <w:tcW w:w="5103" w:type="dxa"/>
-            <w:shd w:val="clear" w:color="auto" w:fill="auto"/>
           </w:tcPr>
           <w:p>
             <w:pPr>
@@ -5839,7 +5913,6 @@
         <w:tc>
           <w:tcPr>
             <w:tcW w:w="4048" w:type="dxa"/>
-            <w:shd w:val="clear" w:color="auto" w:fill="auto"/>
           </w:tcPr>
           <w:p>
             <w:pPr>
@@ -5963,6 +6036,7 @@
                 <w:lang w:val="en-IN" w:eastAsia="en-IN" w:bidi="ml-IN"/>
               </w:rPr>
             </w:pPr>
+            <w:proofErr w:type="spellStart"/>
             <w:r>
               <w:rPr>
                 <w:rFonts w:cs="Arial"/>
@@ -5974,6 +6048,7 @@
               </w:rPr>
               <w:t>Panchaati</w:t>
             </w:r>
+            <w:proofErr w:type="spellEnd"/>
             <w:r>
               <w:rPr>
                 <w:rFonts w:cs="Arial"/>
@@ -6001,7 +6076,6 @@
         <w:tc>
           <w:tcPr>
             <w:tcW w:w="4819" w:type="dxa"/>
-            <w:shd w:val="clear" w:color="auto" w:fill="auto"/>
           </w:tcPr>
           <w:p>
             <w:pPr>
@@ -6287,7 +6361,6 @@
         <w:tc>
           <w:tcPr>
             <w:tcW w:w="5103" w:type="dxa"/>
-            <w:shd w:val="clear" w:color="auto" w:fill="auto"/>
           </w:tcPr>
           <w:p>
             <w:pPr>
@@ -7004,7 +7077,6 @@
         <w:tc>
           <w:tcPr>
             <w:tcW w:w="2789" w:type="dxa"/>
-            <w:shd w:val="clear" w:color="auto" w:fill="auto"/>
           </w:tcPr>
           <w:p>
             <w:pPr>
@@ -7091,14 +7163,26 @@
                 <w:szCs w:val="36"/>
                 <w:lang w:bidi="ml-IN"/>
               </w:rPr>
-              <w:t>7th Panchaati</w:t>
-            </w:r>
+              <w:t xml:space="preserve">7th </w:t>
+            </w:r>
+            <w:proofErr w:type="spellStart"/>
+            <w:r>
+              <w:rPr>
+                <w:rFonts w:cs="Arial"/>
+                <w:b/>
+                <w:bCs/>
+                <w:sz w:val="28"/>
+                <w:szCs w:val="36"/>
+                <w:lang w:bidi="ml-IN"/>
+              </w:rPr>
+              <w:t>Panchaati</w:t>
+            </w:r>
+            <w:proofErr w:type="spellEnd"/>
           </w:p>
         </w:tc>
         <w:tc>
           <w:tcPr>
             <w:tcW w:w="5139" w:type="dxa"/>
-            <w:shd w:val="clear" w:color="auto" w:fill="auto"/>
           </w:tcPr>
           <w:p>
             <w:pPr>
@@ -7444,7 +7528,6 @@
         <w:tc>
           <w:tcPr>
             <w:tcW w:w="5207" w:type="dxa"/>
-            <w:shd w:val="clear" w:color="auto" w:fill="auto"/>
           </w:tcPr>
           <w:p>
             <w:pPr>
@@ -7779,7 +7862,6 @@
         <w:tc>
           <w:tcPr>
             <w:tcW w:w="2789" w:type="dxa"/>
-            <w:shd w:val="clear" w:color="auto" w:fill="auto"/>
           </w:tcPr>
           <w:p>
             <w:pPr>
@@ -7866,14 +7948,26 @@
                 <w:szCs w:val="36"/>
                 <w:lang w:bidi="ml-IN"/>
               </w:rPr>
-              <w:t>7th Panchaati</w:t>
-            </w:r>
+              <w:t xml:space="preserve">7th </w:t>
+            </w:r>
+            <w:proofErr w:type="spellStart"/>
+            <w:r>
+              <w:rPr>
+                <w:rFonts w:cs="Arial"/>
+                <w:b/>
+                <w:bCs/>
+                <w:sz w:val="28"/>
+                <w:szCs w:val="36"/>
+                <w:lang w:bidi="ml-IN"/>
+              </w:rPr>
+              <w:t>Panchaati</w:t>
+            </w:r>
+            <w:proofErr w:type="spellEnd"/>
           </w:p>
         </w:tc>
         <w:tc>
           <w:tcPr>
             <w:tcW w:w="5139" w:type="dxa"/>
-            <w:shd w:val="clear" w:color="auto" w:fill="auto"/>
           </w:tcPr>
           <w:p>
             <w:pPr>
@@ -8091,7 +8185,6 @@
         <w:tc>
           <w:tcPr>
             <w:tcW w:w="5207" w:type="dxa"/>
-            <w:shd w:val="clear" w:color="auto" w:fill="auto"/>
           </w:tcPr>
           <w:p>
             <w:pPr>
@@ -8321,7 +8414,6 @@
         <w:tc>
           <w:tcPr>
             <w:tcW w:w="2789" w:type="dxa"/>
-            <w:shd w:val="clear" w:color="auto" w:fill="auto"/>
           </w:tcPr>
           <w:p>
             <w:pPr>
@@ -8413,14 +8505,26 @@
                 <w:szCs w:val="28"/>
                 <w:lang w:bidi="ml-IN"/>
               </w:rPr>
-              <w:t>7th Panchaati</w:t>
-            </w:r>
+              <w:t xml:space="preserve">7th </w:t>
+            </w:r>
+            <w:proofErr w:type="spellStart"/>
+            <w:r>
+              <w:rPr>
+                <w:rFonts w:cs="Arial"/>
+                <w:b/>
+                <w:bCs/>
+                <w:sz w:val="28"/>
+                <w:szCs w:val="28"/>
+                <w:lang w:bidi="ml-IN"/>
+              </w:rPr>
+              <w:t>Panchaati</w:t>
+            </w:r>
+            <w:proofErr w:type="spellEnd"/>
           </w:p>
         </w:tc>
         <w:tc>
           <w:tcPr>
             <w:tcW w:w="5139" w:type="dxa"/>
-            <w:shd w:val="clear" w:color="auto" w:fill="auto"/>
           </w:tcPr>
           <w:p>
             <w:pPr>
@@ -8690,7 +8794,6 @@
         <w:tc>
           <w:tcPr>
             <w:tcW w:w="5207" w:type="dxa"/>
-            <w:shd w:val="clear" w:color="auto" w:fill="auto"/>
           </w:tcPr>
           <w:p>
             <w:pPr>
@@ -8961,7 +9064,6 @@
         <w:tc>
           <w:tcPr>
             <w:tcW w:w="2789" w:type="dxa"/>
-            <w:shd w:val="clear" w:color="auto" w:fill="auto"/>
           </w:tcPr>
           <w:p>
             <w:pPr>
@@ -9069,14 +9171,26 @@
                 <w:szCs w:val="36"/>
                 <w:lang w:bidi="ml-IN"/>
               </w:rPr>
-              <w:t>8th Panchaati</w:t>
-            </w:r>
+              <w:t xml:space="preserve">8th </w:t>
+            </w:r>
+            <w:proofErr w:type="spellStart"/>
+            <w:r>
+              <w:rPr>
+                <w:rFonts w:cs="Arial"/>
+                <w:b/>
+                <w:bCs/>
+                <w:sz w:val="28"/>
+                <w:szCs w:val="36"/>
+                <w:lang w:bidi="ml-IN"/>
+              </w:rPr>
+              <w:t>Panchaati</w:t>
+            </w:r>
+            <w:proofErr w:type="spellEnd"/>
           </w:p>
         </w:tc>
         <w:tc>
           <w:tcPr>
             <w:tcW w:w="5139" w:type="dxa"/>
-            <w:shd w:val="clear" w:color="auto" w:fill="auto"/>
           </w:tcPr>
           <w:p>
             <w:pPr>
@@ -9494,7 +9608,6 @@
         <w:tc>
           <w:tcPr>
             <w:tcW w:w="5207" w:type="dxa"/>
-            <w:shd w:val="clear" w:color="auto" w:fill="auto"/>
           </w:tcPr>
           <w:p>
             <w:pPr>
@@ -9821,7 +9934,6 @@
         <w:tc>
           <w:tcPr>
             <w:tcW w:w="2789" w:type="dxa"/>
-            <w:shd w:val="clear" w:color="auto" w:fill="auto"/>
           </w:tcPr>
           <w:p>
             <w:pPr>
@@ -9884,6 +9996,7 @@
                 <w:lang w:bidi="ml-IN"/>
               </w:rPr>
             </w:pPr>
+            <w:proofErr w:type="spellStart"/>
             <w:r>
               <w:rPr>
                 <w:rFonts w:cs="Arial"/>
@@ -9894,6 +10007,7 @@
               </w:rPr>
               <w:t>Panchaati</w:t>
             </w:r>
+            <w:proofErr w:type="spellEnd"/>
             <w:r>
               <w:rPr>
                 <w:rFonts w:cs="Arial"/>
@@ -9955,7 +10069,6 @@
         <w:tc>
           <w:tcPr>
             <w:tcW w:w="5139" w:type="dxa"/>
-            <w:shd w:val="clear" w:color="auto" w:fill="auto"/>
           </w:tcPr>
           <w:p>
             <w:pPr>
@@ -10292,7 +10405,6 @@
         <w:tc>
           <w:tcPr>
             <w:tcW w:w="5207" w:type="dxa"/>
-            <w:shd w:val="clear" w:color="auto" w:fill="auto"/>
           </w:tcPr>
           <w:p>
             <w:pPr>
@@ -10608,7 +10720,6 @@
         <w:tc>
           <w:tcPr>
             <w:tcW w:w="2789" w:type="dxa"/>
-            <w:shd w:val="clear" w:color="auto" w:fill="auto"/>
           </w:tcPr>
           <w:p>
             <w:pPr>
@@ -10671,6 +10782,7 @@
                 <w:lang w:bidi="ml-IN"/>
               </w:rPr>
             </w:pPr>
+            <w:proofErr w:type="spellStart"/>
             <w:r>
               <w:rPr>
                 <w:rFonts w:cs="Arial"/>
@@ -10681,6 +10793,7 @@
               </w:rPr>
               <w:t>Panchaati</w:t>
             </w:r>
+            <w:proofErr w:type="spellEnd"/>
             <w:r>
               <w:rPr>
                 <w:rFonts w:cs="Arial"/>
@@ -10733,7 +10846,6 @@
         <w:tc>
           <w:tcPr>
             <w:tcW w:w="5139" w:type="dxa"/>
-            <w:shd w:val="clear" w:color="auto" w:fill="auto"/>
           </w:tcPr>
           <w:p>
             <w:pPr>
@@ -11164,7 +11276,6 @@
         <w:tc>
           <w:tcPr>
             <w:tcW w:w="5207" w:type="dxa"/>
-            <w:shd w:val="clear" w:color="auto" w:fill="auto"/>
           </w:tcPr>
           <w:p>
             <w:pPr>
@@ -11614,7 +11725,6 @@
         <w:tc>
           <w:tcPr>
             <w:tcW w:w="2789" w:type="dxa"/>
-            <w:shd w:val="clear" w:color="auto" w:fill="auto"/>
           </w:tcPr>
           <w:p>
             <w:pPr>
@@ -11677,6 +11787,7 @@
                 <w:lang w:bidi="ml-IN"/>
               </w:rPr>
             </w:pPr>
+            <w:proofErr w:type="spellStart"/>
             <w:r>
               <w:rPr>
                 <w:rFonts w:cs="Arial"/>
@@ -11687,6 +11798,7 @@
               </w:rPr>
               <w:t>Panchaati</w:t>
             </w:r>
+            <w:proofErr w:type="spellEnd"/>
             <w:r>
               <w:rPr>
                 <w:rFonts w:cs="Arial"/>
@@ -11712,7 +11824,6 @@
         <w:tc>
           <w:tcPr>
             <w:tcW w:w="5139" w:type="dxa"/>
-            <w:shd w:val="clear" w:color="auto" w:fill="auto"/>
           </w:tcPr>
           <w:p>
             <w:pPr>
@@ -12311,10 +12422,10 @@
         <w:tc>
           <w:tcPr>
             <w:tcW w:w="5207" w:type="dxa"/>
-            <w:shd w:val="clear" w:color="auto" w:fill="auto"/>
           </w:tcPr>
           <w:p>
             <w:pPr>
+              <w:ind w:right="-147"/>
               <w:rPr>
                 <w:rFonts w:ascii="Latha" w:hAnsi="Latha" w:cs="Latha"/>
                 <w:color w:val="000000"/>
@@ -12500,6 +12611,16 @@
                 <w:color w:val="000000"/>
                 <w:sz w:val="28"/>
                 <w:szCs w:val="28"/>
+                <w:lang w:bidi="ta-IN"/>
+              </w:rPr>
+              <w:t xml:space="preserve"> </w:t>
+            </w:r>
+            <w:r>
+              <w:rPr>
+                <w:rFonts w:ascii="Latha" w:hAnsi="Latha" w:cs="Latha"/>
+                <w:color w:val="000000"/>
+                <w:sz w:val="28"/>
+                <w:szCs w:val="28"/>
                 <w:cs/>
                 <w:lang w:bidi="ta-IN"/>
               </w:rPr>
@@ -12683,32 +12804,18 @@
                 <w:cs/>
                 <w:lang w:bidi="ta-IN"/>
               </w:rPr>
-              <w:t xml:space="preserve"> </w:t>
-            </w:r>
-            <w:r>
-              <w:rPr>
-                <w:rFonts w:ascii="Latha" w:hAnsi="Latha" w:cs="Latha"/>
-                <w:b/>
-                <w:bCs/>
-                <w:i/>
-                <w:iCs/>
+              <w:t xml:space="preserve"> -- </w:t>
+            </w:r>
+            <w:r>
+              <w:rPr>
+                <w:rFonts w:ascii="Latha" w:hAnsi="Latha" w:cs="Latha"/>
+                <w:color w:val="000000"/>
                 <w:sz w:val="28"/>
                 <w:szCs w:val="28"/>
                 <w:cs/>
                 <w:lang w:bidi="ta-IN"/>
               </w:rPr>
               <w:lastRenderedPageBreak/>
-              <w:t xml:space="preserve">-- </w:t>
-            </w:r>
-            <w:r>
-              <w:rPr>
-                <w:rFonts w:ascii="Latha" w:hAnsi="Latha" w:cs="Latha"/>
-                <w:color w:val="000000"/>
-                <w:sz w:val="28"/>
-                <w:szCs w:val="28"/>
-                <w:cs/>
-                <w:lang w:bidi="ta-IN"/>
-              </w:rPr>
               <w:t>ஸோமா</w:t>
             </w:r>
             <w:r>
@@ -12905,7 +13012,6 @@
         <w:tc>
           <w:tcPr>
             <w:tcW w:w="2789" w:type="dxa"/>
-            <w:shd w:val="clear" w:color="auto" w:fill="auto"/>
           </w:tcPr>
           <w:p>
             <w:pPr>
@@ -12969,6 +13075,7 @@
                 <w:lang w:bidi="ml-IN"/>
               </w:rPr>
             </w:pPr>
+            <w:proofErr w:type="spellStart"/>
             <w:r>
               <w:rPr>
                 <w:rFonts w:cs="Arial"/>
@@ -12979,6 +13086,7 @@
               </w:rPr>
               <w:t>Panchaati</w:t>
             </w:r>
+            <w:proofErr w:type="spellEnd"/>
             <w:r>
               <w:rPr>
                 <w:rFonts w:cs="Arial"/>
@@ -13020,7 +13128,6 @@
         <w:tc>
           <w:tcPr>
             <w:tcW w:w="5139" w:type="dxa"/>
-            <w:shd w:val="clear" w:color="auto" w:fill="auto"/>
           </w:tcPr>
           <w:p>
             <w:pPr>
@@ -13616,7 +13723,6 @@
         <w:tc>
           <w:tcPr>
             <w:tcW w:w="5207" w:type="dxa"/>
-            <w:shd w:val="clear" w:color="auto" w:fill="auto"/>
           </w:tcPr>
           <w:p>
             <w:pPr>
@@ -14270,7 +14376,6 @@
         <w:tc>
           <w:tcPr>
             <w:tcW w:w="2789" w:type="dxa"/>
-            <w:shd w:val="clear" w:color="auto" w:fill="auto"/>
           </w:tcPr>
           <w:p>
             <w:pPr>
@@ -14347,8 +14452,20 @@
                 <w:szCs w:val="36"/>
                 <w:lang w:bidi="ml-IN"/>
               </w:rPr>
-              <w:t>27th Panchaati</w:t>
-            </w:r>
+              <w:t xml:space="preserve">27th </w:t>
+            </w:r>
+            <w:proofErr w:type="spellStart"/>
+            <w:r>
+              <w:rPr>
+                <w:rFonts w:cs="Arial"/>
+                <w:b/>
+                <w:sz w:val="28"/>
+                <w:szCs w:val="36"/>
+                <w:lang w:bidi="ml-IN"/>
+              </w:rPr>
+              <w:t>Panchaati</w:t>
+            </w:r>
+            <w:proofErr w:type="spellEnd"/>
           </w:p>
           <w:p>
             <w:pPr>
@@ -14370,7 +14487,6 @@
         <w:tc>
           <w:tcPr>
             <w:tcW w:w="5139" w:type="dxa"/>
-            <w:shd w:val="clear" w:color="auto" w:fill="auto"/>
           </w:tcPr>
           <w:p>
             <w:pPr>
@@ -14623,7 +14739,6 @@
         <w:tc>
           <w:tcPr>
             <w:tcW w:w="5207" w:type="dxa"/>
-            <w:shd w:val="clear" w:color="auto" w:fill="auto"/>
           </w:tcPr>
           <w:p>
             <w:pPr>
@@ -15190,7 +15305,6 @@
         <w:tc>
           <w:tcPr>
             <w:tcW w:w="2909" w:type="dxa"/>
-            <w:shd w:val="clear" w:color="auto" w:fill="auto"/>
           </w:tcPr>
           <w:p>
             <w:pPr>
@@ -15262,8 +15376,20 @@
                 <w:szCs w:val="36"/>
                 <w:lang w:bidi="ml-IN"/>
               </w:rPr>
-              <w:t xml:space="preserve"> Panchaati</w:t>
-            </w:r>
+              <w:t xml:space="preserve"> </w:t>
+            </w:r>
+            <w:proofErr w:type="spellStart"/>
+            <w:r>
+              <w:rPr>
+                <w:rFonts w:cs="Arial"/>
+                <w:b/>
+                <w:sz w:val="28"/>
+                <w:szCs w:val="36"/>
+                <w:lang w:bidi="ml-IN"/>
+              </w:rPr>
+              <w:t>Panchaati</w:t>
+            </w:r>
+            <w:proofErr w:type="spellEnd"/>
           </w:p>
           <w:p>
             <w:pPr>
@@ -15295,7 +15421,6 @@
         <w:tc>
           <w:tcPr>
             <w:tcW w:w="5066" w:type="dxa"/>
-            <w:shd w:val="clear" w:color="auto" w:fill="auto"/>
           </w:tcPr>
           <w:p>
             <w:pPr>
@@ -15627,7 +15752,6 @@
         <w:tc>
           <w:tcPr>
             <w:tcW w:w="4975" w:type="dxa"/>
-            <w:shd w:val="clear" w:color="auto" w:fill="auto"/>
           </w:tcPr>
           <w:p>
             <w:pPr>
@@ -15964,7 +16088,6 @@
         <w:tc>
           <w:tcPr>
             <w:tcW w:w="2909" w:type="dxa"/>
-            <w:shd w:val="clear" w:color="auto" w:fill="auto"/>
           </w:tcPr>
           <w:p>
             <w:pPr>
@@ -16036,8 +16159,20 @@
                 <w:szCs w:val="36"/>
                 <w:lang w:bidi="ml-IN"/>
               </w:rPr>
-              <w:t xml:space="preserve"> Panchaati</w:t>
-            </w:r>
+              <w:t xml:space="preserve"> </w:t>
+            </w:r>
+            <w:proofErr w:type="spellStart"/>
+            <w:r>
+              <w:rPr>
+                <w:rFonts w:cs="Arial"/>
+                <w:b/>
+                <w:sz w:val="28"/>
+                <w:szCs w:val="36"/>
+                <w:lang w:bidi="ml-IN"/>
+              </w:rPr>
+              <w:t>Panchaati</w:t>
+            </w:r>
+            <w:proofErr w:type="spellEnd"/>
           </w:p>
           <w:p>
             <w:pPr>
@@ -16058,7 +16193,6 @@
         <w:tc>
           <w:tcPr>
             <w:tcW w:w="5066" w:type="dxa"/>
-            <w:shd w:val="clear" w:color="auto" w:fill="auto"/>
           </w:tcPr>
           <w:p>
             <w:pPr>
@@ -16278,7 +16412,6 @@
         <w:tc>
           <w:tcPr>
             <w:tcW w:w="4975" w:type="dxa"/>
-            <w:shd w:val="clear" w:color="auto" w:fill="auto"/>
           </w:tcPr>
           <w:p>
             <w:pPr>
@@ -16555,6 +16688,7 @@
       <w:pBdr>
         <w:top w:val="single" w:sz="4" w:space="1" w:color="auto"/>
       </w:pBdr>
+      <w:jc w:val="right"/>
     </w:pPr>
     <w:r>
       <w:rPr>
@@ -16691,6 +16825,7 @@
       <w:pBdr>
         <w:top w:val="single" w:sz="4" w:space="1" w:color="auto"/>
       </w:pBdr>
+      <w:jc w:val="right"/>
       <w:rPr>
         <w:b/>
         <w:bCs/>

</xml_diff>

<commit_message>
TS 1.1 Kramam corrections Tamil
</commit_message>
<xml_diff>
--- a/TS-Kramam/TS-1.1/TS 1.1 Tamil Krama Paatam Corrections.docx
+++ b/TS-Kramam/TS-1.1/TS 1.1 Tamil Krama Paatam Corrections.docx
@@ -2639,6 +2639,9 @@
     </w:tbl>
     <w:p>
       <w:pPr>
+        <w:pBdr>
+          <w:bottom w:val="double" w:sz="6" w:space="1" w:color="auto"/>
+        </w:pBdr>
         <w:spacing w:before="0" w:line="240" w:lineRule="auto"/>
         <w:jc w:val="center"/>
         <w:rPr>
@@ -2649,7 +2652,11 @@
           <w:u w:val="single"/>
         </w:rPr>
       </w:pPr>
-      <w:r>
+    </w:p>
+    <w:p>
+      <w:pPr>
+        <w:spacing w:before="0" w:line="240" w:lineRule="auto"/>
+        <w:jc w:val="center"/>
         <w:rPr>
           <w:b/>
           <w:bCs/>
@@ -2657,8 +2664,59 @@
           <w:szCs w:val="32"/>
           <w:u w:val="single"/>
         </w:rPr>
-        <w:t>==================</w:t>
-      </w:r>
+      </w:pPr>
+    </w:p>
+    <w:p>
+      <w:pPr>
+        <w:spacing w:before="0" w:line="240" w:lineRule="auto"/>
+        <w:jc w:val="center"/>
+        <w:rPr>
+          <w:b/>
+          <w:bCs/>
+          <w:sz w:val="32"/>
+          <w:szCs w:val="32"/>
+          <w:u w:val="single"/>
+        </w:rPr>
+      </w:pPr>
+    </w:p>
+    <w:p>
+      <w:pPr>
+        <w:spacing w:before="0" w:line="240" w:lineRule="auto"/>
+        <w:jc w:val="center"/>
+        <w:rPr>
+          <w:b/>
+          <w:bCs/>
+          <w:sz w:val="32"/>
+          <w:szCs w:val="32"/>
+          <w:u w:val="single"/>
+        </w:rPr>
+      </w:pPr>
+    </w:p>
+    <w:p>
+      <w:pPr>
+        <w:spacing w:before="0" w:line="240" w:lineRule="auto"/>
+        <w:jc w:val="center"/>
+        <w:rPr>
+          <w:b/>
+          <w:bCs/>
+          <w:sz w:val="32"/>
+          <w:szCs w:val="32"/>
+          <w:u w:val="single"/>
+        </w:rPr>
+      </w:pPr>
+    </w:p>
+    <w:p>
+      <w:pPr>
+        <w:spacing w:before="0" w:line="240" w:lineRule="auto"/>
+        <w:jc w:val="center"/>
+        <w:rPr>
+          <w:b/>
+          <w:bCs/>
+          <w:sz w:val="32"/>
+          <w:szCs w:val="32"/>
+          <w:u w:val="single"/>
+        </w:rPr>
+      </w:pPr>
     </w:p>
     <w:p>
       <w:pPr>
@@ -2693,6 +2751,7 @@
           <w:szCs w:val="32"/>
           <w:u w:val="single"/>
         </w:rPr>
+        <w:lastRenderedPageBreak/>
         <w:t xml:space="preserve">TS </w:t>
       </w:r>
       <w:r>
@@ -2946,7 +3005,6 @@
                 <w:szCs w:val="36"/>
                 <w:lang w:bidi="ml-IN"/>
               </w:rPr>
-              <w:lastRenderedPageBreak/>
               <w:t>None</w:t>
             </w:r>
           </w:p>
@@ -3404,6 +3462,9 @@
     </w:tbl>
     <w:p>
       <w:pPr>
+        <w:pBdr>
+          <w:bottom w:val="double" w:sz="6" w:space="1" w:color="auto"/>
+        </w:pBdr>
         <w:spacing w:before="0" w:line="240" w:lineRule="auto"/>
         <w:jc w:val="center"/>
         <w:rPr>
@@ -3414,7 +3475,11 @@
           <w:u w:val="single"/>
         </w:rPr>
       </w:pPr>
-      <w:r>
+    </w:p>
+    <w:p>
+      <w:pPr>
+        <w:spacing w:before="0" w:line="240" w:lineRule="auto"/>
+        <w:jc w:val="center"/>
         <w:rPr>
           <w:b/>
           <w:bCs/>
@@ -3422,8 +3487,85 @@
           <w:szCs w:val="32"/>
           <w:u w:val="single"/>
         </w:rPr>
-        <w:t>============</w:t>
-      </w:r>
+      </w:pPr>
+    </w:p>
+    <w:p>
+      <w:pPr>
+        <w:spacing w:before="0" w:line="240" w:lineRule="auto"/>
+        <w:jc w:val="center"/>
+        <w:rPr>
+          <w:b/>
+          <w:bCs/>
+          <w:sz w:val="32"/>
+          <w:szCs w:val="32"/>
+          <w:u w:val="single"/>
+        </w:rPr>
+      </w:pPr>
+    </w:p>
+    <w:p>
+      <w:pPr>
+        <w:spacing w:before="0" w:line="240" w:lineRule="auto"/>
+        <w:jc w:val="center"/>
+        <w:rPr>
+          <w:b/>
+          <w:bCs/>
+          <w:sz w:val="32"/>
+          <w:szCs w:val="32"/>
+          <w:u w:val="single"/>
+        </w:rPr>
+      </w:pPr>
+    </w:p>
+    <w:p>
+      <w:pPr>
+        <w:spacing w:before="0" w:line="240" w:lineRule="auto"/>
+        <w:jc w:val="center"/>
+        <w:rPr>
+          <w:b/>
+          <w:bCs/>
+          <w:sz w:val="32"/>
+          <w:szCs w:val="32"/>
+          <w:u w:val="single"/>
+        </w:rPr>
+      </w:pPr>
+    </w:p>
+    <w:p>
+      <w:pPr>
+        <w:spacing w:before="0" w:line="240" w:lineRule="auto"/>
+        <w:jc w:val="center"/>
+        <w:rPr>
+          <w:b/>
+          <w:bCs/>
+          <w:sz w:val="32"/>
+          <w:szCs w:val="32"/>
+          <w:u w:val="single"/>
+        </w:rPr>
+      </w:pPr>
+    </w:p>
+    <w:p>
+      <w:pPr>
+        <w:spacing w:before="0" w:line="240" w:lineRule="auto"/>
+        <w:jc w:val="center"/>
+        <w:rPr>
+          <w:b/>
+          <w:bCs/>
+          <w:sz w:val="32"/>
+          <w:szCs w:val="32"/>
+          <w:u w:val="single"/>
+        </w:rPr>
+      </w:pPr>
+    </w:p>
+    <w:p>
+      <w:pPr>
+        <w:spacing w:before="0" w:line="240" w:lineRule="auto"/>
+        <w:jc w:val="center"/>
+        <w:rPr>
+          <w:b/>
+          <w:bCs/>
+          <w:sz w:val="32"/>
+          <w:szCs w:val="32"/>
+          <w:u w:val="single"/>
+        </w:rPr>
+      </w:pPr>
     </w:p>
     <w:p>
       <w:pPr>
@@ -3458,6 +3600,7 @@
           <w:szCs w:val="32"/>
           <w:u w:val="single"/>
         </w:rPr>
+        <w:lastRenderedPageBreak/>
         <w:t xml:space="preserve">TS </w:t>
       </w:r>
       <w:r>
@@ -3794,6 +3937,7 @@
                 <w:lang w:bidi="ml-IN"/>
               </w:rPr>
             </w:pPr>
+            <w:proofErr w:type="spellStart"/>
             <w:r>
               <w:rPr>
                 <w:rFonts w:cs="Arial"/>
@@ -3805,6 +3949,7 @@
               </w:rPr>
               <w:t>Panchaati</w:t>
             </w:r>
+            <w:proofErr w:type="spellEnd"/>
             <w:r>
               <w:rPr>
                 <w:rFonts w:cs="Arial"/>
@@ -4488,6 +4633,7 @@
                 <w:lang w:val="en-IN" w:eastAsia="en-IN" w:bidi="ml-IN"/>
               </w:rPr>
             </w:pPr>
+            <w:proofErr w:type="spellStart"/>
             <w:r>
               <w:rPr>
                 <w:rFonts w:cs="Arial"/>
@@ -4499,6 +4645,7 @@
               </w:rPr>
               <w:t>Panchaati</w:t>
             </w:r>
+            <w:proofErr w:type="spellEnd"/>
             <w:r>
               <w:rPr>
                 <w:rFonts w:cs="Arial"/>
@@ -4928,7 +5075,6 @@
                 <w:szCs w:val="32"/>
                 <w:lang w:val="en-IN" w:eastAsia="en-IN" w:bidi="ml-IN"/>
               </w:rPr>
-              <w:lastRenderedPageBreak/>
               <w:t>T.S.1.1.</w:t>
             </w:r>
             <w:r>
@@ -5012,6 +5158,7 @@
                 <w:lang w:bidi="ml-IN"/>
               </w:rPr>
             </w:pPr>
+            <w:proofErr w:type="spellStart"/>
             <w:r>
               <w:rPr>
                 <w:rFonts w:cs="Arial"/>
@@ -5023,6 +5170,7 @@
               </w:rPr>
               <w:t>Panchaati</w:t>
             </w:r>
+            <w:proofErr w:type="spellEnd"/>
             <w:r>
               <w:rPr>
                 <w:rFonts w:cs="Arial"/>
@@ -5460,6 +5608,7 @@
                 <w:lang w:val="en-IN" w:eastAsia="en-IN" w:bidi="ml-IN"/>
               </w:rPr>
             </w:pPr>
+            <w:proofErr w:type="spellStart"/>
             <w:r>
               <w:rPr>
                 <w:rFonts w:cs="Arial"/>
@@ -5471,6 +5620,7 @@
               </w:rPr>
               <w:t>Panchaati</w:t>
             </w:r>
+            <w:proofErr w:type="spellEnd"/>
             <w:r>
               <w:rPr>
                 <w:rFonts w:cs="Arial"/>
@@ -6028,6 +6178,7 @@
                 <w:lang w:val="en-IN" w:eastAsia="en-IN" w:bidi="ml-IN"/>
               </w:rPr>
             </w:pPr>
+            <w:proofErr w:type="spellStart"/>
             <w:r>
               <w:rPr>
                 <w:rFonts w:cs="Arial"/>
@@ -6039,6 +6190,7 @@
               </w:rPr>
               <w:t>Panchaati</w:t>
             </w:r>
+            <w:proofErr w:type="spellEnd"/>
             <w:r>
               <w:rPr>
                 <w:rFonts w:cs="Arial"/>
@@ -6639,6 +6791,7 @@
                 <w:szCs w:val="32"/>
                 <w:lang w:val="en-IN" w:eastAsia="en-IN" w:bidi="ml-IN"/>
               </w:rPr>
+              <w:lastRenderedPageBreak/>
               <w:t>T.S.1.1.</w:t>
             </w:r>
             <w:r>
@@ -6733,6 +6886,7 @@
                 <w:lang w:val="en-IN" w:eastAsia="en-IN" w:bidi="ml-IN"/>
               </w:rPr>
             </w:pPr>
+            <w:proofErr w:type="spellStart"/>
             <w:r>
               <w:rPr>
                 <w:rFonts w:cs="Arial"/>
@@ -6744,6 +6898,7 @@
               </w:rPr>
               <w:t>Panchaati</w:t>
             </w:r>
+            <w:proofErr w:type="spellEnd"/>
             <w:r>
               <w:rPr>
                 <w:rFonts w:cs="Arial"/>
@@ -7858,8 +8013,21 @@
                 <w:szCs w:val="36"/>
                 <w:lang w:bidi="ml-IN"/>
               </w:rPr>
-              <w:t>7th Panchaati</w:t>
-            </w:r>
+              <w:t xml:space="preserve">7th </w:t>
+            </w:r>
+            <w:proofErr w:type="spellStart"/>
+            <w:r>
+              <w:rPr>
+                <w:rFonts w:cs="Arial"/>
+                <w:b/>
+                <w:bCs/>
+                <w:sz w:val="28"/>
+                <w:szCs w:val="36"/>
+                <w:lang w:bidi="ml-IN"/>
+              </w:rPr>
+              <w:t>Panchaati</w:t>
+            </w:r>
+            <w:proofErr w:type="spellEnd"/>
           </w:p>
         </w:tc>
         <w:tc>
@@ -8630,8 +8798,21 @@
                 <w:szCs w:val="36"/>
                 <w:lang w:bidi="ml-IN"/>
               </w:rPr>
-              <w:t>7th Panchaati</w:t>
-            </w:r>
+              <w:t xml:space="preserve">7th </w:t>
+            </w:r>
+            <w:proofErr w:type="spellStart"/>
+            <w:r>
+              <w:rPr>
+                <w:rFonts w:cs="Arial"/>
+                <w:b/>
+                <w:bCs/>
+                <w:sz w:val="28"/>
+                <w:szCs w:val="36"/>
+                <w:lang w:bidi="ml-IN"/>
+              </w:rPr>
+              <w:t>Panchaati</w:t>
+            </w:r>
+            <w:proofErr w:type="spellEnd"/>
           </w:p>
         </w:tc>
         <w:tc>
@@ -9174,8 +9355,21 @@
                 <w:szCs w:val="28"/>
                 <w:lang w:bidi="ml-IN"/>
               </w:rPr>
-              <w:t>7th Panchaati</w:t>
-            </w:r>
+              <w:t xml:space="preserve">7th </w:t>
+            </w:r>
+            <w:proofErr w:type="spellStart"/>
+            <w:r>
+              <w:rPr>
+                <w:rFonts w:cs="Arial"/>
+                <w:b/>
+                <w:bCs/>
+                <w:sz w:val="28"/>
+                <w:szCs w:val="28"/>
+                <w:lang w:bidi="ml-IN"/>
+              </w:rPr>
+              <w:t>Panchaati</w:t>
+            </w:r>
+            <w:proofErr w:type="spellEnd"/>
           </w:p>
         </w:tc>
         <w:tc>
@@ -9827,8 +10021,21 @@
                 <w:szCs w:val="36"/>
                 <w:lang w:bidi="ml-IN"/>
               </w:rPr>
-              <w:t>8th Panchaati</w:t>
-            </w:r>
+              <w:t xml:space="preserve">8th </w:t>
+            </w:r>
+            <w:proofErr w:type="spellStart"/>
+            <w:r>
+              <w:rPr>
+                <w:rFonts w:cs="Arial"/>
+                <w:b/>
+                <w:bCs/>
+                <w:sz w:val="28"/>
+                <w:szCs w:val="36"/>
+                <w:lang w:bidi="ml-IN"/>
+              </w:rPr>
+              <w:t>Panchaati</w:t>
+            </w:r>
+            <w:proofErr w:type="spellEnd"/>
           </w:p>
         </w:tc>
         <w:tc>
@@ -10639,6 +10846,7 @@
                 <w:lang w:bidi="ml-IN"/>
               </w:rPr>
             </w:pPr>
+            <w:proofErr w:type="spellStart"/>
             <w:r>
               <w:rPr>
                 <w:rFonts w:cs="Arial"/>
@@ -10649,6 +10857,7 @@
               </w:rPr>
               <w:t>Panchaati</w:t>
             </w:r>
+            <w:proofErr w:type="spellEnd"/>
             <w:r>
               <w:rPr>
                 <w:rFonts w:cs="Arial"/>
@@ -11423,6 +11632,7 @@
                 <w:lang w:bidi="ml-IN"/>
               </w:rPr>
             </w:pPr>
+            <w:proofErr w:type="spellStart"/>
             <w:r>
               <w:rPr>
                 <w:rFonts w:cs="Arial"/>
@@ -11433,6 +11643,7 @@
               </w:rPr>
               <w:t>Panchaati</w:t>
             </w:r>
+            <w:proofErr w:type="spellEnd"/>
             <w:r>
               <w:rPr>
                 <w:rFonts w:cs="Arial"/>
@@ -12426,6 +12637,7 @@
                 <w:lang w:bidi="ml-IN"/>
               </w:rPr>
             </w:pPr>
+            <w:proofErr w:type="spellStart"/>
             <w:r>
               <w:rPr>
                 <w:rFonts w:cs="Arial"/>
@@ -12436,6 +12648,7 @@
               </w:rPr>
               <w:t>Panchaati</w:t>
             </w:r>
+            <w:proofErr w:type="spellEnd"/>
             <w:r>
               <w:rPr>
                 <w:rFonts w:cs="Arial"/>
@@ -13673,6 +13886,7 @@
                 <w:szCs w:val="36"/>
                 <w:lang w:bidi="ml-IN"/>
               </w:rPr>
+              <w:lastRenderedPageBreak/>
               <w:t>T.S.1.1.</w:t>
             </w:r>
             <w:r>
@@ -13711,6 +13925,7 @@
                 <w:lang w:bidi="ml-IN"/>
               </w:rPr>
             </w:pPr>
+            <w:proofErr w:type="spellStart"/>
             <w:r>
               <w:rPr>
                 <w:rFonts w:cs="Arial"/>
@@ -13721,6 +13936,7 @@
               </w:rPr>
               <w:t>Panchaati</w:t>
             </w:r>
+            <w:proofErr w:type="spellEnd"/>
             <w:r>
               <w:rPr>
                 <w:rFonts w:cs="Arial"/>
@@ -15086,8 +15302,20 @@
                 <w:szCs w:val="36"/>
                 <w:lang w:bidi="ml-IN"/>
               </w:rPr>
-              <w:t>27th Panchaati</w:t>
-            </w:r>
+              <w:t xml:space="preserve">27th </w:t>
+            </w:r>
+            <w:proofErr w:type="spellStart"/>
+            <w:r>
+              <w:rPr>
+                <w:rFonts w:cs="Arial"/>
+                <w:b/>
+                <w:sz w:val="28"/>
+                <w:szCs w:val="36"/>
+                <w:lang w:bidi="ml-IN"/>
+              </w:rPr>
+              <w:t>Panchaati</w:t>
+            </w:r>
+            <w:proofErr w:type="spellEnd"/>
           </w:p>
           <w:p>
             <w:pPr>
@@ -15998,8 +16226,20 @@
                 <w:szCs w:val="36"/>
                 <w:lang w:bidi="ml-IN"/>
               </w:rPr>
-              <w:t xml:space="preserve"> Panchaati</w:t>
-            </w:r>
+              <w:t xml:space="preserve"> </w:t>
+            </w:r>
+            <w:proofErr w:type="spellStart"/>
+            <w:r>
+              <w:rPr>
+                <w:rFonts w:cs="Arial"/>
+                <w:b/>
+                <w:sz w:val="28"/>
+                <w:szCs w:val="36"/>
+                <w:lang w:bidi="ml-IN"/>
+              </w:rPr>
+              <w:t>Panchaati</w:t>
+            </w:r>
+            <w:proofErr w:type="spellEnd"/>
           </w:p>
           <w:p>
             <w:pPr>
@@ -16769,8 +17009,20 @@
                 <w:szCs w:val="36"/>
                 <w:lang w:bidi="ml-IN"/>
               </w:rPr>
-              <w:t xml:space="preserve"> Panchaati</w:t>
-            </w:r>
+              <w:t xml:space="preserve"> </w:t>
+            </w:r>
+            <w:proofErr w:type="spellStart"/>
+            <w:r>
+              <w:rPr>
+                <w:rFonts w:cs="Arial"/>
+                <w:b/>
+                <w:sz w:val="28"/>
+                <w:szCs w:val="36"/>
+                <w:lang w:bidi="ml-IN"/>
+              </w:rPr>
+              <w:t>Panchaati</w:t>
+            </w:r>
+            <w:proofErr w:type="spellEnd"/>
           </w:p>
           <w:p>
             <w:pPr>

</xml_diff>